<commit_message>
Change major font and minor font
The major font is used for title. The minor font is used for body text.
</commit_message>
<xml_diff>
--- a/com.antennahouse.wml/template/template.docx
+++ b/com.antennahouse.wml/template/template.docx
@@ -1689,7 +1689,7 @@
   <w:docDefaults>
     <w:rPrDefault>
       <w:rPr>
-        <w:rFonts w:asciiTheme="majorHAnsi" w:eastAsiaTheme="majorEastAsia" w:hAnsiTheme="majorHAnsi" w:cstheme="majorBidi"/>
+        <w:rFonts w:asciiTheme="minorHAnsi" w:eastAsiaTheme="minorEastAsia" w:hAnsiTheme="minorHAnsi" w:cstheme="minorBidi"/>
         <w:lang w:val="en-US" w:eastAsia="ja-JP" w:bidi="ar-SA"/>
       </w:rPr>
     </w:rPrDefault>
@@ -2191,7 +2191,7 @@
       <w:widowControl w:val="0"/>
     </w:pPr>
     <w:rPr>
-      <w:rFonts w:asciiTheme="minorHAnsi" w:eastAsiaTheme="minorEastAsia" w:hAnsiTheme="minorHAnsi" w:cstheme="minorBidi"/>
+      <w:rFonts w:asciiTheme="majorHAnsi" w:eastAsiaTheme="majorEastAsia" w:hAnsiTheme="majorHAnsi" w:cstheme="majorBidi"/>
       <w:kern w:val="2"/>
       <w:sz w:val="21"/>
       <w:szCs w:val="24"/>

</xml_diff>

<commit_message>
Change ul indent to 3.8mm
</commit_message>
<xml_diff>
--- a/com.antennahouse.wml/template/template.docx
+++ b/com.antennahouse.wml/template/template.docx
@@ -617,7 +617,15 @@
         <w:rPr>
           <w:rFonts w:hint="eastAsia"/>
         </w:rPr>
-        <w:t>Level 2</w:t>
+        <w:t>L</w:t>
+      </w:r>
+      <w:bookmarkStart w:id="3" w:name="_GoBack"/>
+      <w:bookmarkEnd w:id="3"/>
+      <w:r>
+        <w:rPr>
+          <w:rFonts w:hint="eastAsia"/>
+        </w:rPr>
+        <w:t>evel 2</w:t>
       </w:r>
     </w:p>
     <w:p>
@@ -754,8 +762,6 @@
         </w:rPr>
         <w:t>Body Text</w:t>
       </w:r>
-      <w:bookmarkStart w:id="3" w:name="_GoBack"/>
-      <w:bookmarkEnd w:id="3"/>
     </w:p>
     <w:p/>
     <w:p/>
@@ -995,7 +1001,7 @@
   <w:abstractNum w:abstractNumId="0" w15:restartNumberingAfterBreak="0">
     <w:nsid w:val="FFFFFF7C"/>
     <w:multiLevelType w:val="singleLevel"/>
-    <w:tmpl w:val="697C3E90"/>
+    <w:tmpl w:val="2DDCD122"/>
     <w:lvl w:ilvl="0">
       <w:start w:val="1"/>
       <w:numFmt w:val="decimal"/>
@@ -1012,7 +1018,7 @@
   <w:abstractNum w:abstractNumId="1" w15:restartNumberingAfterBreak="0">
     <w:nsid w:val="FFFFFF7D"/>
     <w:multiLevelType w:val="singleLevel"/>
-    <w:tmpl w:val="70AE47E8"/>
+    <w:tmpl w:val="9AC871F0"/>
     <w:lvl w:ilvl="0">
       <w:start w:val="1"/>
       <w:numFmt w:val="decimal"/>
@@ -1029,7 +1035,7 @@
   <w:abstractNum w:abstractNumId="2" w15:restartNumberingAfterBreak="0">
     <w:nsid w:val="FFFFFF7E"/>
     <w:multiLevelType w:val="singleLevel"/>
-    <w:tmpl w:val="3414716A"/>
+    <w:tmpl w:val="5F0013E8"/>
     <w:lvl w:ilvl="0">
       <w:start w:val="1"/>
       <w:numFmt w:val="decimal"/>
@@ -1046,7 +1052,7 @@
   <w:abstractNum w:abstractNumId="3" w15:restartNumberingAfterBreak="0">
     <w:nsid w:val="FFFFFF7F"/>
     <w:multiLevelType w:val="singleLevel"/>
-    <w:tmpl w:val="F19693B6"/>
+    <w:tmpl w:val="9F9E0598"/>
     <w:lvl w:ilvl="0">
       <w:start w:val="1"/>
       <w:numFmt w:val="decimal"/>
@@ -1061,9 +1067,69 @@
     </w:lvl>
   </w:abstractNum>
   <w:abstractNum w:abstractNumId="4" w15:restartNumberingAfterBreak="0">
+    <w:nsid w:val="FFFFFF80"/>
+    <w:multiLevelType w:val="singleLevel"/>
+    <w:tmpl w:val="471669E2"/>
+    <w:lvl w:ilvl="0">
+      <w:start w:val="1"/>
+      <w:numFmt w:val="bullet"/>
+      <w:lvlText w:val=""/>
+      <w:lvlJc w:val="left"/>
+      <w:pPr>
+        <w:tabs>
+          <w:tab w:val="num" w:pos="2061"/>
+        </w:tabs>
+        <w:ind w:leftChars="800" w:left="2061" w:hangingChars="200" w:hanging="360"/>
+      </w:pPr>
+      <w:rPr>
+        <w:rFonts w:ascii="Wingdings" w:hAnsi="Wingdings" w:hint="default"/>
+      </w:rPr>
+    </w:lvl>
+  </w:abstractNum>
+  <w:abstractNum w:abstractNumId="5" w15:restartNumberingAfterBreak="0">
+    <w:nsid w:val="FFFFFF81"/>
+    <w:multiLevelType w:val="singleLevel"/>
+    <w:tmpl w:val="53626A1C"/>
+    <w:lvl w:ilvl="0">
+      <w:start w:val="1"/>
+      <w:numFmt w:val="bullet"/>
+      <w:lvlText w:val=""/>
+      <w:lvlJc w:val="left"/>
+      <w:pPr>
+        <w:tabs>
+          <w:tab w:val="num" w:pos="1636"/>
+        </w:tabs>
+        <w:ind w:leftChars="600" w:left="1636" w:hangingChars="200" w:hanging="360"/>
+      </w:pPr>
+      <w:rPr>
+        <w:rFonts w:ascii="Wingdings" w:hAnsi="Wingdings" w:hint="default"/>
+      </w:rPr>
+    </w:lvl>
+  </w:abstractNum>
+  <w:abstractNum w:abstractNumId="6" w15:restartNumberingAfterBreak="0">
+    <w:nsid w:val="FFFFFF82"/>
+    <w:multiLevelType w:val="singleLevel"/>
+    <w:tmpl w:val="1BEA2A6C"/>
+    <w:lvl w:ilvl="0">
+      <w:start w:val="1"/>
+      <w:numFmt w:val="bullet"/>
+      <w:lvlText w:val=""/>
+      <w:lvlJc w:val="left"/>
+      <w:pPr>
+        <w:tabs>
+          <w:tab w:val="num" w:pos="1211"/>
+        </w:tabs>
+        <w:ind w:leftChars="400" w:left="1211" w:hangingChars="200" w:hanging="360"/>
+      </w:pPr>
+      <w:rPr>
+        <w:rFonts w:ascii="Wingdings" w:hAnsi="Wingdings" w:hint="default"/>
+      </w:rPr>
+    </w:lvl>
+  </w:abstractNum>
+  <w:abstractNum w:abstractNumId="7" w15:restartNumberingAfterBreak="0">
     <w:nsid w:val="FFFFFF83"/>
     <w:multiLevelType w:val="singleLevel"/>
-    <w:tmpl w:val="7D6E5E76"/>
+    <w:tmpl w:val="76423D76"/>
     <w:lvl w:ilvl="0">
       <w:start w:val="1"/>
       <w:numFmt w:val="bullet"/>
@@ -1081,10 +1147,10 @@
       </w:rPr>
     </w:lvl>
   </w:abstractNum>
-  <w:abstractNum w:abstractNumId="5" w15:restartNumberingAfterBreak="0">
+  <w:abstractNum w:abstractNumId="8" w15:restartNumberingAfterBreak="0">
     <w:nsid w:val="FFFFFF88"/>
     <w:multiLevelType w:val="singleLevel"/>
-    <w:tmpl w:val="78828ED0"/>
+    <w:tmpl w:val="212291F8"/>
     <w:lvl w:ilvl="0">
       <w:start w:val="1"/>
       <w:numFmt w:val="decimal"/>
@@ -1098,7 +1164,27 @@
       </w:pPr>
     </w:lvl>
   </w:abstractNum>
-  <w:abstractNum w:abstractNumId="6" w15:restartNumberingAfterBreak="0">
+  <w:abstractNum w:abstractNumId="9" w15:restartNumberingAfterBreak="0">
+    <w:nsid w:val="FFFFFF89"/>
+    <w:multiLevelType w:val="singleLevel"/>
+    <w:tmpl w:val="DB6ECA46"/>
+    <w:lvl w:ilvl="0">
+      <w:start w:val="1"/>
+      <w:numFmt w:val="bullet"/>
+      <w:lvlText w:val=""/>
+      <w:lvlJc w:val="left"/>
+      <w:pPr>
+        <w:tabs>
+          <w:tab w:val="num" w:pos="360"/>
+        </w:tabs>
+        <w:ind w:left="360" w:hangingChars="200" w:hanging="360"/>
+      </w:pPr>
+      <w:rPr>
+        <w:rFonts w:ascii="Wingdings" w:hAnsi="Wingdings" w:hint="default"/>
+      </w:rPr>
+    </w:lvl>
+  </w:abstractNum>
+  <w:abstractNum w:abstractNumId="10" w15:restartNumberingAfterBreak="0">
     <w:nsid w:val="0EE34202"/>
     <w:multiLevelType w:val="multilevel"/>
     <w:tmpl w:val="18E203A4"/>
@@ -1148,7 +1234,7 @@
       <w:lvlJc w:val="left"/>
     </w:lvl>
   </w:abstractNum>
-  <w:abstractNum w:abstractNumId="7" w15:restartNumberingAfterBreak="0">
+  <w:abstractNum w:abstractNumId="11" w15:restartNumberingAfterBreak="0">
     <w:nsid w:val="340973EB"/>
     <w:multiLevelType w:val="multilevel"/>
     <w:tmpl w:val="67023FD8"/>
@@ -1239,7 +1325,7 @@
       </w:pPr>
     </w:lvl>
   </w:abstractNum>
-  <w:abstractNum w:abstractNumId="8" w15:restartNumberingAfterBreak="0">
+  <w:abstractNum w:abstractNumId="12" w15:restartNumberingAfterBreak="0">
     <w:nsid w:val="5E441DDA"/>
     <w:multiLevelType w:val="multilevel"/>
     <w:tmpl w:val="E2825712"/>
@@ -1352,10 +1438,10 @@
       </w:pPr>
     </w:lvl>
   </w:abstractNum>
-  <w:abstractNum w:abstractNumId="9" w15:restartNumberingAfterBreak="0">
+  <w:abstractNum w:abstractNumId="13" w15:restartNumberingAfterBreak="0">
     <w:nsid w:val="5F481359"/>
     <w:multiLevelType w:val="multilevel"/>
-    <w:tmpl w:val="563A5A2C"/>
+    <w:tmpl w:val="40FEE208"/>
     <w:lvl w:ilvl="0">
       <w:start w:val="1"/>
       <w:numFmt w:val="bullet"/>
@@ -1363,7 +1449,7 @@
       <w:lvlText w:val=""/>
       <w:lvlJc w:val="left"/>
       <w:pPr>
-        <w:ind w:left="425" w:hanging="425"/>
+        <w:ind w:left="216" w:hanging="216"/>
       </w:pPr>
       <w:rPr>
         <w:rFonts w:ascii="Symbol" w:hAnsi="Symbol" w:hint="default"/>
@@ -1376,7 +1462,7 @@
       <w:lvlText w:val=""/>
       <w:lvlJc w:val="left"/>
       <w:pPr>
-        <w:ind w:left="851" w:hanging="426"/>
+        <w:ind w:left="432" w:hanging="216"/>
       </w:pPr>
       <w:rPr>
         <w:rFonts w:ascii="Symbol" w:hAnsi="Symbol" w:hint="default"/>
@@ -1389,7 +1475,7 @@
       <w:lvlText w:val=""/>
       <w:lvlJc w:val="left"/>
       <w:pPr>
-        <w:ind w:left="1276" w:hanging="425"/>
+        <w:ind w:left="648" w:hanging="216"/>
       </w:pPr>
       <w:rPr>
         <w:rFonts w:ascii="Symbol" w:hAnsi="Symbol" w:hint="default"/>
@@ -1402,7 +1488,7 @@
       <w:lvlText w:val=""/>
       <w:lvlJc w:val="left"/>
       <w:pPr>
-        <w:ind w:left="1701" w:hanging="425"/>
+        <w:ind w:left="864" w:hanging="216"/>
       </w:pPr>
       <w:rPr>
         <w:rFonts w:ascii="Symbol" w:hAnsi="Symbol" w:hint="default"/>
@@ -1415,7 +1501,7 @@
       <w:lvlText w:val=""/>
       <w:lvlJc w:val="left"/>
       <w:pPr>
-        <w:ind w:left="2126" w:hanging="425"/>
+        <w:ind w:left="1080" w:hanging="216"/>
       </w:pPr>
       <w:rPr>
         <w:rFonts w:ascii="Symbol" w:hAnsi="Symbol" w:hint="default"/>
@@ -1428,7 +1514,7 @@
       <w:lvlText w:val=""/>
       <w:lvlJc w:val="left"/>
       <w:pPr>
-        <w:ind w:left="2552" w:hanging="426"/>
+        <w:ind w:left="1296" w:hanging="216"/>
       </w:pPr>
       <w:rPr>
         <w:rFonts w:ascii="Symbol" w:hAnsi="Symbol" w:hint="default"/>
@@ -1441,7 +1527,7 @@
       <w:lvlText w:val=""/>
       <w:lvlJc w:val="left"/>
       <w:pPr>
-        <w:ind w:left="2977" w:hanging="426"/>
+        <w:ind w:left="1512" w:hanging="216"/>
       </w:pPr>
       <w:rPr>
         <w:rFonts w:ascii="Symbol" w:hAnsi="Symbol" w:hint="default"/>
@@ -1454,7 +1540,7 @@
       <w:lvlText w:val=""/>
       <w:lvlJc w:val="left"/>
       <w:pPr>
-        <w:ind w:left="3402" w:hanging="426"/>
+        <w:ind w:left="1728" w:hanging="216"/>
       </w:pPr>
       <w:rPr>
         <w:rFonts w:ascii="Symbol" w:hAnsi="Symbol" w:hint="default"/>
@@ -1467,7 +1553,7 @@
       <w:lvlText w:val=""/>
       <w:lvlJc w:val="left"/>
       <w:pPr>
-        <w:ind w:left="3827" w:hanging="425"/>
+        <w:ind w:left="1944" w:hanging="216"/>
       </w:pPr>
       <w:rPr>
         <w:rFonts w:ascii="Symbol" w:hAnsi="Symbol" w:hint="default"/>
@@ -1475,7 +1561,7 @@
       </w:rPr>
     </w:lvl>
   </w:abstractNum>
-  <w:abstractNum w:abstractNumId="10" w15:restartNumberingAfterBreak="0">
+  <w:abstractNum w:abstractNumId="14" w15:restartNumberingAfterBreak="0">
     <w:nsid w:val="6E4F2171"/>
     <w:multiLevelType w:val="multilevel"/>
     <w:tmpl w:val="563A5A2C"/>
@@ -1525,7 +1611,7 @@
       <w:lvlJc w:val="left"/>
     </w:lvl>
   </w:abstractNum>
-  <w:abstractNum w:abstractNumId="11" w15:restartNumberingAfterBreak="0">
+  <w:abstractNum w:abstractNumId="15" w15:restartNumberingAfterBreak="0">
     <w:nsid w:val="748E41D1"/>
     <w:multiLevelType w:val="multilevel"/>
     <w:tmpl w:val="18E203A4"/>
@@ -1661,25 +1747,40 @@
     <w:abstractNumId w:val="3"/>
   </w:num>
   <w:num w:numId="5">
+    <w:abstractNumId w:val="7"/>
+  </w:num>
+  <w:num w:numId="6">
+    <w:abstractNumId w:val="12"/>
+  </w:num>
+  <w:num w:numId="7">
+    <w:abstractNumId w:val="12"/>
+  </w:num>
+  <w:num w:numId="8">
+    <w:abstractNumId w:val="10"/>
+  </w:num>
+  <w:num w:numId="9">
+    <w:abstractNumId w:val="11"/>
+  </w:num>
+  <w:num w:numId="10">
+    <w:abstractNumId w:val="15"/>
+  </w:num>
+  <w:num w:numId="11">
+    <w:abstractNumId w:val="13"/>
+  </w:num>
+  <w:num w:numId="12">
+    <w:abstractNumId w:val="9"/>
+  </w:num>
+  <w:num w:numId="13">
+    <w:abstractNumId w:val="6"/>
+  </w:num>
+  <w:num w:numId="14">
+    <w:abstractNumId w:val="5"/>
+  </w:num>
+  <w:num w:numId="15">
     <w:abstractNumId w:val="4"/>
   </w:num>
-  <w:num w:numId="6">
+  <w:num w:numId="16">
     <w:abstractNumId w:val="8"/>
-  </w:num>
-  <w:num w:numId="7">
-    <w:abstractNumId w:val="8"/>
-  </w:num>
-  <w:num w:numId="8">
-    <w:abstractNumId w:val="6"/>
-  </w:num>
-  <w:num w:numId="9">
-    <w:abstractNumId w:val="7"/>
-  </w:num>
-  <w:num w:numId="10">
-    <w:abstractNumId w:val="11"/>
-  </w:num>
-  <w:num w:numId="11">
-    <w:abstractNumId w:val="9"/>
   </w:num>
 </w:numbering>
 </file>
@@ -2558,7 +2659,6 @@
       <w:keepNext/>
     </w:pPr>
     <w:rPr>
-      <w:rFonts w:asciiTheme="minorHAnsi" w:eastAsiaTheme="minorEastAsia" w:hAnsiTheme="minorHAnsi" w:cstheme="minorBidi"/>
       <w:b/>
       <w:bCs/>
       <w:szCs w:val="21"/>
@@ -2577,7 +2677,6 @@
       </w:numPr>
     </w:pPr>
     <w:rPr>
-      <w:rFonts w:asciiTheme="minorHAnsi" w:eastAsiaTheme="minorEastAsia" w:hAnsiTheme="minorHAnsi" w:cstheme="minorBidi"/>
       <w:color w:val="1F4E79" w:themeColor="accent1" w:themeShade="80"/>
       <w:szCs w:val="21"/>
     </w:rPr>
@@ -2662,7 +2761,7 @@
       <w:szCs w:val="24"/>
     </w:rPr>
   </w:style>
-  <w:style w:type="table" w:styleId="af1">
+  <w:style w:type="table" w:styleId="TableGrid">
     <w:name w:val="Table Grid"/>
     <w:basedOn w:val="TableNormal"/>
     <w:rsid w:val="005E2167"/>
@@ -2946,7 +3045,7 @@
 </file>
 
 <file path=customXml/itemProps1.xml><?xml version="1.0" encoding="utf-8"?>
-<ds:datastoreItem xmlns:ds="http://schemas.openxmlformats.org/officeDocument/2006/customXml" ds:itemID="{6E57C3F4-8115-4237-AEFA-AFB705BA35CC}">
+<ds:datastoreItem xmlns:ds="http://schemas.openxmlformats.org/officeDocument/2006/customXml" ds:itemID="{0A08C8B0-F838-47FD-9C77-2A08AEDB3151}">
   <ds:schemaRefs>
     <ds:schemaRef ds:uri="http://schemas.openxmlformats.org/officeDocument/2006/bibliography"/>
   </ds:schemaRefs>

</xml_diff>

<commit_message>
Adjust list indent size
Set ol hanging-indent to 16pt. Also set ul hanging-indent to 13pt.
</commit_message>
<xml_diff>
--- a/com.antennahouse.wml/template/template.docx
+++ b/com.antennahouse.wml/template/template.docx
@@ -602,7 +602,15 @@
         <w:rPr>
           <w:rFonts w:hint="eastAsia"/>
         </w:rPr>
-        <w:t>Unordered List</w:t>
+        <w:t>Un</w:t>
+      </w:r>
+      <w:bookmarkStart w:id="3" w:name="_GoBack"/>
+      <w:bookmarkEnd w:id="3"/>
+      <w:r>
+        <w:rPr>
+          <w:rFonts w:hint="eastAsia"/>
+        </w:rPr>
+        <w:t>ordered List</w:t>
       </w:r>
     </w:p>
     <w:p>
@@ -617,15 +625,7 @@
         <w:rPr>
           <w:rFonts w:hint="eastAsia"/>
         </w:rPr>
-        <w:t>L</w:t>
-      </w:r>
-      <w:bookmarkStart w:id="3" w:name="_GoBack"/>
-      <w:bookmarkEnd w:id="3"/>
-      <w:r>
-        <w:rPr>
-          <w:rFonts w:hint="eastAsia"/>
-        </w:rPr>
-        <w:t>evel 2</w:t>
+        <w:t>Level 2</w:t>
       </w:r>
     </w:p>
     <w:p>
@@ -937,16 +937,31 @@
       </w:pBdr>
       <w:jc w:val="left"/>
     </w:pPr>
-    <w:fldSimple w:instr=" STYLEREF   &quot;heading 1&quot;   \* MERGEFORMAT ">
-      <w:r>
-        <w:rPr>
-          <w:b/>
-          <w:bCs/>
-          <w:noProof/>
-        </w:rPr>
-        <w:t>Heading1</w:t>
-      </w:r>
-    </w:fldSimple>
+    <w:r>
+      <w:fldChar w:fldCharType="begin"/>
+    </w:r>
+    <w:r>
+      <w:instrText xml:space="preserve"> STYLEREF   "heading 1"   \* MERGEFORMAT </w:instrText>
+    </w:r>
+    <w:r>
+      <w:fldChar w:fldCharType="separate"/>
+    </w:r>
+    <w:r>
+      <w:rPr>
+        <w:b/>
+        <w:bCs/>
+        <w:noProof/>
+      </w:rPr>
+      <w:t>Heading1</w:t>
+    </w:r>
+    <w:r>
+      <w:rPr>
+        <w:b/>
+        <w:bCs/>
+        <w:noProof/>
+      </w:rPr>
+      <w:fldChar w:fldCharType="end"/>
+    </w:r>
   </w:p>
   <w:p>
     <w:pPr>
@@ -967,16 +982,31 @@
       <w:wordWrap w:val="0"/>
       <w:jc w:val="right"/>
     </w:pPr>
-    <w:fldSimple w:instr=" STYLEREF  &quot;heading 1&quot;  \* MERGEFORMAT ">
-      <w:r>
-        <w:rPr>
-          <w:b/>
-          <w:bCs/>
-          <w:noProof/>
-        </w:rPr>
-        <w:t>Heading1</w:t>
-      </w:r>
-    </w:fldSimple>
+    <w:r>
+      <w:fldChar w:fldCharType="begin"/>
+    </w:r>
+    <w:r>
+      <w:instrText xml:space="preserve"> STYLEREF  "heading 1"  \* MERGEFORMAT </w:instrText>
+    </w:r>
+    <w:r>
+      <w:fldChar w:fldCharType="separate"/>
+    </w:r>
+    <w:r>
+      <w:rPr>
+        <w:b/>
+        <w:bCs/>
+        <w:noProof/>
+      </w:rPr>
+      <w:t>Heading1</w:t>
+    </w:r>
+    <w:r>
+      <w:rPr>
+        <w:b/>
+        <w:bCs/>
+        <w:noProof/>
+      </w:rPr>
+      <w:fldChar w:fldCharType="end"/>
+    </w:r>
   </w:p>
   <w:p>
     <w:pPr>
@@ -1441,7 +1471,7 @@
   <w:abstractNum w:abstractNumId="13" w15:restartNumberingAfterBreak="0">
     <w:nsid w:val="5F481359"/>
     <w:multiLevelType w:val="multilevel"/>
-    <w:tmpl w:val="40FEE208"/>
+    <w:tmpl w:val="4A4EE53A"/>
     <w:lvl w:ilvl="0">
       <w:start w:val="1"/>
       <w:numFmt w:val="bullet"/>
@@ -1449,7 +1479,7 @@
       <w:lvlText w:val=""/>
       <w:lvlJc w:val="left"/>
       <w:pPr>
-        <w:ind w:left="216" w:hanging="216"/>
+        <w:ind w:left="261" w:hanging="204"/>
       </w:pPr>
       <w:rPr>
         <w:rFonts w:ascii="Symbol" w:hAnsi="Symbol" w:hint="default"/>
@@ -1462,7 +1492,7 @@
       <w:lvlText w:val=""/>
       <w:lvlJc w:val="left"/>
       <w:pPr>
-        <w:ind w:left="432" w:hanging="216"/>
+        <w:ind w:left="522" w:hanging="204"/>
       </w:pPr>
       <w:rPr>
         <w:rFonts w:ascii="Symbol" w:hAnsi="Symbol" w:hint="default"/>
@@ -1475,7 +1505,7 @@
       <w:lvlText w:val=""/>
       <w:lvlJc w:val="left"/>
       <w:pPr>
-        <w:ind w:left="648" w:hanging="216"/>
+        <w:ind w:left="783" w:hanging="204"/>
       </w:pPr>
       <w:rPr>
         <w:rFonts w:ascii="Symbol" w:hAnsi="Symbol" w:hint="default"/>
@@ -1488,7 +1518,7 @@
       <w:lvlText w:val=""/>
       <w:lvlJc w:val="left"/>
       <w:pPr>
-        <w:ind w:left="864" w:hanging="216"/>
+        <w:ind w:left="1044" w:hanging="204"/>
       </w:pPr>
       <w:rPr>
         <w:rFonts w:ascii="Symbol" w:hAnsi="Symbol" w:hint="default"/>
@@ -1501,7 +1531,7 @@
       <w:lvlText w:val=""/>
       <w:lvlJc w:val="left"/>
       <w:pPr>
-        <w:ind w:left="1080" w:hanging="216"/>
+        <w:ind w:left="1305" w:hanging="204"/>
       </w:pPr>
       <w:rPr>
         <w:rFonts w:ascii="Symbol" w:hAnsi="Symbol" w:hint="default"/>
@@ -1514,7 +1544,7 @@
       <w:lvlText w:val=""/>
       <w:lvlJc w:val="left"/>
       <w:pPr>
-        <w:ind w:left="1296" w:hanging="216"/>
+        <w:ind w:left="1566" w:hanging="204"/>
       </w:pPr>
       <w:rPr>
         <w:rFonts w:ascii="Symbol" w:hAnsi="Symbol" w:hint="default"/>
@@ -1527,7 +1557,7 @@
       <w:lvlText w:val=""/>
       <w:lvlJc w:val="left"/>
       <w:pPr>
-        <w:ind w:left="1512" w:hanging="216"/>
+        <w:ind w:left="1827" w:hanging="204"/>
       </w:pPr>
       <w:rPr>
         <w:rFonts w:ascii="Symbol" w:hAnsi="Symbol" w:hint="default"/>
@@ -1540,7 +1570,7 @@
       <w:lvlText w:val=""/>
       <w:lvlJc w:val="left"/>
       <w:pPr>
-        <w:ind w:left="1728" w:hanging="216"/>
+        <w:ind w:left="2088" w:hanging="204"/>
       </w:pPr>
       <w:rPr>
         <w:rFonts w:ascii="Symbol" w:hAnsi="Symbol" w:hint="default"/>
@@ -1553,7 +1583,7 @@
       <w:lvlText w:val=""/>
       <w:lvlJc w:val="left"/>
       <w:pPr>
-        <w:ind w:left="1944" w:hanging="216"/>
+        <w:ind w:left="2349" w:hanging="204"/>
       </w:pPr>
       <w:rPr>
         <w:rFonts w:ascii="Symbol" w:hAnsi="Symbol" w:hint="default"/>
@@ -1614,7 +1644,7 @@
   <w:abstractNum w:abstractNumId="15" w15:restartNumberingAfterBreak="0">
     <w:nsid w:val="748E41D1"/>
     <w:multiLevelType w:val="multilevel"/>
-    <w:tmpl w:val="18E203A4"/>
+    <w:tmpl w:val="87D460CE"/>
     <w:lvl w:ilvl="0">
       <w:start w:val="1"/>
       <w:numFmt w:val="decimal"/>
@@ -1622,7 +1652,7 @@
       <w:lvlText w:val="%1."/>
       <w:lvlJc w:val="left"/>
       <w:pPr>
-        <w:ind w:left="425" w:hanging="425"/>
+        <w:ind w:left="320" w:hanging="320"/>
       </w:pPr>
       <w:rPr>
         <w:rFonts w:hint="eastAsia"/>
@@ -1634,7 +1664,7 @@
       <w:lvlText w:val="%2."/>
       <w:lvlJc w:val="left"/>
       <w:pPr>
-        <w:ind w:left="851" w:hanging="426"/>
+        <w:ind w:left="640" w:hanging="320"/>
       </w:pPr>
       <w:rPr>
         <w:rFonts w:ascii="Times New Roman" w:hAnsi="Times New Roman" w:hint="default"/>
@@ -1649,7 +1679,7 @@
         <w:tabs>
           <w:tab w:val="num" w:pos="9923"/>
         </w:tabs>
-        <w:ind w:left="1276" w:hanging="425"/>
+        <w:ind w:left="960" w:hanging="320"/>
       </w:pPr>
       <w:rPr>
         <w:rFonts w:ascii="Times New Roman" w:hAnsi="Times New Roman" w:hint="default"/>
@@ -1661,7 +1691,7 @@
       <w:lvlText w:val="%4."/>
       <w:lvlJc w:val="left"/>
       <w:pPr>
-        <w:ind w:left="1701" w:hanging="425"/>
+        <w:ind w:left="1280" w:hanging="320"/>
       </w:pPr>
       <w:rPr>
         <w:rFonts w:ascii="Times New Roman" w:hAnsi="Times New Roman" w:hint="default"/>
@@ -1673,7 +1703,7 @@
       <w:lvlText w:val="%5."/>
       <w:lvlJc w:val="left"/>
       <w:pPr>
-        <w:ind w:left="2126" w:hanging="425"/>
+        <w:ind w:left="1600" w:hanging="320"/>
       </w:pPr>
       <w:rPr>
         <w:rFonts w:ascii="Times New Roman" w:hAnsi="Times New Roman" w:hint="default"/>
@@ -1688,7 +1718,7 @@
         <w:tabs>
           <w:tab w:val="num" w:pos="28208"/>
         </w:tabs>
-        <w:ind w:left="2552" w:hanging="426"/>
+        <w:ind w:left="1920" w:hanging="320"/>
       </w:pPr>
       <w:rPr>
         <w:rFonts w:ascii="Times New Roman" w:hAnsi="Times New Roman" w:hint="default"/>
@@ -1703,7 +1733,7 @@
         <w:tabs>
           <w:tab w:val="num" w:pos="25799"/>
         </w:tabs>
-        <w:ind w:left="2977" w:hanging="425"/>
+        <w:ind w:left="2240" w:hanging="320"/>
       </w:pPr>
       <w:rPr>
         <w:rFonts w:ascii="Times New Roman" w:hAnsi="Times New Roman" w:hint="default"/>
@@ -1715,7 +1745,7 @@
       <w:lvlText w:val="%8."/>
       <w:lvlJc w:val="left"/>
       <w:pPr>
-        <w:ind w:left="3402" w:hanging="425"/>
+        <w:ind w:left="2560" w:hanging="320"/>
       </w:pPr>
       <w:rPr>
         <w:rFonts w:ascii="Times New Roman" w:hAnsi="Times New Roman" w:hint="default"/>
@@ -1727,7 +1757,7 @@
       <w:lvlText w:val="%9."/>
       <w:lvlJc w:val="left"/>
       <w:pPr>
-        <w:ind w:left="3827" w:hanging="425"/>
+        <w:ind w:left="2880" w:hanging="320"/>
       </w:pPr>
       <w:rPr>
         <w:rFonts w:ascii="Times New Roman" w:hAnsi="Times New Roman" w:hint="default"/>
@@ -3045,7 +3075,7 @@
 </file>
 
 <file path=customXml/itemProps1.xml><?xml version="1.0" encoding="utf-8"?>
-<ds:datastoreItem xmlns:ds="http://schemas.openxmlformats.org/officeDocument/2006/customXml" ds:itemID="{0A08C8B0-F838-47FD-9C77-2A08AEDB3151}">
+<ds:datastoreItem xmlns:ds="http://schemas.openxmlformats.org/officeDocument/2006/customXml" ds:itemID="{1FFAC8F4-1BCD-4BC0-82E7-6D5BBECAA979}">
   <ds:schemaRefs>
     <ds:schemaRef ds:uri="http://schemas.openxmlformats.org/officeDocument/2006/bibliography"/>
   </ds:schemaRefs>

</xml_diff>

<commit_message>
Remove "Snap to Grid" check in "Normal" style
</commit_message>
<xml_diff>
--- a/com.antennahouse.wml/template/template.docx
+++ b/com.antennahouse.wml/template/template.docx
@@ -2,7 +2,10 @@
 <file path=word/document.xml><?xml version="1.0" encoding="utf-8"?>
 <w:document xmlns:wpc="http://schemas.microsoft.com/office/word/2010/wordprocessingCanvas" xmlns:cx="http://schemas.microsoft.com/office/drawing/2014/chartex" xmlns:cx1="http://schemas.microsoft.com/office/drawing/2015/9/8/chartex" xmlns:cx2="http://schemas.microsoft.com/office/drawing/2015/10/21/chartex" xmlns:cx3="http://schemas.microsoft.com/office/drawing/2016/5/9/chartex" xmlns:cx4="http://schemas.microsoft.com/office/drawing/2016/5/10/chartex" xmlns:cx5="http://schemas.microsoft.com/office/drawing/2016/5/11/chartex" xmlns:cx6="http://schemas.microsoft.com/office/drawing/2016/5/12/chartex" xmlns:cx7="http://schemas.microsoft.com/office/drawing/2016/5/13/chartex" xmlns:cx8="http://schemas.microsoft.com/office/drawing/2016/5/14/chartex" xmlns:mc="http://schemas.openxmlformats.org/markup-compatibility/2006" xmlns:aink="http://schemas.microsoft.com/office/drawing/2016/ink" xmlns:am3d="http://schemas.microsoft.com/office/drawing/2017/model3d" xmlns:o="urn:schemas-microsoft-com:office:office" xmlns:r="http://schemas.openxmlformats.org/officeDocument/2006/relationships" xmlns:m="http://schemas.openxmlformats.org/officeDocument/2006/math" xmlns:v="urn:schemas-microsoft-com:vml" xmlns:wp14="http://schemas.microsoft.com/office/word/2010/wordprocessingDrawing" xmlns:wp="http://schemas.openxmlformats.org/drawingml/2006/wordprocessingDrawing" xmlns:w10="urn:schemas-microsoft-com:office:word" xmlns:w="http://schemas.openxmlformats.org/wordprocessingml/2006/main" xmlns:w14="http://schemas.microsoft.com/office/word/2010/wordml" xmlns:w15="http://schemas.microsoft.com/office/word/2012/wordml" xmlns:w16cid="http://schemas.microsoft.com/office/word/2016/wordml/cid" xmlns:w16se="http://schemas.microsoft.com/office/word/2015/wordml/symex" xmlns:wpg="http://schemas.microsoft.com/office/word/2010/wordprocessingGroup" xmlns:wpi="http://schemas.microsoft.com/office/word/2010/wordprocessingInk" xmlns:wne="http://schemas.microsoft.com/office/word/2006/wordml" xmlns:wps="http://schemas.microsoft.com/office/word/2010/wordprocessingShape" mc:Ignorable="w14 w15 w16se w16cid wp14">
   <w:body>
-    <w:p/>
+    <w:p>
+      <w:bookmarkStart w:id="0" w:name="_GoBack"/>
+      <w:bookmarkEnd w:id="0"/>
+    </w:p>
     <w:sdt>
       <w:sdtPr>
         <w:rPr>
@@ -268,40 +271,40 @@
       <w:pPr>
         <w:pStyle w:val="Heading1"/>
       </w:pPr>
-      <w:bookmarkStart w:id="0" w:name="_Toc489656461"/>
+      <w:bookmarkStart w:id="1" w:name="_Toc489656461"/>
       <w:r>
         <w:rPr>
           <w:rFonts w:hint="eastAsia"/>
         </w:rPr>
         <w:t>Heading1</w:t>
       </w:r>
-      <w:bookmarkEnd w:id="0"/>
+      <w:bookmarkEnd w:id="1"/>
     </w:p>
     <w:p>
       <w:pPr>
         <w:pStyle w:val="Heading2"/>
       </w:pPr>
-      <w:bookmarkStart w:id="1" w:name="_Toc489656462"/>
+      <w:bookmarkStart w:id="2" w:name="_Toc489656462"/>
       <w:r>
         <w:rPr>
           <w:rFonts w:hint="eastAsia"/>
         </w:rPr>
         <w:t>Heading2</w:t>
       </w:r>
-      <w:bookmarkEnd w:id="1"/>
+      <w:bookmarkEnd w:id="2"/>
     </w:p>
     <w:p>
       <w:pPr>
         <w:pStyle w:val="Heading3"/>
       </w:pPr>
-      <w:bookmarkStart w:id="2" w:name="_Toc489656463"/>
+      <w:bookmarkStart w:id="3" w:name="_Toc489656463"/>
       <w:r>
         <w:rPr>
           <w:rFonts w:hint="eastAsia"/>
         </w:rPr>
         <w:t>Heading3</w:t>
       </w:r>
-      <w:bookmarkEnd w:id="2"/>
+      <w:bookmarkEnd w:id="3"/>
     </w:p>
     <w:p>
       <w:pPr>
@@ -589,7 +592,6 @@
         <w:rPr>
           <w:rFonts w:hint="eastAsia"/>
         </w:rPr>
-        <w:lastRenderedPageBreak/>
         <w:t>Level 1</w:t>
       </w:r>
     </w:p>
@@ -602,15 +604,7 @@
         <w:rPr>
           <w:rFonts w:hint="eastAsia"/>
         </w:rPr>
-        <w:t>Un</w:t>
-      </w:r>
-      <w:bookmarkStart w:id="3" w:name="_GoBack"/>
-      <w:bookmarkEnd w:id="3"/>
-      <w:r>
-        <w:rPr>
-          <w:rFonts w:hint="eastAsia"/>
-        </w:rPr>
-        <w:t>ordered List</w:t>
+        <w:t>Unordered List</w:t>
       </w:r>
     </w:p>
     <w:p>
@@ -648,19 +642,11 @@
         <w:pStyle w:val="dt"/>
         <w:spacing w:before="90"/>
       </w:pPr>
-      <w:proofErr w:type="spellStart"/>
-      <w:r>
-        <w:rPr>
-          <w:rFonts w:hint="eastAsia"/>
-        </w:rPr>
-        <w:t>dt</w:t>
-      </w:r>
-      <w:proofErr w:type="spellEnd"/>
-      <w:r>
-        <w:rPr>
-          <w:rFonts w:hint="eastAsia"/>
-        </w:rPr>
-        <w:t>: definition term</w:t>
+      <w:r>
+        <w:rPr>
+          <w:rFonts w:hint="eastAsia"/>
+        </w:rPr>
+        <w:t>dt: definition term</w:t>
       </w:r>
     </w:p>
     <w:p>
@@ -668,19 +654,12 @@
         <w:pStyle w:val="dd"/>
         <w:spacing w:before="90"/>
       </w:pPr>
-      <w:proofErr w:type="spellStart"/>
-      <w:r>
-        <w:rPr>
-          <w:rFonts w:hint="eastAsia"/>
-        </w:rPr>
-        <w:t>dd</w:t>
-      </w:r>
-      <w:proofErr w:type="spellEnd"/>
-      <w:r>
-        <w:rPr>
-          <w:rFonts w:hint="eastAsia"/>
-        </w:rPr>
-        <w:t>: description</w:t>
+      <w:r>
+        <w:rPr>
+          <w:rFonts w:hint="eastAsia"/>
+        </w:rPr>
+        <w:lastRenderedPageBreak/>
+        <w:t>dd: description</w:t>
       </w:r>
       <w:r>
         <w:rPr>
@@ -937,31 +916,16 @@
       </w:pBdr>
       <w:jc w:val="left"/>
     </w:pPr>
-    <w:r>
-      <w:fldChar w:fldCharType="begin"/>
-    </w:r>
-    <w:r>
-      <w:instrText xml:space="preserve"> STYLEREF   "heading 1"   \* MERGEFORMAT </w:instrText>
-    </w:r>
-    <w:r>
-      <w:fldChar w:fldCharType="separate"/>
-    </w:r>
-    <w:r>
-      <w:rPr>
-        <w:b/>
-        <w:bCs/>
-        <w:noProof/>
-      </w:rPr>
-      <w:t>Heading1</w:t>
-    </w:r>
-    <w:r>
-      <w:rPr>
-        <w:b/>
-        <w:bCs/>
-        <w:noProof/>
-      </w:rPr>
-      <w:fldChar w:fldCharType="end"/>
-    </w:r>
+    <w:fldSimple w:instr=" STYLEREF   &quot;heading 1&quot;   \* MERGEFORMAT ">
+      <w:r>
+        <w:rPr>
+          <w:b/>
+          <w:bCs/>
+          <w:noProof/>
+        </w:rPr>
+        <w:t>Heading1</w:t>
+      </w:r>
+    </w:fldSimple>
   </w:p>
   <w:p>
     <w:pPr>
@@ -982,31 +946,16 @@
       <w:wordWrap w:val="0"/>
       <w:jc w:val="right"/>
     </w:pPr>
-    <w:r>
-      <w:fldChar w:fldCharType="begin"/>
-    </w:r>
-    <w:r>
-      <w:instrText xml:space="preserve"> STYLEREF  "heading 1"  \* MERGEFORMAT </w:instrText>
-    </w:r>
-    <w:r>
-      <w:fldChar w:fldCharType="separate"/>
-    </w:r>
-    <w:r>
-      <w:rPr>
-        <w:b/>
-        <w:bCs/>
-        <w:noProof/>
-      </w:rPr>
-      <w:t>Heading1</w:t>
-    </w:r>
-    <w:r>
-      <w:rPr>
-        <w:b/>
-        <w:bCs/>
-        <w:noProof/>
-      </w:rPr>
-      <w:fldChar w:fldCharType="end"/>
-    </w:r>
+    <w:fldSimple w:instr=" STYLEREF  &quot;heading 1&quot;  \* MERGEFORMAT ">
+      <w:r>
+        <w:rPr>
+          <w:b/>
+          <w:bCs/>
+          <w:noProof/>
+        </w:rPr>
+        <w:t>Heading1</w:t>
+      </w:r>
+    </w:fldSimple>
   </w:p>
   <w:p>
     <w:pPr>
@@ -1031,7 +980,7 @@
   <w:abstractNum w:abstractNumId="0" w15:restartNumberingAfterBreak="0">
     <w:nsid w:val="FFFFFF7C"/>
     <w:multiLevelType w:val="singleLevel"/>
-    <w:tmpl w:val="2DDCD122"/>
+    <w:tmpl w:val="5D7A67EE"/>
     <w:lvl w:ilvl="0">
       <w:start w:val="1"/>
       <w:numFmt w:val="decimal"/>
@@ -1048,7 +997,7 @@
   <w:abstractNum w:abstractNumId="1" w15:restartNumberingAfterBreak="0">
     <w:nsid w:val="FFFFFF7D"/>
     <w:multiLevelType w:val="singleLevel"/>
-    <w:tmpl w:val="9AC871F0"/>
+    <w:tmpl w:val="D548D552"/>
     <w:lvl w:ilvl="0">
       <w:start w:val="1"/>
       <w:numFmt w:val="decimal"/>
@@ -1065,7 +1014,7 @@
   <w:abstractNum w:abstractNumId="2" w15:restartNumberingAfterBreak="0">
     <w:nsid w:val="FFFFFF7E"/>
     <w:multiLevelType w:val="singleLevel"/>
-    <w:tmpl w:val="5F0013E8"/>
+    <w:tmpl w:val="D7B6F126"/>
     <w:lvl w:ilvl="0">
       <w:start w:val="1"/>
       <w:numFmt w:val="decimal"/>
@@ -1082,7 +1031,7 @@
   <w:abstractNum w:abstractNumId="3" w15:restartNumberingAfterBreak="0">
     <w:nsid w:val="FFFFFF7F"/>
     <w:multiLevelType w:val="singleLevel"/>
-    <w:tmpl w:val="9F9E0598"/>
+    <w:tmpl w:val="1C7AED8C"/>
     <w:lvl w:ilvl="0">
       <w:start w:val="1"/>
       <w:numFmt w:val="decimal"/>
@@ -1099,7 +1048,7 @@
   <w:abstractNum w:abstractNumId="4" w15:restartNumberingAfterBreak="0">
     <w:nsid w:val="FFFFFF80"/>
     <w:multiLevelType w:val="singleLevel"/>
-    <w:tmpl w:val="471669E2"/>
+    <w:tmpl w:val="294CAF60"/>
     <w:lvl w:ilvl="0">
       <w:start w:val="1"/>
       <w:numFmt w:val="bullet"/>
@@ -1119,7 +1068,7 @@
   <w:abstractNum w:abstractNumId="5" w15:restartNumberingAfterBreak="0">
     <w:nsid w:val="FFFFFF81"/>
     <w:multiLevelType w:val="singleLevel"/>
-    <w:tmpl w:val="53626A1C"/>
+    <w:tmpl w:val="4ED4A0E0"/>
     <w:lvl w:ilvl="0">
       <w:start w:val="1"/>
       <w:numFmt w:val="bullet"/>
@@ -1139,7 +1088,7 @@
   <w:abstractNum w:abstractNumId="6" w15:restartNumberingAfterBreak="0">
     <w:nsid w:val="FFFFFF82"/>
     <w:multiLevelType w:val="singleLevel"/>
-    <w:tmpl w:val="1BEA2A6C"/>
+    <w:tmpl w:val="60E22172"/>
     <w:lvl w:ilvl="0">
       <w:start w:val="1"/>
       <w:numFmt w:val="bullet"/>
@@ -1159,11 +1108,10 @@
   <w:abstractNum w:abstractNumId="7" w15:restartNumberingAfterBreak="0">
     <w:nsid w:val="FFFFFF83"/>
     <w:multiLevelType w:val="singleLevel"/>
-    <w:tmpl w:val="76423D76"/>
+    <w:tmpl w:val="A12A3284"/>
     <w:lvl w:ilvl="0">
       <w:start w:val="1"/>
       <w:numFmt w:val="bullet"/>
-      <w:pStyle w:val="section"/>
       <w:lvlText w:val=""/>
       <w:lvlJc w:val="left"/>
       <w:pPr>
@@ -1180,7 +1128,7 @@
   <w:abstractNum w:abstractNumId="8" w15:restartNumberingAfterBreak="0">
     <w:nsid w:val="FFFFFF88"/>
     <w:multiLevelType w:val="singleLevel"/>
-    <w:tmpl w:val="212291F8"/>
+    <w:tmpl w:val="63D2FC34"/>
     <w:lvl w:ilvl="0">
       <w:start w:val="1"/>
       <w:numFmt w:val="decimal"/>
@@ -1197,7 +1145,7 @@
   <w:abstractNum w:abstractNumId="9" w15:restartNumberingAfterBreak="0">
     <w:nsid w:val="FFFFFF89"/>
     <w:multiLevelType w:val="singleLevel"/>
-    <w:tmpl w:val="DB6ECA46"/>
+    <w:tmpl w:val="0FE4F578"/>
     <w:lvl w:ilvl="0">
       <w:start w:val="1"/>
       <w:numFmt w:val="bullet"/>
@@ -2120,9 +2068,10 @@
   <w:style w:type="paragraph" w:default="1" w:styleId="Normal">
     <w:name w:val="Normal"/>
     <w:qFormat/>
-    <w:rsid w:val="00A478AA"/>
+    <w:rsid w:val="00312E05"/>
     <w:pPr>
       <w:widowControl w:val="0"/>
+      <w:snapToGrid w:val="0"/>
       <w:jc w:val="both"/>
     </w:pPr>
     <w:rPr>
@@ -2464,7 +2413,6 @@
         <w:tab w:val="center" w:pos="4252"/>
         <w:tab w:val="right" w:pos="8504"/>
       </w:tabs>
-      <w:snapToGrid w:val="0"/>
     </w:pPr>
   </w:style>
   <w:style w:type="character" w:customStyle="1" w:styleId="HeaderChar">
@@ -2490,7 +2438,6 @@
         <w:tab w:val="center" w:pos="4252"/>
         <w:tab w:val="right" w:pos="8504"/>
       </w:tabs>
-      <w:snapToGrid w:val="0"/>
     </w:pPr>
   </w:style>
   <w:style w:type="character" w:customStyle="1" w:styleId="FooterChar">
@@ -2717,7 +2664,6 @@
     <w:link w:val="FootnoteTextChar"/>
     <w:rsid w:val="00521A43"/>
     <w:pPr>
-      <w:snapToGrid w:val="0"/>
       <w:jc w:val="left"/>
     </w:pPr>
   </w:style>
@@ -3075,7 +3021,7 @@
 </file>
 
 <file path=customXml/itemProps1.xml><?xml version="1.0" encoding="utf-8"?>
-<ds:datastoreItem xmlns:ds="http://schemas.openxmlformats.org/officeDocument/2006/customXml" ds:itemID="{1FFAC8F4-1BCD-4BC0-82E7-6D5BBECAA979}">
+<ds:datastoreItem xmlns:ds="http://schemas.openxmlformats.org/officeDocument/2006/customXml" ds:itemID="{34A8D194-2FD2-4BB4-8F6F-6F9417353AFD}">
   <ds:schemaRefs>
     <ds:schemaRef ds:uri="http://schemas.openxmlformats.org/officeDocument/2006/bibliography"/>
   </ds:schemaRefs>

</xml_diff>

<commit_message>
Disable lines per page setting in page layout
</commit_message>
<xml_diff>
--- a/com.antennahouse.wml/template/template.docx
+++ b/com.antennahouse.wml/template/template.docx
@@ -640,7 +640,7 @@
     <w:p>
       <w:pPr>
         <w:pStyle w:val="dt"/>
-        <w:spacing w:before="90"/>
+        <w:spacing w:before="60"/>
       </w:pPr>
       <w:r>
         <w:rPr>
@@ -652,13 +652,12 @@
     <w:p>
       <w:pPr>
         <w:pStyle w:val="dd"/>
-        <w:spacing w:before="90"/>
-      </w:pPr>
-      <w:r>
-        <w:rPr>
-          <w:rFonts w:hint="eastAsia"/>
-        </w:rPr>
-        <w:lastRenderedPageBreak/>
+        <w:spacing w:before="60"/>
+      </w:pPr>
+      <w:r>
+        <w:rPr>
+          <w:rFonts w:hint="eastAsia"/>
+        </w:rPr>
         <w:t>dd: description</w:t>
       </w:r>
       <w:r>
@@ -756,7 +755,7 @@
       <w:pgMar w:top="1985" w:right="1701" w:bottom="1701" w:left="1701" w:header="851" w:footer="992" w:gutter="0"/>
       <w:cols w:space="425"/>
       <w:titlePg/>
-      <w:docGrid w:type="lines" w:linePitch="360"/>
+      <w:docGrid w:linePitch="360"/>
     </w:sectPr>
   </w:body>
 </w:document>
@@ -916,16 +915,31 @@
       </w:pBdr>
       <w:jc w:val="left"/>
     </w:pPr>
-    <w:fldSimple w:instr=" STYLEREF   &quot;heading 1&quot;   \* MERGEFORMAT ">
-      <w:r>
-        <w:rPr>
-          <w:b/>
-          <w:bCs/>
-          <w:noProof/>
-        </w:rPr>
-        <w:t>Heading1</w:t>
-      </w:r>
-    </w:fldSimple>
+    <w:r>
+      <w:fldChar w:fldCharType="begin"/>
+    </w:r>
+    <w:r>
+      <w:instrText xml:space="preserve"> STYLEREF   "heading 1"   \* MERGEFORMAT </w:instrText>
+    </w:r>
+    <w:r>
+      <w:fldChar w:fldCharType="separate"/>
+    </w:r>
+    <w:r>
+      <w:rPr>
+        <w:b/>
+        <w:bCs/>
+        <w:noProof/>
+      </w:rPr>
+      <w:t>Heading1</w:t>
+    </w:r>
+    <w:r>
+      <w:rPr>
+        <w:b/>
+        <w:bCs/>
+        <w:noProof/>
+      </w:rPr>
+      <w:fldChar w:fldCharType="end"/>
+    </w:r>
   </w:p>
   <w:p>
     <w:pPr>
@@ -946,16 +960,31 @@
       <w:wordWrap w:val="0"/>
       <w:jc w:val="right"/>
     </w:pPr>
-    <w:fldSimple w:instr=" STYLEREF  &quot;heading 1&quot;  \* MERGEFORMAT ">
-      <w:r>
-        <w:rPr>
-          <w:b/>
-          <w:bCs/>
-          <w:noProof/>
-        </w:rPr>
-        <w:t>Heading1</w:t>
-      </w:r>
-    </w:fldSimple>
+    <w:r>
+      <w:fldChar w:fldCharType="begin"/>
+    </w:r>
+    <w:r>
+      <w:instrText xml:space="preserve"> STYLEREF  "heading 1"  \* MERGEFORMAT </w:instrText>
+    </w:r>
+    <w:r>
+      <w:fldChar w:fldCharType="separate"/>
+    </w:r>
+    <w:r>
+      <w:rPr>
+        <w:b/>
+        <w:bCs/>
+        <w:noProof/>
+      </w:rPr>
+      <w:t>Heading1</w:t>
+    </w:r>
+    <w:r>
+      <w:rPr>
+        <w:b/>
+        <w:bCs/>
+        <w:noProof/>
+      </w:rPr>
+      <w:fldChar w:fldCharType="end"/>
+    </w:r>
   </w:p>
   <w:p>
     <w:pPr>
@@ -1112,6 +1141,7 @@
     <w:lvl w:ilvl="0">
       <w:start w:val="1"/>
       <w:numFmt w:val="bullet"/>
+      <w:pStyle w:val="section"/>
       <w:lvlText w:val=""/>
       <w:lvlJc w:val="left"/>
       <w:pPr>
@@ -3021,7 +3051,7 @@
 </file>
 
 <file path=customXml/itemProps1.xml><?xml version="1.0" encoding="utf-8"?>
-<ds:datastoreItem xmlns:ds="http://schemas.openxmlformats.org/officeDocument/2006/customXml" ds:itemID="{34A8D194-2FD2-4BB4-8F6F-6F9417353AFD}">
+<ds:datastoreItem xmlns:ds="http://schemas.openxmlformats.org/officeDocument/2006/customXml" ds:itemID="{FE260E36-09D8-4CF0-814A-E77FC0331AAA}">
   <ds:schemaRefs>
     <ds:schemaRef ds:uri="http://schemas.openxmlformats.org/officeDocument/2006/bibliography"/>
   </ds:schemaRefs>

</xml_diff>

<commit_message>
Add space-before to text-box generated from floatfig
Also define 4pt as space-before to "Body Text" style.
</commit_message>
<xml_diff>
--- a/com.antennahouse.wml/template/template.docx
+++ b/com.antennahouse.wml/template/template.docx
@@ -2754,13 +2754,16 @@
     <w:name w:val="Body Text"/>
     <w:basedOn w:val="Normal"/>
     <w:link w:val="BodyTextChar"/>
-    <w:rsid w:val="009C7F38"/>
+    <w:rsid w:val="00C00A1A"/>
+    <w:pPr>
+      <w:spacing w:before="80"/>
+    </w:pPr>
   </w:style>
   <w:style w:type="character" w:customStyle="1" w:styleId="BodyTextChar">
     <w:name w:val="Body Text Char"/>
     <w:basedOn w:val="DefaultParagraphFont"/>
     <w:link w:val="BodyText"/>
-    <w:rsid w:val="009C7F38"/>
+    <w:rsid w:val="00C00A1A"/>
     <w:rPr>
       <w:kern w:val="2"/>
       <w:sz w:val="21"/>
@@ -3051,7 +3054,7 @@
 </file>
 
 <file path=customXml/itemProps1.xml><?xml version="1.0" encoding="utf-8"?>
-<ds:datastoreItem xmlns:ds="http://schemas.openxmlformats.org/officeDocument/2006/customXml" ds:itemID="{FE260E36-09D8-4CF0-814A-E77FC0331AAA}">
+<ds:datastoreItem xmlns:ds="http://schemas.openxmlformats.org/officeDocument/2006/customXml" ds:itemID="{A4B8E394-5BA3-494C-91D2-F7A51474BD6F}">
   <ds:schemaRefs>
     <ds:schemaRef ds:uri="http://schemas.openxmlformats.org/officeDocument/2006/bibliography"/>
   </ds:schemaRefs>

</xml_diff>

<commit_message>
Change footer fontsize to 11pt
</commit_message>
<xml_diff>
--- a/com.antennahouse.wml/template/template.docx
+++ b/com.antennahouse.wml/template/template.docx
@@ -2,10 +2,7 @@
 <file path=word/document.xml><?xml version="1.0" encoding="utf-8"?>
 <w:document xmlns:wpc="http://schemas.microsoft.com/office/word/2010/wordprocessingCanvas" xmlns:cx="http://schemas.microsoft.com/office/drawing/2014/chartex" xmlns:cx1="http://schemas.microsoft.com/office/drawing/2015/9/8/chartex" xmlns:cx2="http://schemas.microsoft.com/office/drawing/2015/10/21/chartex" xmlns:cx3="http://schemas.microsoft.com/office/drawing/2016/5/9/chartex" xmlns:cx4="http://schemas.microsoft.com/office/drawing/2016/5/10/chartex" xmlns:cx5="http://schemas.microsoft.com/office/drawing/2016/5/11/chartex" xmlns:cx6="http://schemas.microsoft.com/office/drawing/2016/5/12/chartex" xmlns:cx7="http://schemas.microsoft.com/office/drawing/2016/5/13/chartex" xmlns:cx8="http://schemas.microsoft.com/office/drawing/2016/5/14/chartex" xmlns:mc="http://schemas.openxmlformats.org/markup-compatibility/2006" xmlns:aink="http://schemas.microsoft.com/office/drawing/2016/ink" xmlns:am3d="http://schemas.microsoft.com/office/drawing/2017/model3d" xmlns:o="urn:schemas-microsoft-com:office:office" xmlns:r="http://schemas.openxmlformats.org/officeDocument/2006/relationships" xmlns:m="http://schemas.openxmlformats.org/officeDocument/2006/math" xmlns:v="urn:schemas-microsoft-com:vml" xmlns:wp14="http://schemas.microsoft.com/office/word/2010/wordprocessingDrawing" xmlns:wp="http://schemas.openxmlformats.org/drawingml/2006/wordprocessingDrawing" xmlns:w10="urn:schemas-microsoft-com:office:word" xmlns:w="http://schemas.openxmlformats.org/wordprocessingml/2006/main" xmlns:w14="http://schemas.microsoft.com/office/word/2010/wordml" xmlns:w15="http://schemas.microsoft.com/office/word/2012/wordml" xmlns:w16cid="http://schemas.microsoft.com/office/word/2016/wordml/cid" xmlns:w16se="http://schemas.microsoft.com/office/word/2015/wordml/symex" xmlns:wpg="http://schemas.microsoft.com/office/word/2010/wordprocessingGroup" xmlns:wpi="http://schemas.microsoft.com/office/word/2010/wordprocessingInk" xmlns:wne="http://schemas.microsoft.com/office/word/2006/wordml" xmlns:wps="http://schemas.microsoft.com/office/word/2010/wordprocessingShape" mc:Ignorable="w14 w15 w16se w16cid wp14">
   <w:body>
-    <w:p>
-      <w:bookmarkStart w:id="0" w:name="_GoBack"/>
-      <w:bookmarkEnd w:id="0"/>
-    </w:p>
+    <w:p/>
     <w:sdt>
       <w:sdtPr>
         <w:rPr>
@@ -271,40 +268,40 @@
       <w:pPr>
         <w:pStyle w:val="Heading1"/>
       </w:pPr>
-      <w:bookmarkStart w:id="1" w:name="_Toc489656461"/>
+      <w:bookmarkStart w:id="0" w:name="_Toc489656461"/>
       <w:r>
         <w:rPr>
           <w:rFonts w:hint="eastAsia"/>
         </w:rPr>
         <w:t>Heading1</w:t>
       </w:r>
+      <w:bookmarkEnd w:id="0"/>
+    </w:p>
+    <w:p>
+      <w:pPr>
+        <w:pStyle w:val="Heading2"/>
+      </w:pPr>
+      <w:bookmarkStart w:id="1" w:name="_Toc489656462"/>
+      <w:r>
+        <w:rPr>
+          <w:rFonts w:hint="eastAsia"/>
+        </w:rPr>
+        <w:t>Heading2</w:t>
+      </w:r>
       <w:bookmarkEnd w:id="1"/>
     </w:p>
     <w:p>
       <w:pPr>
-        <w:pStyle w:val="Heading2"/>
-      </w:pPr>
-      <w:bookmarkStart w:id="2" w:name="_Toc489656462"/>
-      <w:r>
-        <w:rPr>
-          <w:rFonts w:hint="eastAsia"/>
-        </w:rPr>
-        <w:t>Heading2</w:t>
+        <w:pStyle w:val="Heading3"/>
+      </w:pPr>
+      <w:bookmarkStart w:id="2" w:name="_Toc489656463"/>
+      <w:r>
+        <w:rPr>
+          <w:rFonts w:hint="eastAsia"/>
+        </w:rPr>
+        <w:t>Heading3</w:t>
       </w:r>
       <w:bookmarkEnd w:id="2"/>
-    </w:p>
-    <w:p>
-      <w:pPr>
-        <w:pStyle w:val="Heading3"/>
-      </w:pPr>
-      <w:bookmarkStart w:id="3" w:name="_Toc489656463"/>
-      <w:r>
-        <w:rPr>
-          <w:rFonts w:hint="eastAsia"/>
-        </w:rPr>
-        <w:t>Heading3</w:t>
-      </w:r>
-      <w:bookmarkEnd w:id="3"/>
     </w:p>
     <w:p>
       <w:pPr>
@@ -782,6 +779,8 @@
 
 <file path=word/footer1.xml><?xml version="1.0" encoding="utf-8"?>
 <w:ftr xmlns:wpc="http://schemas.microsoft.com/office/word/2010/wordprocessingCanvas" xmlns:cx="http://schemas.microsoft.com/office/drawing/2014/chartex" xmlns:cx1="http://schemas.microsoft.com/office/drawing/2015/9/8/chartex" xmlns:cx2="http://schemas.microsoft.com/office/drawing/2015/10/21/chartex" xmlns:cx3="http://schemas.microsoft.com/office/drawing/2016/5/9/chartex" xmlns:cx4="http://schemas.microsoft.com/office/drawing/2016/5/10/chartex" xmlns:cx5="http://schemas.microsoft.com/office/drawing/2016/5/11/chartex" xmlns:cx6="http://schemas.microsoft.com/office/drawing/2016/5/12/chartex" xmlns:cx7="http://schemas.microsoft.com/office/drawing/2016/5/13/chartex" xmlns:cx8="http://schemas.microsoft.com/office/drawing/2016/5/14/chartex" xmlns:mc="http://schemas.openxmlformats.org/markup-compatibility/2006" xmlns:aink="http://schemas.microsoft.com/office/drawing/2016/ink" xmlns:am3d="http://schemas.microsoft.com/office/drawing/2017/model3d" xmlns:o="urn:schemas-microsoft-com:office:office" xmlns:r="http://schemas.openxmlformats.org/officeDocument/2006/relationships" xmlns:m="http://schemas.openxmlformats.org/officeDocument/2006/math" xmlns:v="urn:schemas-microsoft-com:vml" xmlns:wp14="http://schemas.microsoft.com/office/word/2010/wordprocessingDrawing" xmlns:wp="http://schemas.openxmlformats.org/drawingml/2006/wordprocessingDrawing" xmlns:w10="urn:schemas-microsoft-com:office:word" xmlns:w="http://schemas.openxmlformats.org/wordprocessingml/2006/main" xmlns:w14="http://schemas.microsoft.com/office/word/2010/wordml" xmlns:w15="http://schemas.microsoft.com/office/word/2012/wordml" xmlns:w16cid="http://schemas.microsoft.com/office/word/2016/wordml/cid" xmlns:w16se="http://schemas.microsoft.com/office/word/2015/wordml/symex" xmlns:wpg="http://schemas.microsoft.com/office/word/2010/wordprocessingGroup" xmlns:wpi="http://schemas.microsoft.com/office/word/2010/wordprocessingInk" xmlns:wne="http://schemas.microsoft.com/office/word/2006/wordml" xmlns:wps="http://schemas.microsoft.com/office/word/2010/wordprocessingShape" mc:Ignorable="w14 w15 w16se w16cid wp14">
+  <w:bookmarkStart w:id="3" w:name="_GoBack"/>
+  <w:bookmarkEnd w:id="3"/>
   <w:p>
     <w:pPr>
       <w:pStyle w:val="Footer"/>
@@ -915,31 +914,16 @@
       </w:pBdr>
       <w:jc w:val="left"/>
     </w:pPr>
-    <w:r>
-      <w:fldChar w:fldCharType="begin"/>
-    </w:r>
-    <w:r>
-      <w:instrText xml:space="preserve"> STYLEREF   "heading 1"   \* MERGEFORMAT </w:instrText>
-    </w:r>
-    <w:r>
-      <w:fldChar w:fldCharType="separate"/>
-    </w:r>
-    <w:r>
-      <w:rPr>
-        <w:b/>
-        <w:bCs/>
-        <w:noProof/>
-      </w:rPr>
-      <w:t>Heading1</w:t>
-    </w:r>
-    <w:r>
-      <w:rPr>
-        <w:b/>
-        <w:bCs/>
-        <w:noProof/>
-      </w:rPr>
-      <w:fldChar w:fldCharType="end"/>
-    </w:r>
+    <w:fldSimple w:instr=" STYLEREF   &quot;heading 1&quot;   \* MERGEFORMAT ">
+      <w:r>
+        <w:rPr>
+          <w:b/>
+          <w:bCs/>
+          <w:noProof/>
+        </w:rPr>
+        <w:t>Heading1</w:t>
+      </w:r>
+    </w:fldSimple>
   </w:p>
   <w:p>
     <w:pPr>
@@ -960,31 +944,16 @@
       <w:wordWrap w:val="0"/>
       <w:jc w:val="right"/>
     </w:pPr>
-    <w:r>
-      <w:fldChar w:fldCharType="begin"/>
-    </w:r>
-    <w:r>
-      <w:instrText xml:space="preserve"> STYLEREF  "heading 1"  \* MERGEFORMAT </w:instrText>
-    </w:r>
-    <w:r>
-      <w:fldChar w:fldCharType="separate"/>
-    </w:r>
-    <w:r>
-      <w:rPr>
-        <w:b/>
-        <w:bCs/>
-        <w:noProof/>
-      </w:rPr>
-      <w:t>Heading1</w:t>
-    </w:r>
-    <w:r>
-      <w:rPr>
-        <w:b/>
-        <w:bCs/>
-        <w:noProof/>
-      </w:rPr>
-      <w:fldChar w:fldCharType="end"/>
-    </w:r>
+    <w:fldSimple w:instr=" STYLEREF  &quot;heading 1&quot;  \* MERGEFORMAT ">
+      <w:r>
+        <w:rPr>
+          <w:b/>
+          <w:bCs/>
+          <w:noProof/>
+        </w:rPr>
+        <w:t>Heading1</w:t>
+      </w:r>
+    </w:fldSimple>
   </w:p>
   <w:p>
     <w:pPr>
@@ -1009,7 +978,7 @@
   <w:abstractNum w:abstractNumId="0" w15:restartNumberingAfterBreak="0">
     <w:nsid w:val="FFFFFF7C"/>
     <w:multiLevelType w:val="singleLevel"/>
-    <w:tmpl w:val="5D7A67EE"/>
+    <w:tmpl w:val="D152B7DE"/>
     <w:lvl w:ilvl="0">
       <w:start w:val="1"/>
       <w:numFmt w:val="decimal"/>
@@ -1026,7 +995,7 @@
   <w:abstractNum w:abstractNumId="1" w15:restartNumberingAfterBreak="0">
     <w:nsid w:val="FFFFFF7D"/>
     <w:multiLevelType w:val="singleLevel"/>
-    <w:tmpl w:val="D548D552"/>
+    <w:tmpl w:val="FB0A5CCA"/>
     <w:lvl w:ilvl="0">
       <w:start w:val="1"/>
       <w:numFmt w:val="decimal"/>
@@ -1043,7 +1012,7 @@
   <w:abstractNum w:abstractNumId="2" w15:restartNumberingAfterBreak="0">
     <w:nsid w:val="FFFFFF7E"/>
     <w:multiLevelType w:val="singleLevel"/>
-    <w:tmpl w:val="D7B6F126"/>
+    <w:tmpl w:val="632E511E"/>
     <w:lvl w:ilvl="0">
       <w:start w:val="1"/>
       <w:numFmt w:val="decimal"/>
@@ -1060,7 +1029,7 @@
   <w:abstractNum w:abstractNumId="3" w15:restartNumberingAfterBreak="0">
     <w:nsid w:val="FFFFFF7F"/>
     <w:multiLevelType w:val="singleLevel"/>
-    <w:tmpl w:val="1C7AED8C"/>
+    <w:tmpl w:val="7E8AE51E"/>
     <w:lvl w:ilvl="0">
       <w:start w:val="1"/>
       <w:numFmt w:val="decimal"/>
@@ -1077,7 +1046,7 @@
   <w:abstractNum w:abstractNumId="4" w15:restartNumberingAfterBreak="0">
     <w:nsid w:val="FFFFFF80"/>
     <w:multiLevelType w:val="singleLevel"/>
-    <w:tmpl w:val="294CAF60"/>
+    <w:tmpl w:val="BFB036CA"/>
     <w:lvl w:ilvl="0">
       <w:start w:val="1"/>
       <w:numFmt w:val="bullet"/>
@@ -1097,7 +1066,7 @@
   <w:abstractNum w:abstractNumId="5" w15:restartNumberingAfterBreak="0">
     <w:nsid w:val="FFFFFF81"/>
     <w:multiLevelType w:val="singleLevel"/>
-    <w:tmpl w:val="4ED4A0E0"/>
+    <w:tmpl w:val="06B256C8"/>
     <w:lvl w:ilvl="0">
       <w:start w:val="1"/>
       <w:numFmt w:val="bullet"/>
@@ -1117,7 +1086,7 @@
   <w:abstractNum w:abstractNumId="6" w15:restartNumberingAfterBreak="0">
     <w:nsid w:val="FFFFFF82"/>
     <w:multiLevelType w:val="singleLevel"/>
-    <w:tmpl w:val="60E22172"/>
+    <w:tmpl w:val="72AA7E60"/>
     <w:lvl w:ilvl="0">
       <w:start w:val="1"/>
       <w:numFmt w:val="bullet"/>
@@ -1137,11 +1106,10 @@
   <w:abstractNum w:abstractNumId="7" w15:restartNumberingAfterBreak="0">
     <w:nsid w:val="FFFFFF83"/>
     <w:multiLevelType w:val="singleLevel"/>
-    <w:tmpl w:val="A12A3284"/>
+    <w:tmpl w:val="635C1454"/>
     <w:lvl w:ilvl="0">
       <w:start w:val="1"/>
       <w:numFmt w:val="bullet"/>
-      <w:pStyle w:val="section"/>
       <w:lvlText w:val=""/>
       <w:lvlJc w:val="left"/>
       <w:pPr>
@@ -1158,7 +1126,7 @@
   <w:abstractNum w:abstractNumId="8" w15:restartNumberingAfterBreak="0">
     <w:nsid w:val="FFFFFF88"/>
     <w:multiLevelType w:val="singleLevel"/>
-    <w:tmpl w:val="63D2FC34"/>
+    <w:tmpl w:val="2F3EC6F4"/>
     <w:lvl w:ilvl="0">
       <w:start w:val="1"/>
       <w:numFmt w:val="decimal"/>
@@ -1175,7 +1143,7 @@
   <w:abstractNum w:abstractNumId="9" w15:restartNumberingAfterBreak="0">
     <w:nsid w:val="FFFFFF89"/>
     <w:multiLevelType w:val="singleLevel"/>
-    <w:tmpl w:val="0FE4F578"/>
+    <w:tmpl w:val="A04E3E50"/>
     <w:lvl w:ilvl="0">
       <w:start w:val="1"/>
       <w:numFmt w:val="bullet"/>
@@ -2462,23 +2430,26 @@
     <w:basedOn w:val="Normal"/>
     <w:link w:val="FooterChar"/>
     <w:uiPriority w:val="99"/>
-    <w:rsid w:val="002E05E0"/>
+    <w:rsid w:val="00570554"/>
     <w:pPr>
       <w:tabs>
         <w:tab w:val="center" w:pos="4252"/>
         <w:tab w:val="right" w:pos="8504"/>
       </w:tabs>
     </w:pPr>
+    <w:rPr>
+      <w:sz w:val="22"/>
+    </w:rPr>
   </w:style>
   <w:style w:type="character" w:customStyle="1" w:styleId="FooterChar">
     <w:name w:val="Footer Char"/>
     <w:basedOn w:val="DefaultParagraphFont"/>
     <w:link w:val="Footer"/>
     <w:uiPriority w:val="99"/>
-    <w:rsid w:val="002E05E0"/>
+    <w:rsid w:val="00570554"/>
     <w:rPr>
       <w:kern w:val="2"/>
-      <w:sz w:val="21"/>
+      <w:sz w:val="22"/>
       <w:szCs w:val="24"/>
     </w:rPr>
   </w:style>
@@ -3054,7 +3025,7 @@
 </file>
 
 <file path=customXml/itemProps1.xml><?xml version="1.0" encoding="utf-8"?>
-<ds:datastoreItem xmlns:ds="http://schemas.openxmlformats.org/officeDocument/2006/customXml" ds:itemID="{A4B8E394-5BA3-494C-91D2-F7A51474BD6F}">
+<ds:datastoreItem xmlns:ds="http://schemas.openxmlformats.org/officeDocument/2006/customXml" ds:itemID="{166BB9A4-1B6C-4348-95B4-BB143B19AF1B}">
   <ds:schemaRefs>
     <ds:schemaRef ds:uri="http://schemas.openxmlformats.org/officeDocument/2006/bibliography"/>
   </ds:schemaRefs>

</xml_diff>

<commit_message>
Change Word option to display backslash as is
</commit_message>
<xml_diff>
--- a/com.antennahouse.wml/template/template.docx
+++ b/com.antennahouse.wml/template/template.docx
@@ -6,6 +6,8 @@
       <w:pPr>
         <w:pStyle w:val="related-links"/>
       </w:pPr>
+      <w:bookmarkStart w:id="0" w:name="_GoBack"/>
+      <w:bookmarkEnd w:id="0"/>
     </w:p>
     <w:sdt>
       <w:sdtPr>
@@ -272,40 +274,40 @@
       <w:pPr>
         <w:pStyle w:val="Heading1"/>
       </w:pPr>
-      <w:bookmarkStart w:id="0" w:name="_Toc489656461"/>
+      <w:bookmarkStart w:id="1" w:name="_Toc489656461"/>
       <w:r>
         <w:rPr>
           <w:rFonts w:hint="eastAsia"/>
         </w:rPr>
         <w:t>Heading1</w:t>
       </w:r>
-      <w:bookmarkEnd w:id="0"/>
+      <w:bookmarkEnd w:id="1"/>
     </w:p>
     <w:p>
       <w:pPr>
         <w:pStyle w:val="Heading2"/>
       </w:pPr>
-      <w:bookmarkStart w:id="1" w:name="_Toc489656462"/>
+      <w:bookmarkStart w:id="2" w:name="_Toc489656462"/>
       <w:r>
         <w:rPr>
           <w:rFonts w:hint="eastAsia"/>
         </w:rPr>
         <w:t>Heading2</w:t>
       </w:r>
-      <w:bookmarkEnd w:id="1"/>
+      <w:bookmarkEnd w:id="2"/>
     </w:p>
     <w:p>
       <w:pPr>
         <w:pStyle w:val="Heading3"/>
       </w:pPr>
-      <w:bookmarkStart w:id="2" w:name="_Toc489656463"/>
+      <w:bookmarkStart w:id="3" w:name="_Toc489656463"/>
       <w:r>
         <w:rPr>
           <w:rFonts w:hint="eastAsia"/>
         </w:rPr>
         <w:t>Heading3</w:t>
       </w:r>
-      <w:bookmarkEnd w:id="2"/>
+      <w:bookmarkEnd w:id="3"/>
     </w:p>
     <w:p>
       <w:pPr>
@@ -754,8 +756,6 @@
         <w:lastRenderedPageBreak/>
         <w:t>RELATED LINKS</w:t>
       </w:r>
-      <w:bookmarkStart w:id="3" w:name="_GoBack"/>
-      <w:bookmarkEnd w:id="3"/>
     </w:p>
     <w:p/>
     <w:sectPr>
@@ -1185,6 +1185,7 @@
     <w:lvl w:ilvl="0">
       <w:start w:val="1"/>
       <w:numFmt w:val="bullet"/>
+      <w:pStyle w:val="section"/>
       <w:lvlText w:val=""/>
       <w:lvlJc w:val="left"/>
       <w:pPr>
@@ -3106,7 +3107,7 @@
 </file>
 
 <file path=customXml/itemProps1.xml><?xml version="1.0" encoding="utf-8"?>
-<ds:datastoreItem xmlns:ds="http://schemas.openxmlformats.org/officeDocument/2006/customXml" ds:itemID="{BB9F645A-29BE-4EF6-9242-5BB9868B64D6}">
+<ds:datastoreItem xmlns:ds="http://schemas.openxmlformats.org/officeDocument/2006/customXml" ds:itemID="{B1C98B1F-288E-4827-B218-D70F8BD90A43}">
   <ds:schemaRefs>
     <ds:schemaRef ds:uri="http://schemas.openxmlformats.org/officeDocument/2006/bibliography"/>
   </ds:schemaRefs>

</xml_diff>

<commit_message>
Add space-after to note after line
</commit_message>
<xml_diff>
--- a/com.antennahouse.wml/template/template.docx
+++ b/com.antennahouse.wml/template/template.docx
@@ -1,13 +1,11 @@
 
 <file path=word/document.xml><?xml version="1.0" encoding="utf-8"?>
-<w:document xmlns:wpc="http://schemas.microsoft.com/office/word/2010/wordprocessingCanvas" xmlns:cx="http://schemas.microsoft.com/office/drawing/2014/chartex" xmlns:cx1="http://schemas.microsoft.com/office/drawing/2015/9/8/chartex" xmlns:cx2="http://schemas.microsoft.com/office/drawing/2015/10/21/chartex" xmlns:cx3="http://schemas.microsoft.com/office/drawing/2016/5/9/chartex" xmlns:cx4="http://schemas.microsoft.com/office/drawing/2016/5/10/chartex" xmlns:cx5="http://schemas.microsoft.com/office/drawing/2016/5/11/chartex" xmlns:cx6="http://schemas.microsoft.com/office/drawing/2016/5/12/chartex" xmlns:cx7="http://schemas.microsoft.com/office/drawing/2016/5/13/chartex" xmlns:cx8="http://schemas.microsoft.com/office/drawing/2016/5/14/chartex" xmlns:mc="http://schemas.openxmlformats.org/markup-compatibility/2006" xmlns:aink="http://schemas.microsoft.com/office/drawing/2016/ink" xmlns:am3d="http://schemas.microsoft.com/office/drawing/2017/model3d" xmlns:o="urn:schemas-microsoft-com:office:office" xmlns:r="http://schemas.openxmlformats.org/officeDocument/2006/relationships" xmlns:m="http://schemas.openxmlformats.org/officeDocument/2006/math" xmlns:v="urn:schemas-microsoft-com:vml" xmlns:wp14="http://schemas.microsoft.com/office/word/2010/wordprocessingDrawing" xmlns:wp="http://schemas.openxmlformats.org/drawingml/2006/wordprocessingDrawing" xmlns:w10="urn:schemas-microsoft-com:office:word" xmlns:w="http://schemas.openxmlformats.org/wordprocessingml/2006/main" xmlns:w14="http://schemas.microsoft.com/office/word/2010/wordml" xmlns:w15="http://schemas.microsoft.com/office/word/2012/wordml" xmlns:w16cid="http://schemas.microsoft.com/office/word/2016/wordml/cid" xmlns:w16se="http://schemas.microsoft.com/office/word/2015/wordml/symex" xmlns:wpg="http://schemas.microsoft.com/office/word/2010/wordprocessingGroup" xmlns:wpi="http://schemas.microsoft.com/office/word/2010/wordprocessingInk" xmlns:wne="http://schemas.microsoft.com/office/word/2006/wordml" xmlns:wps="http://schemas.microsoft.com/office/word/2010/wordprocessingShape" mc:Ignorable="w14 w15 w16se w16cid wp14">
+<w:document xmlns:wpc="http://schemas.microsoft.com/office/word/2010/wordprocessingCanvas" xmlns:mc="http://schemas.openxmlformats.org/markup-compatibility/2006" xmlns:o="urn:schemas-microsoft-com:office:office" xmlns:r="http://schemas.openxmlformats.org/officeDocument/2006/relationships" xmlns:m="http://schemas.openxmlformats.org/officeDocument/2006/math" xmlns:v="urn:schemas-microsoft-com:vml" xmlns:wp14="http://schemas.microsoft.com/office/word/2010/wordprocessingDrawing" xmlns:wp="http://schemas.openxmlformats.org/drawingml/2006/wordprocessingDrawing" xmlns:w10="urn:schemas-microsoft-com:office:word" xmlns:w="http://schemas.openxmlformats.org/wordprocessingml/2006/main" xmlns:w14="http://schemas.microsoft.com/office/word/2010/wordml" xmlns:w15="http://schemas.microsoft.com/office/word/2012/wordml" xmlns:wpg="http://schemas.microsoft.com/office/word/2010/wordprocessingGroup" xmlns:wpi="http://schemas.microsoft.com/office/word/2010/wordprocessingInk" xmlns:wne="http://schemas.microsoft.com/office/word/2006/wordml" xmlns:wps="http://schemas.microsoft.com/office/word/2010/wordprocessingShape" mc:Ignorable="w14 w15 wp14">
   <w:body>
     <w:p>
       <w:pPr>
         <w:pStyle w:val="related-links"/>
       </w:pPr>
-      <w:bookmarkStart w:id="0" w:name="_GoBack"/>
-      <w:bookmarkEnd w:id="0"/>
     </w:p>
     <w:sdt>
       <w:sdtPr>
@@ -34,7 +32,7 @@
       <w:sdtContent>
         <w:p>
           <w:pPr>
-            <w:pStyle w:val="TOCHeading"/>
+            <w:pStyle w:val="a8"/>
           </w:pPr>
           <w:r>
             <w:rPr>
@@ -45,7 +43,7 @@
         </w:p>
         <w:p>
           <w:pPr>
-            <w:pStyle w:val="TOC1"/>
+            <w:pStyle w:val="11"/>
             <w:tabs>
               <w:tab w:val="right" w:leader="dot" w:pos="8494"/>
             </w:tabs>
@@ -65,7 +63,7 @@
           <w:hyperlink w:anchor="_Toc489656461" w:history="1">
             <w:r>
               <w:rPr>
-                <w:rStyle w:val="Hyperlink"/>
+                <w:rStyle w:val="a9"/>
                 <w:noProof/>
               </w:rPr>
               <w:t>Heading1</w:t>
@@ -122,7 +120,7 @@
         </w:p>
         <w:p>
           <w:pPr>
-            <w:pStyle w:val="TOC2"/>
+            <w:pStyle w:val="21"/>
             <w:tabs>
               <w:tab w:val="right" w:leader="dot" w:pos="8494"/>
             </w:tabs>
@@ -133,7 +131,7 @@
           <w:hyperlink w:anchor="_Toc489656462" w:history="1">
             <w:r>
               <w:rPr>
-                <w:rStyle w:val="Hyperlink"/>
+                <w:rStyle w:val="a9"/>
                 <w:noProof/>
               </w:rPr>
               <w:t>Heading2</w:t>
@@ -190,7 +188,7 @@
         </w:p>
         <w:p>
           <w:pPr>
-            <w:pStyle w:val="TOC3"/>
+            <w:pStyle w:val="31"/>
             <w:tabs>
               <w:tab w:val="right" w:leader="dot" w:pos="8494"/>
             </w:tabs>
@@ -201,7 +199,7 @@
           <w:hyperlink w:anchor="_Toc489656463" w:history="1">
             <w:r>
               <w:rPr>
-                <w:rStyle w:val="Hyperlink"/>
+                <w:rStyle w:val="a9"/>
                 <w:noProof/>
               </w:rPr>
               <w:t>Heading3</w:t>
@@ -272,46 +270,46 @@
     <w:p/>
     <w:p>
       <w:pPr>
-        <w:pStyle w:val="Heading1"/>
-      </w:pPr>
-      <w:bookmarkStart w:id="1" w:name="_Toc489656461"/>
+        <w:pStyle w:val="1"/>
+      </w:pPr>
+      <w:bookmarkStart w:id="0" w:name="_Toc489656461"/>
       <w:r>
         <w:rPr>
           <w:rFonts w:hint="eastAsia"/>
         </w:rPr>
         <w:t>Heading1</w:t>
       </w:r>
+      <w:bookmarkEnd w:id="0"/>
+    </w:p>
+    <w:p>
+      <w:pPr>
+        <w:pStyle w:val="2"/>
+      </w:pPr>
+      <w:bookmarkStart w:id="1" w:name="_Toc489656462"/>
+      <w:r>
+        <w:rPr>
+          <w:rFonts w:hint="eastAsia"/>
+        </w:rPr>
+        <w:t>Heading2</w:t>
+      </w:r>
       <w:bookmarkEnd w:id="1"/>
     </w:p>
     <w:p>
       <w:pPr>
-        <w:pStyle w:val="Heading2"/>
-      </w:pPr>
-      <w:bookmarkStart w:id="2" w:name="_Toc489656462"/>
-      <w:r>
-        <w:rPr>
-          <w:rFonts w:hint="eastAsia"/>
-        </w:rPr>
-        <w:t>Heading2</w:t>
+        <w:pStyle w:val="3"/>
+      </w:pPr>
+      <w:bookmarkStart w:id="2" w:name="_Toc489656463"/>
+      <w:r>
+        <w:rPr>
+          <w:rFonts w:hint="eastAsia"/>
+        </w:rPr>
+        <w:t>Heading3</w:t>
       </w:r>
       <w:bookmarkEnd w:id="2"/>
     </w:p>
     <w:p>
       <w:pPr>
-        <w:pStyle w:val="Heading3"/>
-      </w:pPr>
-      <w:bookmarkStart w:id="3" w:name="_Toc489656463"/>
-      <w:r>
-        <w:rPr>
-          <w:rFonts w:hint="eastAsia"/>
-        </w:rPr>
-        <w:t>Heading3</w:t>
-      </w:r>
-      <w:bookmarkEnd w:id="3"/>
-    </w:p>
-    <w:p>
-      <w:pPr>
-        <w:pStyle w:val="Heading4"/>
+        <w:pStyle w:val="4"/>
       </w:pPr>
       <w:r>
         <w:rPr>
@@ -322,7 +320,7 @@
     </w:p>
     <w:p>
       <w:pPr>
-        <w:pStyle w:val="Heading8"/>
+        <w:pStyle w:val="8"/>
       </w:pPr>
       <w:r>
         <w:rPr>
@@ -333,7 +331,7 @@
     </w:p>
     <w:p>
       <w:pPr>
-        <w:pStyle w:val="Heading6"/>
+        <w:pStyle w:val="6"/>
       </w:pPr>
       <w:r>
         <w:rPr>
@@ -344,7 +342,7 @@
     </w:p>
     <w:p>
       <w:pPr>
-        <w:pStyle w:val="Heading3"/>
+        <w:pStyle w:val="3"/>
       </w:pPr>
       <w:r>
         <w:rPr>
@@ -355,7 +353,7 @@
     </w:p>
     <w:p>
       <w:pPr>
-        <w:pStyle w:val="Heading8"/>
+        <w:pStyle w:val="8"/>
       </w:pPr>
       <w:r>
         <w:rPr>
@@ -366,7 +364,7 @@
     </w:p>
     <w:p>
       <w:pPr>
-        <w:pStyle w:val="Heading9"/>
+        <w:pStyle w:val="9"/>
       </w:pPr>
       <w:r>
         <w:rPr>
@@ -665,7 +663,7 @@
       </w:r>
       <w:r>
         <w:rPr>
-          <w:rStyle w:val="FootnoteReference"/>
+          <w:rStyle w:val="ae"/>
         </w:rPr>
         <w:footnoteReference w:id="1"/>
       </w:r>
@@ -688,7 +686,7 @@
       <w:hyperlink r:id="rId8" w:history="1">
         <w:r>
           <w:rPr>
-            <w:rStyle w:val="Hyperlink"/>
+            <w:rStyle w:val="a9"/>
           </w:rPr>
           <w:t>http://www.w3.org/</w:t>
         </w:r>
@@ -703,7 +701,7 @@
     <w:p/>
     <w:p>
       <w:pPr>
-        <w:pStyle w:val="HTMLPreformatted"/>
+        <w:pStyle w:val="HTML"/>
       </w:pPr>
       <w:r>
         <w:rPr>
@@ -723,19 +721,19 @@
     <w:p>
       <w:pPr>
         <w:rPr>
-          <w:rStyle w:val="HTMLCode"/>
-        </w:rPr>
-      </w:pPr>
-      <w:r>
-        <w:rPr>
-          <w:rStyle w:val="HTMLCode"/>
+          <w:rStyle w:val="HTML1"/>
+        </w:rPr>
+      </w:pPr>
+      <w:r>
+        <w:rPr>
+          <w:rStyle w:val="HTML1"/>
         </w:rPr>
         <w:t>HTML Code</w:t>
       </w:r>
     </w:p>
     <w:p>
       <w:pPr>
-        <w:pStyle w:val="BodyText"/>
+        <w:pStyle w:val="af"/>
       </w:pPr>
       <w:r>
         <w:rPr>
@@ -758,6 +756,25 @@
       </w:r>
     </w:p>
     <w:p/>
+    <w:p>
+      <w:pPr>
+        <w:pStyle w:val="note-line"/>
+        <w:rPr>
+          <w:rFonts w:hint="eastAsia"/>
+        </w:rPr>
+      </w:pPr>
+      <w:r>
+        <w:t>N</w:t>
+      </w:r>
+      <w:r>
+        <w:rPr>
+          <w:rFonts w:hint="eastAsia"/>
+        </w:rPr>
+        <w:t>ote-line</w:t>
+      </w:r>
+      <w:bookmarkStart w:id="3" w:name="_GoBack"/>
+      <w:bookmarkEnd w:id="3"/>
+    </w:p>
     <w:sectPr>
       <w:headerReference w:type="even" r:id="rId9"/>
       <w:headerReference w:type="default" r:id="rId10"/>
@@ -776,7 +793,7 @@
 </file>
 
 <file path=word/endnotes.xml><?xml version="1.0" encoding="utf-8"?>
-<w:endnotes xmlns:wpc="http://schemas.microsoft.com/office/word/2010/wordprocessingCanvas" xmlns:cx="http://schemas.microsoft.com/office/drawing/2014/chartex" xmlns:cx1="http://schemas.microsoft.com/office/drawing/2015/9/8/chartex" xmlns:cx2="http://schemas.microsoft.com/office/drawing/2015/10/21/chartex" xmlns:cx3="http://schemas.microsoft.com/office/drawing/2016/5/9/chartex" xmlns:cx4="http://schemas.microsoft.com/office/drawing/2016/5/10/chartex" xmlns:cx5="http://schemas.microsoft.com/office/drawing/2016/5/11/chartex" xmlns:cx6="http://schemas.microsoft.com/office/drawing/2016/5/12/chartex" xmlns:cx7="http://schemas.microsoft.com/office/drawing/2016/5/13/chartex" xmlns:cx8="http://schemas.microsoft.com/office/drawing/2016/5/14/chartex" xmlns:mc="http://schemas.openxmlformats.org/markup-compatibility/2006" xmlns:aink="http://schemas.microsoft.com/office/drawing/2016/ink" xmlns:am3d="http://schemas.microsoft.com/office/drawing/2017/model3d" xmlns:o="urn:schemas-microsoft-com:office:office" xmlns:r="http://schemas.openxmlformats.org/officeDocument/2006/relationships" xmlns:m="http://schemas.openxmlformats.org/officeDocument/2006/math" xmlns:v="urn:schemas-microsoft-com:vml" xmlns:wp14="http://schemas.microsoft.com/office/word/2010/wordprocessingDrawing" xmlns:wp="http://schemas.openxmlformats.org/drawingml/2006/wordprocessingDrawing" xmlns:w10="urn:schemas-microsoft-com:office:word" xmlns:w="http://schemas.openxmlformats.org/wordprocessingml/2006/main" xmlns:w14="http://schemas.microsoft.com/office/word/2010/wordml" xmlns:w15="http://schemas.microsoft.com/office/word/2012/wordml" xmlns:w16cid="http://schemas.microsoft.com/office/word/2016/wordml/cid" xmlns:w16se="http://schemas.microsoft.com/office/word/2015/wordml/symex" xmlns:wpg="http://schemas.microsoft.com/office/word/2010/wordprocessingGroup" xmlns:wpi="http://schemas.microsoft.com/office/word/2010/wordprocessingInk" xmlns:wne="http://schemas.microsoft.com/office/word/2006/wordml" xmlns:wps="http://schemas.microsoft.com/office/word/2010/wordprocessingShape" mc:Ignorable="w14 w15 w16se w16cid wp14">
+<w:endnotes xmlns:wpc="http://schemas.microsoft.com/office/word/2010/wordprocessingCanvas" xmlns:mc="http://schemas.openxmlformats.org/markup-compatibility/2006" xmlns:o="urn:schemas-microsoft-com:office:office" xmlns:r="http://schemas.openxmlformats.org/officeDocument/2006/relationships" xmlns:m="http://schemas.openxmlformats.org/officeDocument/2006/math" xmlns:v="urn:schemas-microsoft-com:vml" xmlns:wp14="http://schemas.microsoft.com/office/word/2010/wordprocessingDrawing" xmlns:wp="http://schemas.openxmlformats.org/drawingml/2006/wordprocessingDrawing" xmlns:w10="urn:schemas-microsoft-com:office:word" xmlns:w="http://schemas.openxmlformats.org/wordprocessingml/2006/main" xmlns:w14="http://schemas.microsoft.com/office/word/2010/wordml" xmlns:w15="http://schemas.microsoft.com/office/word/2012/wordml" xmlns:wpg="http://schemas.microsoft.com/office/word/2010/wordprocessingGroup" xmlns:wpi="http://schemas.microsoft.com/office/word/2010/wordprocessingInk" xmlns:wne="http://schemas.microsoft.com/office/word/2006/wordml" xmlns:wps="http://schemas.microsoft.com/office/word/2010/wordprocessingShape" mc:Ignorable="w14 w15 wp14">
   <w:endnote w:type="separator" w:id="-1">
     <w:p>
       <w:r>
@@ -795,10 +812,10 @@
 </file>
 
 <file path=word/footer1.xml><?xml version="1.0" encoding="utf-8"?>
-<w:ftr xmlns:wpc="http://schemas.microsoft.com/office/word/2010/wordprocessingCanvas" xmlns:cx="http://schemas.microsoft.com/office/drawing/2014/chartex" xmlns:cx1="http://schemas.microsoft.com/office/drawing/2015/9/8/chartex" xmlns:cx2="http://schemas.microsoft.com/office/drawing/2015/10/21/chartex" xmlns:cx3="http://schemas.microsoft.com/office/drawing/2016/5/9/chartex" xmlns:cx4="http://schemas.microsoft.com/office/drawing/2016/5/10/chartex" xmlns:cx5="http://schemas.microsoft.com/office/drawing/2016/5/11/chartex" xmlns:cx6="http://schemas.microsoft.com/office/drawing/2016/5/12/chartex" xmlns:cx7="http://schemas.microsoft.com/office/drawing/2016/5/13/chartex" xmlns:cx8="http://schemas.microsoft.com/office/drawing/2016/5/14/chartex" xmlns:mc="http://schemas.openxmlformats.org/markup-compatibility/2006" xmlns:aink="http://schemas.microsoft.com/office/drawing/2016/ink" xmlns:am3d="http://schemas.microsoft.com/office/drawing/2017/model3d" xmlns:o="urn:schemas-microsoft-com:office:office" xmlns:r="http://schemas.openxmlformats.org/officeDocument/2006/relationships" xmlns:m="http://schemas.openxmlformats.org/officeDocument/2006/math" xmlns:v="urn:schemas-microsoft-com:vml" xmlns:wp14="http://schemas.microsoft.com/office/word/2010/wordprocessingDrawing" xmlns:wp="http://schemas.openxmlformats.org/drawingml/2006/wordprocessingDrawing" xmlns:w10="urn:schemas-microsoft-com:office:word" xmlns:w="http://schemas.openxmlformats.org/wordprocessingml/2006/main" xmlns:w14="http://schemas.microsoft.com/office/word/2010/wordml" xmlns:w15="http://schemas.microsoft.com/office/word/2012/wordml" xmlns:w16cid="http://schemas.microsoft.com/office/word/2016/wordml/cid" xmlns:w16se="http://schemas.microsoft.com/office/word/2015/wordml/symex" xmlns:wpg="http://schemas.microsoft.com/office/word/2010/wordprocessingGroup" xmlns:wpi="http://schemas.microsoft.com/office/word/2010/wordprocessingInk" xmlns:wne="http://schemas.microsoft.com/office/word/2006/wordml" xmlns:wps="http://schemas.microsoft.com/office/word/2010/wordprocessingShape" mc:Ignorable="w14 w15 w16se w16cid wp14">
+<w:ftr xmlns:wpc="http://schemas.microsoft.com/office/word/2010/wordprocessingCanvas" xmlns:mc="http://schemas.openxmlformats.org/markup-compatibility/2006" xmlns:o="urn:schemas-microsoft-com:office:office" xmlns:r="http://schemas.openxmlformats.org/officeDocument/2006/relationships" xmlns:m="http://schemas.openxmlformats.org/officeDocument/2006/math" xmlns:v="urn:schemas-microsoft-com:vml" xmlns:wp14="http://schemas.microsoft.com/office/word/2010/wordprocessingDrawing" xmlns:wp="http://schemas.openxmlformats.org/drawingml/2006/wordprocessingDrawing" xmlns:w10="urn:schemas-microsoft-com:office:word" xmlns:w="http://schemas.openxmlformats.org/wordprocessingml/2006/main" xmlns:w14="http://schemas.microsoft.com/office/word/2010/wordml" xmlns:w15="http://schemas.microsoft.com/office/word/2012/wordml" xmlns:wpg="http://schemas.microsoft.com/office/word/2010/wordprocessingGroup" xmlns:wpi="http://schemas.microsoft.com/office/word/2010/wordprocessingInk" xmlns:wne="http://schemas.microsoft.com/office/word/2006/wordml" xmlns:wps="http://schemas.microsoft.com/office/word/2010/wordprocessingShape" mc:Ignorable="w14 w15 wp14">
   <w:p>
     <w:pPr>
-      <w:pStyle w:val="Footer"/>
+      <w:pStyle w:val="a6"/>
       <w:pBdr>
         <w:top w:val="single" w:sz="12" w:space="1" w:color="2E74B5" w:themeColor="accent1" w:themeShade="BF"/>
       </w:pBdr>
@@ -825,17 +842,17 @@
   </w:p>
   <w:p>
     <w:pPr>
-      <w:pStyle w:val="Footer"/>
+      <w:pStyle w:val="a6"/>
     </w:pPr>
   </w:p>
 </w:ftr>
 </file>
 
 <file path=word/footer2.xml><?xml version="1.0" encoding="utf-8"?>
-<w:ftr xmlns:wpc="http://schemas.microsoft.com/office/word/2010/wordprocessingCanvas" xmlns:cx="http://schemas.microsoft.com/office/drawing/2014/chartex" xmlns:cx1="http://schemas.microsoft.com/office/drawing/2015/9/8/chartex" xmlns:cx2="http://schemas.microsoft.com/office/drawing/2015/10/21/chartex" xmlns:cx3="http://schemas.microsoft.com/office/drawing/2016/5/9/chartex" xmlns:cx4="http://schemas.microsoft.com/office/drawing/2016/5/10/chartex" xmlns:cx5="http://schemas.microsoft.com/office/drawing/2016/5/11/chartex" xmlns:cx6="http://schemas.microsoft.com/office/drawing/2016/5/12/chartex" xmlns:cx7="http://schemas.microsoft.com/office/drawing/2016/5/13/chartex" xmlns:cx8="http://schemas.microsoft.com/office/drawing/2016/5/14/chartex" xmlns:mc="http://schemas.openxmlformats.org/markup-compatibility/2006" xmlns:aink="http://schemas.microsoft.com/office/drawing/2016/ink" xmlns:am3d="http://schemas.microsoft.com/office/drawing/2017/model3d" xmlns:o="urn:schemas-microsoft-com:office:office" xmlns:r="http://schemas.openxmlformats.org/officeDocument/2006/relationships" xmlns:m="http://schemas.openxmlformats.org/officeDocument/2006/math" xmlns:v="urn:schemas-microsoft-com:vml" xmlns:wp14="http://schemas.microsoft.com/office/word/2010/wordprocessingDrawing" xmlns:wp="http://schemas.openxmlformats.org/drawingml/2006/wordprocessingDrawing" xmlns:w10="urn:schemas-microsoft-com:office:word" xmlns:w="http://schemas.openxmlformats.org/wordprocessingml/2006/main" xmlns:w14="http://schemas.microsoft.com/office/word/2010/wordml" xmlns:w15="http://schemas.microsoft.com/office/word/2012/wordml" xmlns:w16cid="http://schemas.microsoft.com/office/word/2016/wordml/cid" xmlns:w16se="http://schemas.microsoft.com/office/word/2015/wordml/symex" xmlns:wpg="http://schemas.microsoft.com/office/word/2010/wordprocessingGroup" xmlns:wpi="http://schemas.microsoft.com/office/word/2010/wordprocessingInk" xmlns:wne="http://schemas.microsoft.com/office/word/2006/wordml" xmlns:wps="http://schemas.microsoft.com/office/word/2010/wordprocessingShape" mc:Ignorable="w14 w15 w16se w16cid wp14">
+<w:ftr xmlns:wpc="http://schemas.microsoft.com/office/word/2010/wordprocessingCanvas" xmlns:mc="http://schemas.openxmlformats.org/markup-compatibility/2006" xmlns:o="urn:schemas-microsoft-com:office:office" xmlns:r="http://schemas.openxmlformats.org/officeDocument/2006/relationships" xmlns:m="http://schemas.openxmlformats.org/officeDocument/2006/math" xmlns:v="urn:schemas-microsoft-com:vml" xmlns:wp14="http://schemas.microsoft.com/office/word/2010/wordprocessingDrawing" xmlns:wp="http://schemas.openxmlformats.org/drawingml/2006/wordprocessingDrawing" xmlns:w10="urn:schemas-microsoft-com:office:word" xmlns:w="http://schemas.openxmlformats.org/wordprocessingml/2006/main" xmlns:w14="http://schemas.microsoft.com/office/word/2010/wordml" xmlns:w15="http://schemas.microsoft.com/office/word/2012/wordml" xmlns:wpg="http://schemas.microsoft.com/office/word/2010/wordprocessingGroup" xmlns:wpi="http://schemas.microsoft.com/office/word/2010/wordprocessingInk" xmlns:wne="http://schemas.microsoft.com/office/word/2006/wordml" xmlns:wps="http://schemas.microsoft.com/office/word/2010/wordprocessingShape" mc:Ignorable="w14 w15 wp14">
   <w:p>
     <w:pPr>
-      <w:pStyle w:val="Footer"/>
+      <w:pStyle w:val="a6"/>
       <w:pBdr>
         <w:top w:val="single" w:sz="12" w:space="1" w:color="2E74B5" w:themeColor="accent1" w:themeShade="BF"/>
       </w:pBdr>
@@ -869,17 +886,17 @@
 </file>
 
 <file path=word/footer3.xml><?xml version="1.0" encoding="utf-8"?>
-<w:ftr xmlns:wpc="http://schemas.microsoft.com/office/word/2010/wordprocessingCanvas" xmlns:cx="http://schemas.microsoft.com/office/drawing/2014/chartex" xmlns:cx1="http://schemas.microsoft.com/office/drawing/2015/9/8/chartex" xmlns:cx2="http://schemas.microsoft.com/office/drawing/2015/10/21/chartex" xmlns:cx3="http://schemas.microsoft.com/office/drawing/2016/5/9/chartex" xmlns:cx4="http://schemas.microsoft.com/office/drawing/2016/5/10/chartex" xmlns:cx5="http://schemas.microsoft.com/office/drawing/2016/5/11/chartex" xmlns:cx6="http://schemas.microsoft.com/office/drawing/2016/5/12/chartex" xmlns:cx7="http://schemas.microsoft.com/office/drawing/2016/5/13/chartex" xmlns:cx8="http://schemas.microsoft.com/office/drawing/2016/5/14/chartex" xmlns:mc="http://schemas.openxmlformats.org/markup-compatibility/2006" xmlns:aink="http://schemas.microsoft.com/office/drawing/2016/ink" xmlns:am3d="http://schemas.microsoft.com/office/drawing/2017/model3d" xmlns:o="urn:schemas-microsoft-com:office:office" xmlns:r="http://schemas.openxmlformats.org/officeDocument/2006/relationships" xmlns:m="http://schemas.openxmlformats.org/officeDocument/2006/math" xmlns:v="urn:schemas-microsoft-com:vml" xmlns:wp14="http://schemas.microsoft.com/office/word/2010/wordprocessingDrawing" xmlns:wp="http://schemas.openxmlformats.org/drawingml/2006/wordprocessingDrawing" xmlns:w10="urn:schemas-microsoft-com:office:word" xmlns:w="http://schemas.openxmlformats.org/wordprocessingml/2006/main" xmlns:w14="http://schemas.microsoft.com/office/word/2010/wordml" xmlns:w15="http://schemas.microsoft.com/office/word/2012/wordml" xmlns:w16cid="http://schemas.microsoft.com/office/word/2016/wordml/cid" xmlns:w16se="http://schemas.microsoft.com/office/word/2015/wordml/symex" xmlns:wpg="http://schemas.microsoft.com/office/word/2010/wordprocessingGroup" xmlns:wpi="http://schemas.microsoft.com/office/word/2010/wordprocessingInk" xmlns:wne="http://schemas.microsoft.com/office/word/2006/wordml" xmlns:wps="http://schemas.microsoft.com/office/word/2010/wordprocessingShape" mc:Ignorable="w14 w15 w16se w16cid wp14">
+<w:ftr xmlns:wpc="http://schemas.microsoft.com/office/word/2010/wordprocessingCanvas" xmlns:mc="http://schemas.openxmlformats.org/markup-compatibility/2006" xmlns:o="urn:schemas-microsoft-com:office:office" xmlns:r="http://schemas.openxmlformats.org/officeDocument/2006/relationships" xmlns:m="http://schemas.openxmlformats.org/officeDocument/2006/math" xmlns:v="urn:schemas-microsoft-com:vml" xmlns:wp14="http://schemas.microsoft.com/office/word/2010/wordprocessingDrawing" xmlns:wp="http://schemas.openxmlformats.org/drawingml/2006/wordprocessingDrawing" xmlns:w10="urn:schemas-microsoft-com:office:word" xmlns:w="http://schemas.openxmlformats.org/wordprocessingml/2006/main" xmlns:w14="http://schemas.microsoft.com/office/word/2010/wordml" xmlns:w15="http://schemas.microsoft.com/office/word/2012/wordml" xmlns:wpg="http://schemas.microsoft.com/office/word/2010/wordprocessingGroup" xmlns:wpi="http://schemas.microsoft.com/office/word/2010/wordprocessingInk" xmlns:wne="http://schemas.microsoft.com/office/word/2006/wordml" xmlns:wps="http://schemas.microsoft.com/office/word/2010/wordprocessingShape" mc:Ignorable="w14 w15 wp14">
   <w:p>
     <w:pPr>
-      <w:pStyle w:val="Footer"/>
+      <w:pStyle w:val="a6"/>
     </w:pPr>
   </w:p>
 </w:ftr>
 </file>
 
 <file path=word/footnotes.xml><?xml version="1.0" encoding="utf-8"?>
-<w:footnotes xmlns:wpc="http://schemas.microsoft.com/office/word/2010/wordprocessingCanvas" xmlns:cx="http://schemas.microsoft.com/office/drawing/2014/chartex" xmlns:cx1="http://schemas.microsoft.com/office/drawing/2015/9/8/chartex" xmlns:cx2="http://schemas.microsoft.com/office/drawing/2015/10/21/chartex" xmlns:cx3="http://schemas.microsoft.com/office/drawing/2016/5/9/chartex" xmlns:cx4="http://schemas.microsoft.com/office/drawing/2016/5/10/chartex" xmlns:cx5="http://schemas.microsoft.com/office/drawing/2016/5/11/chartex" xmlns:cx6="http://schemas.microsoft.com/office/drawing/2016/5/12/chartex" xmlns:cx7="http://schemas.microsoft.com/office/drawing/2016/5/13/chartex" xmlns:cx8="http://schemas.microsoft.com/office/drawing/2016/5/14/chartex" xmlns:mc="http://schemas.openxmlformats.org/markup-compatibility/2006" xmlns:aink="http://schemas.microsoft.com/office/drawing/2016/ink" xmlns:am3d="http://schemas.microsoft.com/office/drawing/2017/model3d" xmlns:o="urn:schemas-microsoft-com:office:office" xmlns:r="http://schemas.openxmlformats.org/officeDocument/2006/relationships" xmlns:m="http://schemas.openxmlformats.org/officeDocument/2006/math" xmlns:v="urn:schemas-microsoft-com:vml" xmlns:wp14="http://schemas.microsoft.com/office/word/2010/wordprocessingDrawing" xmlns:wp="http://schemas.openxmlformats.org/drawingml/2006/wordprocessingDrawing" xmlns:w10="urn:schemas-microsoft-com:office:word" xmlns:w="http://schemas.openxmlformats.org/wordprocessingml/2006/main" xmlns:w14="http://schemas.microsoft.com/office/word/2010/wordml" xmlns:w15="http://schemas.microsoft.com/office/word/2012/wordml" xmlns:w16cid="http://schemas.microsoft.com/office/word/2016/wordml/cid" xmlns:w16se="http://schemas.microsoft.com/office/word/2015/wordml/symex" xmlns:wpg="http://schemas.microsoft.com/office/word/2010/wordprocessingGroup" xmlns:wpi="http://schemas.microsoft.com/office/word/2010/wordprocessingInk" xmlns:wne="http://schemas.microsoft.com/office/word/2006/wordml" xmlns:wps="http://schemas.microsoft.com/office/word/2010/wordprocessingShape" mc:Ignorable="w14 w15 w16se w16cid wp14">
+<w:footnotes xmlns:wpc="http://schemas.microsoft.com/office/word/2010/wordprocessingCanvas" xmlns:mc="http://schemas.openxmlformats.org/markup-compatibility/2006" xmlns:o="urn:schemas-microsoft-com:office:office" xmlns:r="http://schemas.openxmlformats.org/officeDocument/2006/relationships" xmlns:m="http://schemas.openxmlformats.org/officeDocument/2006/math" xmlns:v="urn:schemas-microsoft-com:vml" xmlns:wp14="http://schemas.microsoft.com/office/word/2010/wordprocessingDrawing" xmlns:wp="http://schemas.openxmlformats.org/drawingml/2006/wordprocessingDrawing" xmlns:w10="urn:schemas-microsoft-com:office:word" xmlns:w="http://schemas.openxmlformats.org/wordprocessingml/2006/main" xmlns:w14="http://schemas.microsoft.com/office/word/2010/wordml" xmlns:w15="http://schemas.microsoft.com/office/word/2012/wordml" xmlns:wpg="http://schemas.microsoft.com/office/word/2010/wordprocessingGroup" xmlns:wpi="http://schemas.microsoft.com/office/word/2010/wordprocessingInk" xmlns:wne="http://schemas.microsoft.com/office/word/2006/wordml" xmlns:wps="http://schemas.microsoft.com/office/word/2010/wordprocessingShape" mc:Ignorable="w14 w15 wp14">
   <w:footnote w:type="separator" w:id="-1">
     <w:p>
       <w:r>
@@ -897,11 +914,11 @@
   <w:footnote w:id="1">
     <w:p>
       <w:pPr>
-        <w:pStyle w:val="FootnoteText"/>
-      </w:pPr>
-      <w:r>
-        <w:rPr>
-          <w:rStyle w:val="FootnoteReference"/>
+        <w:pStyle w:val="ac"/>
+      </w:pPr>
+      <w:r>
+        <w:rPr>
+          <w:rStyle w:val="ae"/>
         </w:rPr>
         <w:footnoteRef/>
       </w:r>
@@ -920,10 +937,10 @@
 </file>
 
 <file path=word/header1.xml><?xml version="1.0" encoding="utf-8"?>
-<w:hdr xmlns:wpc="http://schemas.microsoft.com/office/word/2010/wordprocessingCanvas" xmlns:cx="http://schemas.microsoft.com/office/drawing/2014/chartex" xmlns:cx1="http://schemas.microsoft.com/office/drawing/2015/9/8/chartex" xmlns:cx2="http://schemas.microsoft.com/office/drawing/2015/10/21/chartex" xmlns:cx3="http://schemas.microsoft.com/office/drawing/2016/5/9/chartex" xmlns:cx4="http://schemas.microsoft.com/office/drawing/2016/5/10/chartex" xmlns:cx5="http://schemas.microsoft.com/office/drawing/2016/5/11/chartex" xmlns:cx6="http://schemas.microsoft.com/office/drawing/2016/5/12/chartex" xmlns:cx7="http://schemas.microsoft.com/office/drawing/2016/5/13/chartex" xmlns:cx8="http://schemas.microsoft.com/office/drawing/2016/5/14/chartex" xmlns:mc="http://schemas.openxmlformats.org/markup-compatibility/2006" xmlns:aink="http://schemas.microsoft.com/office/drawing/2016/ink" xmlns:am3d="http://schemas.microsoft.com/office/drawing/2017/model3d" xmlns:o="urn:schemas-microsoft-com:office:office" xmlns:r="http://schemas.openxmlformats.org/officeDocument/2006/relationships" xmlns:m="http://schemas.openxmlformats.org/officeDocument/2006/math" xmlns:v="urn:schemas-microsoft-com:vml" xmlns:wp14="http://schemas.microsoft.com/office/word/2010/wordprocessingDrawing" xmlns:wp="http://schemas.openxmlformats.org/drawingml/2006/wordprocessingDrawing" xmlns:w10="urn:schemas-microsoft-com:office:word" xmlns:w="http://schemas.openxmlformats.org/wordprocessingml/2006/main" xmlns:w14="http://schemas.microsoft.com/office/word/2010/wordml" xmlns:w15="http://schemas.microsoft.com/office/word/2012/wordml" xmlns:w16cid="http://schemas.microsoft.com/office/word/2016/wordml/cid" xmlns:w16se="http://schemas.microsoft.com/office/word/2015/wordml/symex" xmlns:wpg="http://schemas.microsoft.com/office/word/2010/wordprocessingGroup" xmlns:wpi="http://schemas.microsoft.com/office/word/2010/wordprocessingInk" xmlns:wne="http://schemas.microsoft.com/office/word/2006/wordml" xmlns:wps="http://schemas.microsoft.com/office/word/2010/wordprocessingShape" mc:Ignorable="w14 w15 w16se w16cid wp14">
+<w:hdr xmlns:wpc="http://schemas.microsoft.com/office/word/2010/wordprocessingCanvas" xmlns:mc="http://schemas.openxmlformats.org/markup-compatibility/2006" xmlns:o="urn:schemas-microsoft-com:office:office" xmlns:r="http://schemas.openxmlformats.org/officeDocument/2006/relationships" xmlns:m="http://schemas.openxmlformats.org/officeDocument/2006/math" xmlns:v="urn:schemas-microsoft-com:vml" xmlns:wp14="http://schemas.microsoft.com/office/word/2010/wordprocessingDrawing" xmlns:wp="http://schemas.openxmlformats.org/drawingml/2006/wordprocessingDrawing" xmlns:w10="urn:schemas-microsoft-com:office:word" xmlns:w="http://schemas.openxmlformats.org/wordprocessingml/2006/main" xmlns:w14="http://schemas.microsoft.com/office/word/2010/wordml" xmlns:w15="http://schemas.microsoft.com/office/word/2012/wordml" xmlns:wpg="http://schemas.microsoft.com/office/word/2010/wordprocessingGroup" xmlns:wpi="http://schemas.microsoft.com/office/word/2010/wordprocessingInk" xmlns:wne="http://schemas.microsoft.com/office/word/2006/wordml" xmlns:wps="http://schemas.microsoft.com/office/word/2010/wordprocessingShape" mc:Ignorable="w14 w15 wp14">
   <w:p>
     <w:pPr>
-      <w:pStyle w:val="Header"/>
+      <w:pStyle w:val="a4"/>
       <w:pBdr>
         <w:bottom w:val="single" w:sz="12" w:space="1" w:color="2E74B5" w:themeColor="accent1" w:themeShade="BF"/>
       </w:pBdr>
@@ -972,17 +989,17 @@
   </w:p>
   <w:p>
     <w:pPr>
-      <w:pStyle w:val="Header"/>
+      <w:pStyle w:val="a4"/>
     </w:pPr>
   </w:p>
 </w:hdr>
 </file>
 
 <file path=word/header2.xml><?xml version="1.0" encoding="utf-8"?>
-<w:hdr xmlns:wpc="http://schemas.microsoft.com/office/word/2010/wordprocessingCanvas" xmlns:cx="http://schemas.microsoft.com/office/drawing/2014/chartex" xmlns:cx1="http://schemas.microsoft.com/office/drawing/2015/9/8/chartex" xmlns:cx2="http://schemas.microsoft.com/office/drawing/2015/10/21/chartex" xmlns:cx3="http://schemas.microsoft.com/office/drawing/2016/5/9/chartex" xmlns:cx4="http://schemas.microsoft.com/office/drawing/2016/5/10/chartex" xmlns:cx5="http://schemas.microsoft.com/office/drawing/2016/5/11/chartex" xmlns:cx6="http://schemas.microsoft.com/office/drawing/2016/5/12/chartex" xmlns:cx7="http://schemas.microsoft.com/office/drawing/2016/5/13/chartex" xmlns:cx8="http://schemas.microsoft.com/office/drawing/2016/5/14/chartex" xmlns:mc="http://schemas.openxmlformats.org/markup-compatibility/2006" xmlns:aink="http://schemas.microsoft.com/office/drawing/2016/ink" xmlns:am3d="http://schemas.microsoft.com/office/drawing/2017/model3d" xmlns:o="urn:schemas-microsoft-com:office:office" xmlns:r="http://schemas.openxmlformats.org/officeDocument/2006/relationships" xmlns:m="http://schemas.openxmlformats.org/officeDocument/2006/math" xmlns:v="urn:schemas-microsoft-com:vml" xmlns:wp14="http://schemas.microsoft.com/office/word/2010/wordprocessingDrawing" xmlns:wp="http://schemas.openxmlformats.org/drawingml/2006/wordprocessingDrawing" xmlns:w10="urn:schemas-microsoft-com:office:word" xmlns:w="http://schemas.openxmlformats.org/wordprocessingml/2006/main" xmlns:w14="http://schemas.microsoft.com/office/word/2010/wordml" xmlns:w15="http://schemas.microsoft.com/office/word/2012/wordml" xmlns:w16cid="http://schemas.microsoft.com/office/word/2016/wordml/cid" xmlns:w16se="http://schemas.microsoft.com/office/word/2015/wordml/symex" xmlns:wpg="http://schemas.microsoft.com/office/word/2010/wordprocessingGroup" xmlns:wpi="http://schemas.microsoft.com/office/word/2010/wordprocessingInk" xmlns:wne="http://schemas.microsoft.com/office/word/2006/wordml" xmlns:wps="http://schemas.microsoft.com/office/word/2010/wordprocessingShape" mc:Ignorable="w14 w15 w16se w16cid wp14">
+<w:hdr xmlns:wpc="http://schemas.microsoft.com/office/word/2010/wordprocessingCanvas" xmlns:mc="http://schemas.openxmlformats.org/markup-compatibility/2006" xmlns:o="urn:schemas-microsoft-com:office:office" xmlns:r="http://schemas.openxmlformats.org/officeDocument/2006/relationships" xmlns:m="http://schemas.openxmlformats.org/officeDocument/2006/math" xmlns:v="urn:schemas-microsoft-com:vml" xmlns:wp14="http://schemas.microsoft.com/office/word/2010/wordprocessingDrawing" xmlns:wp="http://schemas.openxmlformats.org/drawingml/2006/wordprocessingDrawing" xmlns:w10="urn:schemas-microsoft-com:office:word" xmlns:w="http://schemas.openxmlformats.org/wordprocessingml/2006/main" xmlns:w14="http://schemas.microsoft.com/office/word/2010/wordml" xmlns:w15="http://schemas.microsoft.com/office/word/2012/wordml" xmlns:wpg="http://schemas.microsoft.com/office/word/2010/wordprocessingGroup" xmlns:wpi="http://schemas.microsoft.com/office/word/2010/wordprocessingInk" xmlns:wne="http://schemas.microsoft.com/office/word/2006/wordml" xmlns:wps="http://schemas.microsoft.com/office/word/2010/wordprocessingShape" mc:Ignorable="w14 w15 wp14">
   <w:p>
     <w:pPr>
-      <w:pStyle w:val="Header"/>
+      <w:pStyle w:val="a4"/>
       <w:pBdr>
         <w:bottom w:val="single" w:sz="12" w:space="1" w:color="2E74B5" w:themeColor="accent1" w:themeShade="BF"/>
       </w:pBdr>
@@ -1032,28 +1049,28 @@
   </w:p>
   <w:p>
     <w:pPr>
-      <w:pStyle w:val="Header"/>
+      <w:pStyle w:val="a4"/>
     </w:pPr>
   </w:p>
 </w:hdr>
 </file>
 
 <file path=word/header3.xml><?xml version="1.0" encoding="utf-8"?>
-<w:hdr xmlns:wpc="http://schemas.microsoft.com/office/word/2010/wordprocessingCanvas" xmlns:cx="http://schemas.microsoft.com/office/drawing/2014/chartex" xmlns:cx1="http://schemas.microsoft.com/office/drawing/2015/9/8/chartex" xmlns:cx2="http://schemas.microsoft.com/office/drawing/2015/10/21/chartex" xmlns:cx3="http://schemas.microsoft.com/office/drawing/2016/5/9/chartex" xmlns:cx4="http://schemas.microsoft.com/office/drawing/2016/5/10/chartex" xmlns:cx5="http://schemas.microsoft.com/office/drawing/2016/5/11/chartex" xmlns:cx6="http://schemas.microsoft.com/office/drawing/2016/5/12/chartex" xmlns:cx7="http://schemas.microsoft.com/office/drawing/2016/5/13/chartex" xmlns:cx8="http://schemas.microsoft.com/office/drawing/2016/5/14/chartex" xmlns:mc="http://schemas.openxmlformats.org/markup-compatibility/2006" xmlns:aink="http://schemas.microsoft.com/office/drawing/2016/ink" xmlns:am3d="http://schemas.microsoft.com/office/drawing/2017/model3d" xmlns:o="urn:schemas-microsoft-com:office:office" xmlns:r="http://schemas.openxmlformats.org/officeDocument/2006/relationships" xmlns:m="http://schemas.openxmlformats.org/officeDocument/2006/math" xmlns:v="urn:schemas-microsoft-com:vml" xmlns:wp14="http://schemas.microsoft.com/office/word/2010/wordprocessingDrawing" xmlns:wp="http://schemas.openxmlformats.org/drawingml/2006/wordprocessingDrawing" xmlns:w10="urn:schemas-microsoft-com:office:word" xmlns:w="http://schemas.openxmlformats.org/wordprocessingml/2006/main" xmlns:w14="http://schemas.microsoft.com/office/word/2010/wordml" xmlns:w15="http://schemas.microsoft.com/office/word/2012/wordml" xmlns:w16cid="http://schemas.microsoft.com/office/word/2016/wordml/cid" xmlns:w16se="http://schemas.microsoft.com/office/word/2015/wordml/symex" xmlns:wpg="http://schemas.microsoft.com/office/word/2010/wordprocessingGroup" xmlns:wpi="http://schemas.microsoft.com/office/word/2010/wordprocessingInk" xmlns:wne="http://schemas.microsoft.com/office/word/2006/wordml" xmlns:wps="http://schemas.microsoft.com/office/word/2010/wordprocessingShape" mc:Ignorable="w14 w15 w16se w16cid wp14">
+<w:hdr xmlns:wpc="http://schemas.microsoft.com/office/word/2010/wordprocessingCanvas" xmlns:mc="http://schemas.openxmlformats.org/markup-compatibility/2006" xmlns:o="urn:schemas-microsoft-com:office:office" xmlns:r="http://schemas.openxmlformats.org/officeDocument/2006/relationships" xmlns:m="http://schemas.openxmlformats.org/officeDocument/2006/math" xmlns:v="urn:schemas-microsoft-com:vml" xmlns:wp14="http://schemas.microsoft.com/office/word/2010/wordprocessingDrawing" xmlns:wp="http://schemas.openxmlformats.org/drawingml/2006/wordprocessingDrawing" xmlns:w10="urn:schemas-microsoft-com:office:word" xmlns:w="http://schemas.openxmlformats.org/wordprocessingml/2006/main" xmlns:w14="http://schemas.microsoft.com/office/word/2010/wordml" xmlns:w15="http://schemas.microsoft.com/office/word/2012/wordml" xmlns:wpg="http://schemas.microsoft.com/office/word/2010/wordprocessingGroup" xmlns:wpi="http://schemas.microsoft.com/office/word/2010/wordprocessingInk" xmlns:wne="http://schemas.microsoft.com/office/word/2006/wordml" xmlns:wps="http://schemas.microsoft.com/office/word/2010/wordprocessingShape" mc:Ignorable="w14 w15 wp14">
   <w:p>
     <w:pPr>
-      <w:pStyle w:val="Header"/>
+      <w:pStyle w:val="a4"/>
     </w:pPr>
   </w:p>
 </w:hdr>
 </file>
 
 <file path=word/numbering.xml><?xml version="1.0" encoding="utf-8"?>
-<w:numbering xmlns:wpc="http://schemas.microsoft.com/office/word/2010/wordprocessingCanvas" xmlns:cx="http://schemas.microsoft.com/office/drawing/2014/chartex" xmlns:cx1="http://schemas.microsoft.com/office/drawing/2015/9/8/chartex" xmlns:cx2="http://schemas.microsoft.com/office/drawing/2015/10/21/chartex" xmlns:cx3="http://schemas.microsoft.com/office/drawing/2016/5/9/chartex" xmlns:cx4="http://schemas.microsoft.com/office/drawing/2016/5/10/chartex" xmlns:cx5="http://schemas.microsoft.com/office/drawing/2016/5/11/chartex" xmlns:cx6="http://schemas.microsoft.com/office/drawing/2016/5/12/chartex" xmlns:cx7="http://schemas.microsoft.com/office/drawing/2016/5/13/chartex" xmlns:cx8="http://schemas.microsoft.com/office/drawing/2016/5/14/chartex" xmlns:mc="http://schemas.openxmlformats.org/markup-compatibility/2006" xmlns:aink="http://schemas.microsoft.com/office/drawing/2016/ink" xmlns:am3d="http://schemas.microsoft.com/office/drawing/2017/model3d" xmlns:o="urn:schemas-microsoft-com:office:office" xmlns:r="http://schemas.openxmlformats.org/officeDocument/2006/relationships" xmlns:m="http://schemas.openxmlformats.org/officeDocument/2006/math" xmlns:v="urn:schemas-microsoft-com:vml" xmlns:wp14="http://schemas.microsoft.com/office/word/2010/wordprocessingDrawing" xmlns:wp="http://schemas.openxmlformats.org/drawingml/2006/wordprocessingDrawing" xmlns:w10="urn:schemas-microsoft-com:office:word" xmlns:w="http://schemas.openxmlformats.org/wordprocessingml/2006/main" xmlns:w14="http://schemas.microsoft.com/office/word/2010/wordml" xmlns:w15="http://schemas.microsoft.com/office/word/2012/wordml" xmlns:w16cid="http://schemas.microsoft.com/office/word/2016/wordml/cid" xmlns:w16se="http://schemas.microsoft.com/office/word/2015/wordml/symex" xmlns:wpg="http://schemas.microsoft.com/office/word/2010/wordprocessingGroup" xmlns:wpi="http://schemas.microsoft.com/office/word/2010/wordprocessingInk" xmlns:wne="http://schemas.microsoft.com/office/word/2006/wordml" xmlns:wps="http://schemas.microsoft.com/office/word/2010/wordprocessingShape" mc:Ignorable="w14 w15 w16se w16cid wp14">
+<w:numbering xmlns:wpc="http://schemas.microsoft.com/office/word/2010/wordprocessingCanvas" xmlns:mc="http://schemas.openxmlformats.org/markup-compatibility/2006" xmlns:o="urn:schemas-microsoft-com:office:office" xmlns:r="http://schemas.openxmlformats.org/officeDocument/2006/relationships" xmlns:m="http://schemas.openxmlformats.org/officeDocument/2006/math" xmlns:v="urn:schemas-microsoft-com:vml" xmlns:wp14="http://schemas.microsoft.com/office/word/2010/wordprocessingDrawing" xmlns:wp="http://schemas.openxmlformats.org/drawingml/2006/wordprocessingDrawing" xmlns:w10="urn:schemas-microsoft-com:office:word" xmlns:w="http://schemas.openxmlformats.org/wordprocessingml/2006/main" xmlns:w14="http://schemas.microsoft.com/office/word/2010/wordml" xmlns:w15="http://schemas.microsoft.com/office/word/2012/wordml" xmlns:wpg="http://schemas.microsoft.com/office/word/2010/wordprocessingGroup" xmlns:wpi="http://schemas.microsoft.com/office/word/2010/wordprocessingInk" xmlns:wne="http://schemas.microsoft.com/office/word/2006/wordml" xmlns:wps="http://schemas.microsoft.com/office/word/2010/wordprocessingShape" mc:Ignorable="w14 w15 wp14">
   <w:abstractNum w:abstractNumId="0" w15:restartNumberingAfterBreak="0">
     <w:nsid w:val="FFFFFF7C"/>
     <w:multiLevelType w:val="singleLevel"/>
-    <w:tmpl w:val="88965B94"/>
+    <w:tmpl w:val="32BE294E"/>
     <w:lvl w:ilvl="0">
       <w:start w:val="1"/>
       <w:numFmt w:val="decimal"/>
@@ -1070,7 +1087,7 @@
   <w:abstractNum w:abstractNumId="1" w15:restartNumberingAfterBreak="0">
     <w:nsid w:val="FFFFFF7D"/>
     <w:multiLevelType w:val="singleLevel"/>
-    <w:tmpl w:val="1C60CF3A"/>
+    <w:tmpl w:val="A5CC13DE"/>
     <w:lvl w:ilvl="0">
       <w:start w:val="1"/>
       <w:numFmt w:val="decimal"/>
@@ -1087,7 +1104,7 @@
   <w:abstractNum w:abstractNumId="2" w15:restartNumberingAfterBreak="0">
     <w:nsid w:val="FFFFFF7E"/>
     <w:multiLevelType w:val="singleLevel"/>
-    <w:tmpl w:val="B4F2345C"/>
+    <w:tmpl w:val="874CF6F6"/>
     <w:lvl w:ilvl="0">
       <w:start w:val="1"/>
       <w:numFmt w:val="decimal"/>
@@ -1104,7 +1121,7 @@
   <w:abstractNum w:abstractNumId="3" w15:restartNumberingAfterBreak="0">
     <w:nsid w:val="FFFFFF7F"/>
     <w:multiLevelType w:val="singleLevel"/>
-    <w:tmpl w:val="5C441CD0"/>
+    <w:tmpl w:val="4FCA60BA"/>
     <w:lvl w:ilvl="0">
       <w:start w:val="1"/>
       <w:numFmt w:val="decimal"/>
@@ -1121,7 +1138,7 @@
   <w:abstractNum w:abstractNumId="4" w15:restartNumberingAfterBreak="0">
     <w:nsid w:val="FFFFFF80"/>
     <w:multiLevelType w:val="singleLevel"/>
-    <w:tmpl w:val="632CE92C"/>
+    <w:tmpl w:val="2ED027C2"/>
     <w:lvl w:ilvl="0">
       <w:start w:val="1"/>
       <w:numFmt w:val="bullet"/>
@@ -1141,7 +1158,7 @@
   <w:abstractNum w:abstractNumId="5" w15:restartNumberingAfterBreak="0">
     <w:nsid w:val="FFFFFF81"/>
     <w:multiLevelType w:val="singleLevel"/>
-    <w:tmpl w:val="C284FDB4"/>
+    <w:tmpl w:val="AC78F0D6"/>
     <w:lvl w:ilvl="0">
       <w:start w:val="1"/>
       <w:numFmt w:val="bullet"/>
@@ -1161,7 +1178,7 @@
   <w:abstractNum w:abstractNumId="6" w15:restartNumberingAfterBreak="0">
     <w:nsid w:val="FFFFFF82"/>
     <w:multiLevelType w:val="singleLevel"/>
-    <w:tmpl w:val="E97E06F2"/>
+    <w:tmpl w:val="23560986"/>
     <w:lvl w:ilvl="0">
       <w:start w:val="1"/>
       <w:numFmt w:val="bullet"/>
@@ -1181,11 +1198,10 @@
   <w:abstractNum w:abstractNumId="7" w15:restartNumberingAfterBreak="0">
     <w:nsid w:val="FFFFFF83"/>
     <w:multiLevelType w:val="singleLevel"/>
-    <w:tmpl w:val="CE0676A6"/>
+    <w:tmpl w:val="FB50ADD2"/>
     <w:lvl w:ilvl="0">
       <w:start w:val="1"/>
       <w:numFmt w:val="bullet"/>
-      <w:pStyle w:val="section"/>
       <w:lvlText w:val=""/>
       <w:lvlJc w:val="left"/>
       <w:pPr>
@@ -1202,7 +1218,7 @@
   <w:abstractNum w:abstractNumId="8" w15:restartNumberingAfterBreak="0">
     <w:nsid w:val="FFFFFF88"/>
     <w:multiLevelType w:val="singleLevel"/>
-    <w:tmpl w:val="CA1C3FDC"/>
+    <w:tmpl w:val="3A287C0C"/>
     <w:lvl w:ilvl="0">
       <w:start w:val="1"/>
       <w:numFmt w:val="decimal"/>
@@ -1219,7 +1235,7 @@
   <w:abstractNum w:abstractNumId="9" w15:restartNumberingAfterBreak="0">
     <w:nsid w:val="FFFFFF89"/>
     <w:multiLevelType w:val="singleLevel"/>
-    <w:tmpl w:val="299EDFAA"/>
+    <w:tmpl w:val="DE167E56"/>
     <w:lvl w:ilvl="0">
       <w:start w:val="1"/>
       <w:numFmt w:val="bullet"/>
@@ -1838,7 +1854,7 @@
 </file>
 
 <file path=word/styles.xml><?xml version="1.0" encoding="utf-8"?>
-<w:styles xmlns:mc="http://schemas.openxmlformats.org/markup-compatibility/2006" xmlns:r="http://schemas.openxmlformats.org/officeDocument/2006/relationships" xmlns:w="http://schemas.openxmlformats.org/wordprocessingml/2006/main" xmlns:w14="http://schemas.microsoft.com/office/word/2010/wordml" xmlns:w15="http://schemas.microsoft.com/office/word/2012/wordml" xmlns:w16cid="http://schemas.microsoft.com/office/word/2016/wordml/cid" xmlns:w16se="http://schemas.microsoft.com/office/word/2015/wordml/symex" mc:Ignorable="w14 w15 w16se w16cid">
+<w:styles xmlns:mc="http://schemas.openxmlformats.org/markup-compatibility/2006" xmlns:r="http://schemas.openxmlformats.org/officeDocument/2006/relationships" xmlns:w="http://schemas.openxmlformats.org/wordprocessingml/2006/main" xmlns:w14="http://schemas.microsoft.com/office/word/2010/wordml" xmlns:w15="http://schemas.microsoft.com/office/word/2012/wordml" mc:Ignorable="w14 w15">
   <w:docDefaults>
     <w:rPrDefault>
       <w:rPr>
@@ -1848,7 +1864,7 @@
     </w:rPrDefault>
     <w:pPrDefault/>
   </w:docDefaults>
-  <w:latentStyles w:defLockedState="0" w:defUIPriority="0" w:defSemiHidden="0" w:defUnhideWhenUsed="0" w:defQFormat="0" w:count="375">
+  <w:latentStyles w:defLockedState="0" w:defUIPriority="0" w:defSemiHidden="0" w:defUnhideWhenUsed="0" w:defQFormat="0" w:count="371">
     <w:lsdException w:name="Normal" w:qFormat="1"/>
     <w:lsdException w:name="heading 1" w:qFormat="1"/>
     <w:lsdException w:name="heading 2" w:semiHidden="1" w:unhideWhenUsed="1" w:qFormat="1"/>
@@ -2134,12 +2150,8 @@
     <w:lsdException w:name="List Table 5 Dark Accent 6" w:uiPriority="50"/>
     <w:lsdException w:name="List Table 6 Colorful Accent 6" w:uiPriority="51"/>
     <w:lsdException w:name="List Table 7 Colorful Accent 6" w:uiPriority="52"/>
-    <w:lsdException w:name="Mention" w:semiHidden="1" w:uiPriority="99" w:unhideWhenUsed="1"/>
-    <w:lsdException w:name="Smart Hyperlink" w:semiHidden="1" w:uiPriority="99" w:unhideWhenUsed="1"/>
-    <w:lsdException w:name="Hashtag" w:semiHidden="1" w:uiPriority="99" w:unhideWhenUsed="1"/>
-    <w:lsdException w:name="Unresolved Mention" w:semiHidden="1" w:uiPriority="99" w:unhideWhenUsed="1"/>
   </w:latentStyles>
-  <w:style w:type="paragraph" w:default="1" w:styleId="Normal">
+  <w:style w:type="paragraph" w:default="1" w:styleId="a">
     <w:name w:val="Normal"/>
     <w:qFormat/>
     <w:rsid w:val="00312E05"/>
@@ -2154,12 +2166,12 @@
       <w:szCs w:val="24"/>
     </w:rPr>
   </w:style>
-  <w:style w:type="paragraph" w:styleId="Heading1">
+  <w:style w:type="paragraph" w:styleId="1">
     <w:name w:val="heading 1"/>
     <w:aliases w:val="heading 1"/>
-    <w:basedOn w:val="Title"/>
-    <w:next w:val="Normal"/>
-    <w:link w:val="Heading1Char"/>
+    <w:basedOn w:val="a0"/>
+    <w:next w:val="a"/>
+    <w:link w:val="10"/>
     <w:qFormat/>
     <w:rsid w:val="00413738"/>
     <w:pPr>
@@ -2171,12 +2183,12 @@
       <w:sz w:val="24"/>
     </w:rPr>
   </w:style>
-  <w:style w:type="paragraph" w:styleId="Heading2">
+  <w:style w:type="paragraph" w:styleId="2">
     <w:name w:val="heading 2"/>
     <w:aliases w:val="heading 2"/>
-    <w:basedOn w:val="Title"/>
-    <w:next w:val="Normal"/>
-    <w:link w:val="Heading2Char"/>
+    <w:basedOn w:val="a0"/>
+    <w:next w:val="a"/>
+    <w:link w:val="20"/>
     <w:unhideWhenUsed/>
     <w:qFormat/>
     <w:rsid w:val="00413738"/>
@@ -2188,12 +2200,12 @@
       <w:color w:val="1F4E79" w:themeColor="accent1" w:themeShade="80"/>
     </w:rPr>
   </w:style>
-  <w:style w:type="paragraph" w:styleId="Heading3">
+  <w:style w:type="paragraph" w:styleId="3">
     <w:name w:val="heading 3"/>
     <w:aliases w:val="heading 3"/>
-    <w:basedOn w:val="Title"/>
-    <w:next w:val="Normal"/>
-    <w:link w:val="Heading3Char"/>
+    <w:basedOn w:val="a0"/>
+    <w:next w:val="a"/>
+    <w:link w:val="30"/>
     <w:unhideWhenUsed/>
     <w:qFormat/>
     <w:rsid w:val="00413738"/>
@@ -2205,12 +2217,12 @@
       <w:color w:val="1F4E79" w:themeColor="accent1" w:themeShade="80"/>
     </w:rPr>
   </w:style>
-  <w:style w:type="paragraph" w:styleId="Heading4">
+  <w:style w:type="paragraph" w:styleId="4">
     <w:name w:val="heading 4"/>
     <w:aliases w:val="heading 4"/>
-    <w:basedOn w:val="Title"/>
-    <w:next w:val="Normal"/>
-    <w:link w:val="Heading4Char"/>
+    <w:basedOn w:val="a0"/>
+    <w:next w:val="a"/>
+    <w:link w:val="40"/>
     <w:unhideWhenUsed/>
     <w:qFormat/>
     <w:rsid w:val="00413738"/>
@@ -2224,12 +2236,12 @@
       <w:color w:val="1F4E79" w:themeColor="accent1" w:themeShade="80"/>
     </w:rPr>
   </w:style>
-  <w:style w:type="paragraph" w:styleId="Heading5">
+  <w:style w:type="paragraph" w:styleId="5">
     <w:name w:val="heading 5"/>
     <w:aliases w:val="heading 5"/>
-    <w:basedOn w:val="Title"/>
-    <w:next w:val="Normal"/>
-    <w:link w:val="Heading5Char"/>
+    <w:basedOn w:val="a0"/>
+    <w:next w:val="a"/>
+    <w:link w:val="50"/>
     <w:unhideWhenUsed/>
     <w:qFormat/>
     <w:rsid w:val="00413738"/>
@@ -2241,12 +2253,12 @@
       <w:color w:val="1F4E79" w:themeColor="accent1" w:themeShade="80"/>
     </w:rPr>
   </w:style>
-  <w:style w:type="paragraph" w:styleId="Heading6">
+  <w:style w:type="paragraph" w:styleId="6">
     <w:name w:val="heading 6"/>
     <w:aliases w:val="heading 6"/>
-    <w:basedOn w:val="Title"/>
-    <w:next w:val="Normal"/>
-    <w:link w:val="Heading6Char"/>
+    <w:basedOn w:val="a0"/>
+    <w:next w:val="a"/>
+    <w:link w:val="60"/>
     <w:unhideWhenUsed/>
     <w:qFormat/>
     <w:rsid w:val="00413738"/>
@@ -2260,12 +2272,12 @@
       <w:color w:val="1F4E79" w:themeColor="accent1" w:themeShade="80"/>
     </w:rPr>
   </w:style>
-  <w:style w:type="paragraph" w:styleId="Heading7">
+  <w:style w:type="paragraph" w:styleId="7">
     <w:name w:val="heading 7"/>
     <w:aliases w:val="heading 7"/>
-    <w:basedOn w:val="Title"/>
-    <w:next w:val="Normal"/>
-    <w:link w:val="Heading7Char"/>
+    <w:basedOn w:val="a0"/>
+    <w:next w:val="a"/>
+    <w:link w:val="70"/>
     <w:unhideWhenUsed/>
     <w:qFormat/>
     <w:rsid w:val="00413738"/>
@@ -2277,12 +2289,12 @@
       <w:color w:val="1F4E79" w:themeColor="accent1" w:themeShade="80"/>
     </w:rPr>
   </w:style>
-  <w:style w:type="paragraph" w:styleId="Heading8">
+  <w:style w:type="paragraph" w:styleId="8">
     <w:name w:val="heading 8"/>
     <w:aliases w:val="heading 8"/>
-    <w:basedOn w:val="Title"/>
-    <w:next w:val="Normal"/>
-    <w:link w:val="Heading8Char"/>
+    <w:basedOn w:val="a0"/>
+    <w:next w:val="a"/>
+    <w:link w:val="80"/>
     <w:unhideWhenUsed/>
     <w:qFormat/>
     <w:rsid w:val="00413738"/>
@@ -2294,12 +2306,12 @@
       <w:color w:val="1F4E79" w:themeColor="accent1" w:themeShade="80"/>
     </w:rPr>
   </w:style>
-  <w:style w:type="paragraph" w:styleId="Heading9">
+  <w:style w:type="paragraph" w:styleId="9">
     <w:name w:val="heading 9"/>
     <w:aliases w:val="heading 9"/>
-    <w:basedOn w:val="Title"/>
-    <w:next w:val="Normal"/>
-    <w:link w:val="Heading9Char"/>
+    <w:basedOn w:val="a0"/>
+    <w:next w:val="a"/>
+    <w:link w:val="90"/>
     <w:unhideWhenUsed/>
     <w:qFormat/>
     <w:rsid w:val="00413738"/>
@@ -2311,13 +2323,13 @@
       <w:color w:val="1F4E79" w:themeColor="accent1" w:themeShade="80"/>
     </w:rPr>
   </w:style>
-  <w:style w:type="character" w:default="1" w:styleId="DefaultParagraphFont">
+  <w:style w:type="character" w:default="1" w:styleId="a1">
     <w:name w:val="Default Paragraph Font"/>
     <w:uiPriority w:val="1"/>
     <w:semiHidden/>
     <w:unhideWhenUsed/>
   </w:style>
-  <w:style w:type="table" w:default="1" w:styleId="TableNormal">
+  <w:style w:type="table" w:default="1" w:styleId="a2">
     <w:name w:val="Normal Table"/>
     <w:uiPriority w:val="99"/>
     <w:semiHidden/>
@@ -2332,13 +2344,13 @@
       </w:tblCellMar>
     </w:tblPr>
   </w:style>
-  <w:style w:type="numbering" w:default="1" w:styleId="NoList">
+  <w:style w:type="numbering" w:default="1" w:styleId="a3">
     <w:name w:val="No List"/>
     <w:uiPriority w:val="99"/>
     <w:semiHidden/>
     <w:unhideWhenUsed/>
   </w:style>
-  <w:style w:type="paragraph" w:styleId="Title">
+  <w:style w:type="paragraph" w:styleId="a0">
     <w:name w:val="Title"/>
     <w:qFormat/>
     <w:pPr>
@@ -2351,11 +2363,11 @@
       <w:szCs w:val="24"/>
     </w:rPr>
   </w:style>
-  <w:style w:type="character" w:customStyle="1" w:styleId="Heading1Char">
-    <w:name w:val="Heading 1 Char"/>
-    <w:aliases w:val="heading 1 Char"/>
-    <w:basedOn w:val="DefaultParagraphFont"/>
-    <w:link w:val="Heading1"/>
+  <w:style w:type="character" w:customStyle="1" w:styleId="10">
+    <w:name w:val="見出し 1 (文字)"/>
+    <w:aliases w:val="heading 1 (文字)"/>
+    <w:basedOn w:val="a1"/>
+    <w:link w:val="1"/>
     <w:rsid w:val="00413738"/>
     <w:rPr>
       <w:rFonts w:asciiTheme="majorHAnsi" w:eastAsiaTheme="majorEastAsia" w:hAnsiTheme="majorHAnsi" w:cstheme="majorBidi"/>
@@ -2365,11 +2377,11 @@
       <w:szCs w:val="24"/>
     </w:rPr>
   </w:style>
-  <w:style w:type="character" w:customStyle="1" w:styleId="Heading2Char">
-    <w:name w:val="Heading 2 Char"/>
-    <w:aliases w:val="heading 2 Char"/>
-    <w:basedOn w:val="DefaultParagraphFont"/>
-    <w:link w:val="Heading2"/>
+  <w:style w:type="character" w:customStyle="1" w:styleId="20">
+    <w:name w:val="見出し 2 (文字)"/>
+    <w:aliases w:val="heading 2 (文字)"/>
+    <w:basedOn w:val="a1"/>
+    <w:link w:val="2"/>
     <w:rsid w:val="00413738"/>
     <w:rPr>
       <w:rFonts w:asciiTheme="majorHAnsi" w:eastAsiaTheme="majorEastAsia" w:hAnsiTheme="majorHAnsi" w:cstheme="majorBidi"/>
@@ -2379,11 +2391,11 @@
       <w:szCs w:val="24"/>
     </w:rPr>
   </w:style>
-  <w:style w:type="character" w:customStyle="1" w:styleId="Heading3Char">
-    <w:name w:val="Heading 3 Char"/>
-    <w:aliases w:val="heading 3 Char"/>
-    <w:basedOn w:val="DefaultParagraphFont"/>
-    <w:link w:val="Heading3"/>
+  <w:style w:type="character" w:customStyle="1" w:styleId="30">
+    <w:name w:val="見出し 3 (文字)"/>
+    <w:aliases w:val="heading 3 (文字)"/>
+    <w:basedOn w:val="a1"/>
+    <w:link w:val="3"/>
     <w:rsid w:val="00413738"/>
     <w:rPr>
       <w:rFonts w:asciiTheme="majorHAnsi" w:eastAsiaTheme="majorEastAsia" w:hAnsiTheme="majorHAnsi" w:cstheme="majorBidi"/>
@@ -2393,11 +2405,11 @@
       <w:szCs w:val="24"/>
     </w:rPr>
   </w:style>
-  <w:style w:type="character" w:customStyle="1" w:styleId="Heading4Char">
-    <w:name w:val="Heading 4 Char"/>
-    <w:aliases w:val="heading 4 Char"/>
-    <w:basedOn w:val="DefaultParagraphFont"/>
-    <w:link w:val="Heading4"/>
+  <w:style w:type="character" w:customStyle="1" w:styleId="40">
+    <w:name w:val="見出し 4 (文字)"/>
+    <w:aliases w:val="heading 4 (文字)"/>
+    <w:basedOn w:val="a1"/>
+    <w:link w:val="4"/>
     <w:rsid w:val="00413738"/>
     <w:rPr>
       <w:b/>
@@ -2408,11 +2420,11 @@
       <w:szCs w:val="24"/>
     </w:rPr>
   </w:style>
-  <w:style w:type="character" w:customStyle="1" w:styleId="Heading5Char">
-    <w:name w:val="Heading 5 Char"/>
-    <w:aliases w:val="heading 5 Char"/>
-    <w:basedOn w:val="DefaultParagraphFont"/>
-    <w:link w:val="Heading5"/>
+  <w:style w:type="character" w:customStyle="1" w:styleId="50">
+    <w:name w:val="見出し 5 (文字)"/>
+    <w:aliases w:val="heading 5 (文字)"/>
+    <w:basedOn w:val="a1"/>
+    <w:link w:val="5"/>
     <w:rsid w:val="00413738"/>
     <w:rPr>
       <w:rFonts w:asciiTheme="majorHAnsi" w:eastAsiaTheme="majorEastAsia" w:hAnsiTheme="majorHAnsi" w:cstheme="majorBidi"/>
@@ -2422,11 +2434,11 @@
       <w:szCs w:val="24"/>
     </w:rPr>
   </w:style>
-  <w:style w:type="character" w:customStyle="1" w:styleId="Heading6Char">
-    <w:name w:val="Heading 6 Char"/>
-    <w:aliases w:val="heading 6 Char"/>
-    <w:basedOn w:val="DefaultParagraphFont"/>
-    <w:link w:val="Heading6"/>
+  <w:style w:type="character" w:customStyle="1" w:styleId="60">
+    <w:name w:val="見出し 6 (文字)"/>
+    <w:aliases w:val="heading 6 (文字)"/>
+    <w:basedOn w:val="a1"/>
+    <w:link w:val="6"/>
     <w:rsid w:val="00413738"/>
     <w:rPr>
       <w:b/>
@@ -2437,11 +2449,11 @@
       <w:szCs w:val="24"/>
     </w:rPr>
   </w:style>
-  <w:style w:type="character" w:customStyle="1" w:styleId="Heading7Char">
-    <w:name w:val="Heading 7 Char"/>
-    <w:aliases w:val="heading 7 Char"/>
-    <w:basedOn w:val="DefaultParagraphFont"/>
-    <w:link w:val="Heading7"/>
+  <w:style w:type="character" w:customStyle="1" w:styleId="70">
+    <w:name w:val="見出し 7 (文字)"/>
+    <w:aliases w:val="heading 7 (文字)"/>
+    <w:basedOn w:val="a1"/>
+    <w:link w:val="7"/>
     <w:rsid w:val="00413738"/>
     <w:rPr>
       <w:color w:val="1F4E79" w:themeColor="accent1" w:themeShade="80"/>
@@ -2450,11 +2462,11 @@
       <w:szCs w:val="24"/>
     </w:rPr>
   </w:style>
-  <w:style w:type="character" w:customStyle="1" w:styleId="Heading8Char">
-    <w:name w:val="Heading 8 Char"/>
-    <w:aliases w:val="heading 8 Char"/>
-    <w:basedOn w:val="DefaultParagraphFont"/>
-    <w:link w:val="Heading8"/>
+  <w:style w:type="character" w:customStyle="1" w:styleId="80">
+    <w:name w:val="見出し 8 (文字)"/>
+    <w:aliases w:val="heading 8 (文字)"/>
+    <w:basedOn w:val="a1"/>
+    <w:link w:val="8"/>
     <w:rsid w:val="00413738"/>
     <w:rPr>
       <w:color w:val="1F4E79" w:themeColor="accent1" w:themeShade="80"/>
@@ -2463,11 +2475,11 @@
       <w:szCs w:val="24"/>
     </w:rPr>
   </w:style>
-  <w:style w:type="character" w:customStyle="1" w:styleId="Heading9Char">
-    <w:name w:val="Heading 9 Char"/>
-    <w:aliases w:val="heading 9 Char"/>
-    <w:basedOn w:val="DefaultParagraphFont"/>
-    <w:link w:val="Heading9"/>
+  <w:style w:type="character" w:customStyle="1" w:styleId="90">
+    <w:name w:val="見出し 9 (文字)"/>
+    <w:aliases w:val="heading 9 (文字)"/>
+    <w:basedOn w:val="a1"/>
+    <w:link w:val="9"/>
     <w:rsid w:val="00413738"/>
     <w:rPr>
       <w:color w:val="1F4E79" w:themeColor="accent1" w:themeShade="80"/>
@@ -2476,10 +2488,10 @@
       <w:szCs w:val="24"/>
     </w:rPr>
   </w:style>
-  <w:style w:type="paragraph" w:styleId="Header">
+  <w:style w:type="paragraph" w:styleId="a4">
     <w:name w:val="header"/>
-    <w:basedOn w:val="Normal"/>
-    <w:link w:val="HeaderChar"/>
+    <w:basedOn w:val="a"/>
+    <w:link w:val="a5"/>
     <w:uiPriority w:val="99"/>
     <w:rsid w:val="002E05E0"/>
     <w:pPr>
@@ -2489,10 +2501,10 @@
       </w:tabs>
     </w:pPr>
   </w:style>
-  <w:style w:type="character" w:customStyle="1" w:styleId="HeaderChar">
-    <w:name w:val="Header Char"/>
-    <w:basedOn w:val="DefaultParagraphFont"/>
-    <w:link w:val="Header"/>
+  <w:style w:type="character" w:customStyle="1" w:styleId="a5">
+    <w:name w:val="ヘッダー (文字)"/>
+    <w:basedOn w:val="a1"/>
+    <w:link w:val="a4"/>
     <w:uiPriority w:val="99"/>
     <w:rsid w:val="002E05E0"/>
     <w:rPr>
@@ -2501,10 +2513,10 @@
       <w:szCs w:val="24"/>
     </w:rPr>
   </w:style>
-  <w:style w:type="paragraph" w:styleId="Footer">
+  <w:style w:type="paragraph" w:styleId="a6">
     <w:name w:val="footer"/>
-    <w:basedOn w:val="Normal"/>
-    <w:link w:val="FooterChar"/>
+    <w:basedOn w:val="a"/>
+    <w:link w:val="a7"/>
     <w:uiPriority w:val="99"/>
     <w:rsid w:val="00570554"/>
     <w:pPr>
@@ -2517,10 +2529,10 @@
       <w:sz w:val="22"/>
     </w:rPr>
   </w:style>
-  <w:style w:type="character" w:customStyle="1" w:styleId="FooterChar">
-    <w:name w:val="Footer Char"/>
-    <w:basedOn w:val="DefaultParagraphFont"/>
-    <w:link w:val="Footer"/>
+  <w:style w:type="character" w:customStyle="1" w:styleId="a7">
+    <w:name w:val="フッター (文字)"/>
+    <w:basedOn w:val="a1"/>
+    <w:link w:val="a6"/>
     <w:uiPriority w:val="99"/>
     <w:rsid w:val="00570554"/>
     <w:rPr>
@@ -2529,10 +2541,10 @@
       <w:szCs w:val="24"/>
     </w:rPr>
   </w:style>
-  <w:style w:type="paragraph" w:styleId="TOCHeading">
+  <w:style w:type="paragraph" w:styleId="a8">
     <w:name w:val="TOC Heading"/>
-    <w:basedOn w:val="Heading1"/>
-    <w:next w:val="Normal"/>
+    <w:basedOn w:val="1"/>
+    <w:next w:val="a"/>
     <w:uiPriority w:val="39"/>
     <w:unhideWhenUsed/>
     <w:qFormat/>
@@ -2550,18 +2562,18 @@
       <w:szCs w:val="32"/>
     </w:rPr>
   </w:style>
-  <w:style w:type="paragraph" w:styleId="TOC1">
+  <w:style w:type="paragraph" w:styleId="11">
     <w:name w:val="toc 1"/>
-    <w:basedOn w:val="Normal"/>
-    <w:next w:val="Normal"/>
+    <w:basedOn w:val="a"/>
+    <w:next w:val="a"/>
     <w:autoRedefine/>
     <w:uiPriority w:val="39"/>
     <w:rsid w:val="008F7AA4"/>
   </w:style>
-  <w:style w:type="paragraph" w:styleId="TOC2">
+  <w:style w:type="paragraph" w:styleId="21">
     <w:name w:val="toc 2"/>
-    <w:basedOn w:val="Normal"/>
-    <w:next w:val="Normal"/>
+    <w:basedOn w:val="a"/>
+    <w:next w:val="a"/>
     <w:autoRedefine/>
     <w:uiPriority w:val="39"/>
     <w:rsid w:val="008F7AA4"/>
@@ -2569,10 +2581,10 @@
       <w:ind w:leftChars="100" w:left="210"/>
     </w:pPr>
   </w:style>
-  <w:style w:type="paragraph" w:styleId="TOC3">
+  <w:style w:type="paragraph" w:styleId="31">
     <w:name w:val="toc 3"/>
-    <w:basedOn w:val="Normal"/>
-    <w:next w:val="Normal"/>
+    <w:basedOn w:val="a"/>
+    <w:next w:val="a"/>
     <w:autoRedefine/>
     <w:uiPriority w:val="39"/>
     <w:rsid w:val="008F7AA4"/>
@@ -2580,9 +2592,9 @@
       <w:ind w:leftChars="200" w:left="420"/>
     </w:pPr>
   </w:style>
-  <w:style w:type="character" w:styleId="Hyperlink">
+  <w:style w:type="character" w:styleId="a9">
     <w:name w:val="Hyperlink"/>
-    <w:basedOn w:val="DefaultParagraphFont"/>
+    <w:basedOn w:val="a1"/>
     <w:uiPriority w:val="99"/>
     <w:unhideWhenUsed/>
     <w:rsid w:val="008F7AA4"/>
@@ -2593,8 +2605,8 @@
   </w:style>
   <w:style w:type="paragraph" w:customStyle="1" w:styleId="headingwithnumber1">
     <w:name w:val="heading with number 1"/>
-    <w:basedOn w:val="Heading1"/>
-    <w:next w:val="Normal"/>
+    <w:basedOn w:val="1"/>
+    <w:next w:val="a"/>
     <w:qFormat/>
     <w:rsid w:val="00026082"/>
     <w:pPr>
@@ -2605,8 +2617,8 @@
   </w:style>
   <w:style w:type="paragraph" w:customStyle="1" w:styleId="headingwithnumber2">
     <w:name w:val="heading with number 2"/>
-    <w:basedOn w:val="Heading2"/>
-    <w:next w:val="Normal"/>
+    <w:basedOn w:val="2"/>
+    <w:next w:val="a"/>
     <w:qFormat/>
     <w:rsid w:val="002F5992"/>
     <w:pPr>
@@ -2616,9 +2628,9 @@
       </w:numPr>
     </w:pPr>
   </w:style>
-  <w:style w:type="paragraph" w:styleId="ListParagraph">
+  <w:style w:type="paragraph" w:styleId="aa">
     <w:name w:val="List Paragraph"/>
-    <w:basedOn w:val="Normal"/>
+    <w:basedOn w:val="a"/>
     <w:uiPriority w:val="34"/>
     <w:qFormat/>
     <w:rsid w:val="00965B75"/>
@@ -2628,8 +2640,8 @@
   </w:style>
   <w:style w:type="paragraph" w:customStyle="1" w:styleId="headingwithnumber3">
     <w:name w:val="heading with number 3"/>
-    <w:basedOn w:val="Heading3"/>
-    <w:next w:val="Normal"/>
+    <w:basedOn w:val="3"/>
+    <w:next w:val="a"/>
     <w:qFormat/>
     <w:rsid w:val="00635351"/>
     <w:pPr>
@@ -2641,7 +2653,7 @@
   </w:style>
   <w:style w:type="paragraph" w:customStyle="1" w:styleId="headingwithnumber4">
     <w:name w:val="heading with number 4"/>
-    <w:basedOn w:val="Heading4"/>
+    <w:basedOn w:val="4"/>
     <w:qFormat/>
     <w:rsid w:val="00861AEC"/>
     <w:pPr>
@@ -2653,7 +2665,7 @@
   </w:style>
   <w:style w:type="paragraph" w:customStyle="1" w:styleId="ol">
     <w:name w:val="ol"/>
-    <w:basedOn w:val="Normal"/>
+    <w:basedOn w:val="a"/>
     <w:rsid w:val="00DB5823"/>
     <w:pPr>
       <w:numPr>
@@ -2663,7 +2675,7 @@
   </w:style>
   <w:style w:type="paragraph" w:customStyle="1" w:styleId="ul">
     <w:name w:val="ul"/>
-    <w:basedOn w:val="Normal"/>
+    <w:basedOn w:val="a"/>
     <w:uiPriority w:val="99"/>
     <w:rsid w:val="005F449E"/>
     <w:pPr>
@@ -2674,7 +2686,7 @@
   </w:style>
   <w:style w:type="paragraph" w:customStyle="1" w:styleId="dt">
     <w:name w:val="dt"/>
-    <w:basedOn w:val="Normal"/>
+    <w:basedOn w:val="a"/>
     <w:qFormat/>
     <w:rsid w:val="00204C5C"/>
     <w:pPr>
@@ -2687,7 +2699,7 @@
   </w:style>
   <w:style w:type="paragraph" w:customStyle="1" w:styleId="dd">
     <w:name w:val="dd"/>
-    <w:basedOn w:val="Normal"/>
+    <w:basedOn w:val="a"/>
     <w:qFormat/>
     <w:rsid w:val="00376D0D"/>
     <w:pPr>
@@ -2696,17 +2708,21 @@
   </w:style>
   <w:style w:type="paragraph" w:customStyle="1" w:styleId="note-line">
     <w:name w:val="note-line"/>
-    <w:basedOn w:val="Normal"/>
-    <w:next w:val="Normal"/>
+    <w:basedOn w:val="a"/>
+    <w:next w:val="a"/>
     <w:qFormat/>
+    <w:rsid w:val="00AF5ADE"/>
+    <w:pPr>
+      <w:spacing w:after="100"/>
+    </w:pPr>
     <w:rPr>
       <w:strike/>
     </w:rPr>
   </w:style>
-  <w:style w:type="paragraph" w:styleId="Caption">
+  <w:style w:type="paragraph" w:styleId="ab">
     <w:name w:val="caption"/>
-    <w:basedOn w:val="Normal"/>
-    <w:next w:val="Normal"/>
+    <w:basedOn w:val="a"/>
+    <w:next w:val="a"/>
     <w:uiPriority w:val="35"/>
     <w:qFormat/>
     <w:pPr>
@@ -2720,8 +2736,8 @@
   </w:style>
   <w:style w:type="paragraph" w:customStyle="1" w:styleId="section">
     <w:name w:val="section"/>
-    <w:basedOn w:val="Normal"/>
-    <w:next w:val="Normal"/>
+    <w:basedOn w:val="a"/>
+    <w:next w:val="a"/>
     <w:uiPriority w:val="36"/>
     <w:qFormat/>
     <w:pPr>
@@ -2735,19 +2751,19 @@
       <w:szCs w:val="21"/>
     </w:rPr>
   </w:style>
-  <w:style w:type="paragraph" w:styleId="FootnoteText">
+  <w:style w:type="paragraph" w:styleId="ac">
     <w:name w:val="footnote text"/>
-    <w:basedOn w:val="Normal"/>
-    <w:link w:val="FootnoteTextChar"/>
+    <w:basedOn w:val="a"/>
+    <w:link w:val="ad"/>
     <w:rsid w:val="00521A43"/>
     <w:pPr>
       <w:jc w:val="left"/>
     </w:pPr>
   </w:style>
-  <w:style w:type="character" w:customStyle="1" w:styleId="FootnoteTextChar">
-    <w:name w:val="Footnote Text Char"/>
-    <w:basedOn w:val="DefaultParagraphFont"/>
-    <w:link w:val="FootnoteText"/>
+  <w:style w:type="character" w:customStyle="1" w:styleId="ad">
+    <w:name w:val="脚注文字列 (文字)"/>
+    <w:basedOn w:val="a1"/>
+    <w:link w:val="ac"/>
     <w:rsid w:val="00521A43"/>
     <w:rPr>
       <w:kern w:val="2"/>
@@ -2755,18 +2771,18 @@
       <w:szCs w:val="24"/>
     </w:rPr>
   </w:style>
-  <w:style w:type="character" w:styleId="FootnoteReference">
+  <w:style w:type="character" w:styleId="ae">
     <w:name w:val="footnote reference"/>
-    <w:basedOn w:val="DefaultParagraphFont"/>
+    <w:basedOn w:val="a1"/>
     <w:rsid w:val="00521A43"/>
     <w:rPr>
       <w:vertAlign w:val="superscript"/>
     </w:rPr>
   </w:style>
-  <w:style w:type="paragraph" w:styleId="HTMLPreformatted">
+  <w:style w:type="paragraph" w:styleId="HTML">
     <w:name w:val="HTML Preformatted"/>
-    <w:basedOn w:val="Normal"/>
-    <w:link w:val="HTMLPreformattedChar"/>
+    <w:basedOn w:val="a"/>
+    <w:link w:val="HTML0"/>
     <w:unhideWhenUsed/>
     <w:rsid w:val="00730FD1"/>
     <w:rPr>
@@ -2776,10 +2792,10 @@
       <w:szCs w:val="20"/>
     </w:rPr>
   </w:style>
-  <w:style w:type="character" w:customStyle="1" w:styleId="HTMLPreformattedChar">
-    <w:name w:val="HTML Preformatted Char"/>
-    <w:basedOn w:val="DefaultParagraphFont"/>
-    <w:link w:val="HTMLPreformatted"/>
+  <w:style w:type="character" w:customStyle="1" w:styleId="HTML0">
+    <w:name w:val="HTML 書式付き (文字)"/>
+    <w:basedOn w:val="a1"/>
+    <w:link w:val="HTML"/>
     <w:rsid w:val="00730FD1"/>
     <w:rPr>
       <w:rFonts w:ascii="Courier New" w:hAnsi="Courier New" w:cs="Courier New"/>
@@ -2787,9 +2803,9 @@
       <w:kern w:val="2"/>
     </w:rPr>
   </w:style>
-  <w:style w:type="character" w:styleId="HTMLCode">
+  <w:style w:type="character" w:styleId="HTML1">
     <w:name w:val="HTML Code"/>
-    <w:basedOn w:val="DefaultParagraphFont"/>
+    <w:basedOn w:val="a1"/>
     <w:rsid w:val="007F083D"/>
     <w:rPr>
       <w:rFonts w:ascii="Courier New" w:hAnsi="Courier New" w:cs="Courier New"/>
@@ -2797,19 +2813,19 @@
       <w:szCs w:val="20"/>
     </w:rPr>
   </w:style>
-  <w:style w:type="paragraph" w:styleId="BodyText">
+  <w:style w:type="paragraph" w:styleId="af">
     <w:name w:val="Body Text"/>
-    <w:basedOn w:val="Normal"/>
-    <w:link w:val="BodyTextChar"/>
+    <w:basedOn w:val="a"/>
+    <w:link w:val="af0"/>
     <w:rsid w:val="00C00A1A"/>
     <w:pPr>
       <w:spacing w:before="80"/>
     </w:pPr>
   </w:style>
-  <w:style w:type="character" w:customStyle="1" w:styleId="BodyTextChar">
-    <w:name w:val="Body Text Char"/>
-    <w:basedOn w:val="DefaultParagraphFont"/>
-    <w:link w:val="BodyText"/>
+  <w:style w:type="character" w:customStyle="1" w:styleId="af0">
+    <w:name w:val="本文 (文字)"/>
+    <w:basedOn w:val="a1"/>
+    <w:link w:val="af"/>
     <w:rsid w:val="00C00A1A"/>
     <w:rPr>
       <w:kern w:val="2"/>
@@ -2817,9 +2833,9 @@
       <w:szCs w:val="24"/>
     </w:rPr>
   </w:style>
-  <w:style w:type="table" w:styleId="TableGrid">
+  <w:style w:type="table" w:styleId="af1">
     <w:name w:val="Table Grid"/>
-    <w:basedOn w:val="TableNormal"/>
+    <w:basedOn w:val="a2"/>
     <w:rsid w:val="005E2167"/>
     <w:tblPr>
       <w:tblBorders>
@@ -2834,7 +2850,7 @@
   </w:style>
   <w:style w:type="paragraph" w:customStyle="1" w:styleId="related-links">
     <w:name w:val="related-links"/>
-    <w:basedOn w:val="Normal"/>
+    <w:basedOn w:val="a"/>
     <w:qFormat/>
     <w:rsid w:val="008841EF"/>
   </w:style>
@@ -3107,7 +3123,7 @@
 </file>
 
 <file path=customXml/itemProps1.xml><?xml version="1.0" encoding="utf-8"?>
-<ds:datastoreItem xmlns:ds="http://schemas.openxmlformats.org/officeDocument/2006/customXml" ds:itemID="{B1C98B1F-288E-4827-B218-D70F8BD90A43}">
+<ds:datastoreItem xmlns:ds="http://schemas.openxmlformats.org/officeDocument/2006/customXml" ds:itemID="{D657E54A-BBE5-4059-ADE9-3D12F3C47E54}">
   <ds:schemaRefs>
     <ds:schemaRef ds:uri="http://schemas.openxmlformats.org/officeDocument/2006/bibliography"/>
   </ds:schemaRefs>

</xml_diff>

<commit_message>
Add kee-next to style "dt"
</commit_message>
<xml_diff>
--- a/com.antennahouse.wml/template/template.docx
+++ b/com.antennahouse.wml/template/template.docx
@@ -1,6 +1,6 @@
 
 <file path=word/document.xml><?xml version="1.0" encoding="utf-8"?>
-<w:document xmlns:wpc="http://schemas.microsoft.com/office/word/2010/wordprocessingCanvas" xmlns:mc="http://schemas.openxmlformats.org/markup-compatibility/2006" xmlns:o="urn:schemas-microsoft-com:office:office" xmlns:r="http://schemas.openxmlformats.org/officeDocument/2006/relationships" xmlns:m="http://schemas.openxmlformats.org/officeDocument/2006/math" xmlns:v="urn:schemas-microsoft-com:vml" xmlns:wp14="http://schemas.microsoft.com/office/word/2010/wordprocessingDrawing" xmlns:wp="http://schemas.openxmlformats.org/drawingml/2006/wordprocessingDrawing" xmlns:w10="urn:schemas-microsoft-com:office:word" xmlns:w="http://schemas.openxmlformats.org/wordprocessingml/2006/main" xmlns:w14="http://schemas.microsoft.com/office/word/2010/wordml" xmlns:w15="http://schemas.microsoft.com/office/word/2012/wordml" xmlns:wpg="http://schemas.microsoft.com/office/word/2010/wordprocessingGroup" xmlns:wpi="http://schemas.microsoft.com/office/word/2010/wordprocessingInk" xmlns:wne="http://schemas.microsoft.com/office/word/2006/wordml" xmlns:wps="http://schemas.microsoft.com/office/word/2010/wordprocessingShape" mc:Ignorable="w14 w15 wp14">
+<w:document xmlns:wpc="http://schemas.microsoft.com/office/word/2010/wordprocessingCanvas" xmlns:cx="http://schemas.microsoft.com/office/drawing/2014/chartex" xmlns:cx1="http://schemas.microsoft.com/office/drawing/2015/9/8/chartex" xmlns:cx2="http://schemas.microsoft.com/office/drawing/2015/10/21/chartex" xmlns:cx3="http://schemas.microsoft.com/office/drawing/2016/5/9/chartex" xmlns:cx4="http://schemas.microsoft.com/office/drawing/2016/5/10/chartex" xmlns:cx5="http://schemas.microsoft.com/office/drawing/2016/5/11/chartex" xmlns:cx6="http://schemas.microsoft.com/office/drawing/2016/5/12/chartex" xmlns:cx7="http://schemas.microsoft.com/office/drawing/2016/5/13/chartex" xmlns:cx8="http://schemas.microsoft.com/office/drawing/2016/5/14/chartex" xmlns:mc="http://schemas.openxmlformats.org/markup-compatibility/2006" xmlns:aink="http://schemas.microsoft.com/office/drawing/2016/ink" xmlns:am3d="http://schemas.microsoft.com/office/drawing/2017/model3d" xmlns:o="urn:schemas-microsoft-com:office:office" xmlns:r="http://schemas.openxmlformats.org/officeDocument/2006/relationships" xmlns:m="http://schemas.openxmlformats.org/officeDocument/2006/math" xmlns:v="urn:schemas-microsoft-com:vml" xmlns:wp14="http://schemas.microsoft.com/office/word/2010/wordprocessingDrawing" xmlns:wp="http://schemas.openxmlformats.org/drawingml/2006/wordprocessingDrawing" xmlns:w10="urn:schemas-microsoft-com:office:word" xmlns:w="http://schemas.openxmlformats.org/wordprocessingml/2006/main" xmlns:w14="http://schemas.microsoft.com/office/word/2010/wordml" xmlns:w15="http://schemas.microsoft.com/office/word/2012/wordml" xmlns:w16cid="http://schemas.microsoft.com/office/word/2016/wordml/cid" xmlns:w16se="http://schemas.microsoft.com/office/word/2015/wordml/symex" xmlns:wpg="http://schemas.microsoft.com/office/word/2010/wordprocessingGroup" xmlns:wpi="http://schemas.microsoft.com/office/word/2010/wordprocessingInk" xmlns:wne="http://schemas.microsoft.com/office/word/2006/wordml" xmlns:wps="http://schemas.microsoft.com/office/word/2010/wordprocessingShape" mc:Ignorable="w14 w15 w16se w16cid wp14">
   <w:body>
     <w:p>
       <w:pPr>
@@ -32,7 +32,7 @@
       <w:sdtContent>
         <w:p>
           <w:pPr>
-            <w:pStyle w:val="a8"/>
+            <w:pStyle w:val="TOCHeading"/>
           </w:pPr>
           <w:r>
             <w:rPr>
@@ -43,7 +43,7 @@
         </w:p>
         <w:p>
           <w:pPr>
-            <w:pStyle w:val="11"/>
+            <w:pStyle w:val="TOC1"/>
             <w:tabs>
               <w:tab w:val="right" w:leader="dot" w:pos="8494"/>
             </w:tabs>
@@ -63,7 +63,7 @@
           <w:hyperlink w:anchor="_Toc489656461" w:history="1">
             <w:r>
               <w:rPr>
-                <w:rStyle w:val="a9"/>
+                <w:rStyle w:val="Hyperlink"/>
                 <w:noProof/>
               </w:rPr>
               <w:t>Heading1</w:t>
@@ -120,7 +120,7 @@
         </w:p>
         <w:p>
           <w:pPr>
-            <w:pStyle w:val="21"/>
+            <w:pStyle w:val="TOC2"/>
             <w:tabs>
               <w:tab w:val="right" w:leader="dot" w:pos="8494"/>
             </w:tabs>
@@ -131,7 +131,7 @@
           <w:hyperlink w:anchor="_Toc489656462" w:history="1">
             <w:r>
               <w:rPr>
-                <w:rStyle w:val="a9"/>
+                <w:rStyle w:val="Hyperlink"/>
                 <w:noProof/>
               </w:rPr>
               <w:t>Heading2</w:t>
@@ -188,7 +188,7 @@
         </w:p>
         <w:p>
           <w:pPr>
-            <w:pStyle w:val="31"/>
+            <w:pStyle w:val="TOC3"/>
             <w:tabs>
               <w:tab w:val="right" w:leader="dot" w:pos="8494"/>
             </w:tabs>
@@ -199,7 +199,7 @@
           <w:hyperlink w:anchor="_Toc489656463" w:history="1">
             <w:r>
               <w:rPr>
-                <w:rStyle w:val="a9"/>
+                <w:rStyle w:val="Hyperlink"/>
                 <w:noProof/>
               </w:rPr>
               <w:t>Heading3</w:t>
@@ -270,7 +270,7 @@
     <w:p/>
     <w:p>
       <w:pPr>
-        <w:pStyle w:val="1"/>
+        <w:pStyle w:val="Heading1"/>
       </w:pPr>
       <w:bookmarkStart w:id="0" w:name="_Toc489656461"/>
       <w:r>
@@ -283,7 +283,7 @@
     </w:p>
     <w:p>
       <w:pPr>
-        <w:pStyle w:val="2"/>
+        <w:pStyle w:val="Heading2"/>
       </w:pPr>
       <w:bookmarkStart w:id="1" w:name="_Toc489656462"/>
       <w:r>
@@ -296,7 +296,7 @@
     </w:p>
     <w:p>
       <w:pPr>
-        <w:pStyle w:val="3"/>
+        <w:pStyle w:val="Heading3"/>
       </w:pPr>
       <w:bookmarkStart w:id="2" w:name="_Toc489656463"/>
       <w:r>
@@ -309,7 +309,7 @@
     </w:p>
     <w:p>
       <w:pPr>
-        <w:pStyle w:val="4"/>
+        <w:pStyle w:val="Heading4"/>
       </w:pPr>
       <w:r>
         <w:rPr>
@@ -320,7 +320,7 @@
     </w:p>
     <w:p>
       <w:pPr>
-        <w:pStyle w:val="8"/>
+        <w:pStyle w:val="Heading8"/>
       </w:pPr>
       <w:r>
         <w:rPr>
@@ -331,7 +331,7 @@
     </w:p>
     <w:p>
       <w:pPr>
-        <w:pStyle w:val="6"/>
+        <w:pStyle w:val="Heading6"/>
       </w:pPr>
       <w:r>
         <w:rPr>
@@ -342,7 +342,7 @@
     </w:p>
     <w:p>
       <w:pPr>
-        <w:pStyle w:val="3"/>
+        <w:pStyle w:val="Heading3"/>
       </w:pPr>
       <w:r>
         <w:rPr>
@@ -353,7 +353,7 @@
     </w:p>
     <w:p>
       <w:pPr>
-        <w:pStyle w:val="8"/>
+        <w:pStyle w:val="Heading8"/>
       </w:pPr>
       <w:r>
         <w:rPr>
@@ -364,7 +364,7 @@
     </w:p>
     <w:p>
       <w:pPr>
-        <w:pStyle w:val="9"/>
+        <w:pStyle w:val="Heading9"/>
       </w:pPr>
       <w:r>
         <w:rPr>
@@ -647,7 +647,15 @@
         <w:rPr>
           <w:rFonts w:hint="eastAsia"/>
         </w:rPr>
-        <w:t>dt: definition term</w:t>
+        <w:t>dt: definiti</w:t>
+      </w:r>
+      <w:bookmarkStart w:id="3" w:name="_GoBack"/>
+      <w:bookmarkEnd w:id="3"/>
+      <w:r>
+        <w:rPr>
+          <w:rFonts w:hint="eastAsia"/>
+        </w:rPr>
+        <w:t>on term</w:t>
       </w:r>
     </w:p>
     <w:p>
@@ -663,7 +671,7 @@
       </w:r>
       <w:r>
         <w:rPr>
-          <w:rStyle w:val="ae"/>
+          <w:rStyle w:val="FootnoteReference"/>
         </w:rPr>
         <w:footnoteReference w:id="1"/>
       </w:r>
@@ -686,7 +694,7 @@
       <w:hyperlink r:id="rId8" w:history="1">
         <w:r>
           <w:rPr>
-            <w:rStyle w:val="a9"/>
+            <w:rStyle w:val="Hyperlink"/>
           </w:rPr>
           <w:t>http://www.w3.org/</w:t>
         </w:r>
@@ -701,7 +709,7 @@
     <w:p/>
     <w:p>
       <w:pPr>
-        <w:pStyle w:val="HTML"/>
+        <w:pStyle w:val="HTMLPreformatted"/>
       </w:pPr>
       <w:r>
         <w:rPr>
@@ -721,19 +729,19 @@
     <w:p>
       <w:pPr>
         <w:rPr>
-          <w:rStyle w:val="HTML1"/>
-        </w:rPr>
-      </w:pPr>
-      <w:r>
-        <w:rPr>
-          <w:rStyle w:val="HTML1"/>
+          <w:rStyle w:val="HTMLCode"/>
+        </w:rPr>
+      </w:pPr>
+      <w:r>
+        <w:rPr>
+          <w:rStyle w:val="HTMLCode"/>
         </w:rPr>
         <w:t>HTML Code</w:t>
       </w:r>
     </w:p>
     <w:p>
       <w:pPr>
-        <w:pStyle w:val="af"/>
+        <w:pStyle w:val="BodyText"/>
       </w:pPr>
       <w:r>
         <w:rPr>
@@ -759,9 +767,6 @@
     <w:p>
       <w:pPr>
         <w:pStyle w:val="note-line"/>
-        <w:rPr>
-          <w:rFonts w:hint="eastAsia"/>
-        </w:rPr>
       </w:pPr>
       <w:r>
         <w:t>N</w:t>
@@ -772,8 +777,6 @@
         </w:rPr>
         <w:t>ote-line</w:t>
       </w:r>
-      <w:bookmarkStart w:id="3" w:name="_GoBack"/>
-      <w:bookmarkEnd w:id="3"/>
     </w:p>
     <w:sectPr>
       <w:headerReference w:type="even" r:id="rId9"/>
@@ -793,7 +796,7 @@
 </file>
 
 <file path=word/endnotes.xml><?xml version="1.0" encoding="utf-8"?>
-<w:endnotes xmlns:wpc="http://schemas.microsoft.com/office/word/2010/wordprocessingCanvas" xmlns:mc="http://schemas.openxmlformats.org/markup-compatibility/2006" xmlns:o="urn:schemas-microsoft-com:office:office" xmlns:r="http://schemas.openxmlformats.org/officeDocument/2006/relationships" xmlns:m="http://schemas.openxmlformats.org/officeDocument/2006/math" xmlns:v="urn:schemas-microsoft-com:vml" xmlns:wp14="http://schemas.microsoft.com/office/word/2010/wordprocessingDrawing" xmlns:wp="http://schemas.openxmlformats.org/drawingml/2006/wordprocessingDrawing" xmlns:w10="urn:schemas-microsoft-com:office:word" xmlns:w="http://schemas.openxmlformats.org/wordprocessingml/2006/main" xmlns:w14="http://schemas.microsoft.com/office/word/2010/wordml" xmlns:w15="http://schemas.microsoft.com/office/word/2012/wordml" xmlns:wpg="http://schemas.microsoft.com/office/word/2010/wordprocessingGroup" xmlns:wpi="http://schemas.microsoft.com/office/word/2010/wordprocessingInk" xmlns:wne="http://schemas.microsoft.com/office/word/2006/wordml" xmlns:wps="http://schemas.microsoft.com/office/word/2010/wordprocessingShape" mc:Ignorable="w14 w15 wp14">
+<w:endnotes xmlns:wpc="http://schemas.microsoft.com/office/word/2010/wordprocessingCanvas" xmlns:cx="http://schemas.microsoft.com/office/drawing/2014/chartex" xmlns:cx1="http://schemas.microsoft.com/office/drawing/2015/9/8/chartex" xmlns:cx2="http://schemas.microsoft.com/office/drawing/2015/10/21/chartex" xmlns:cx3="http://schemas.microsoft.com/office/drawing/2016/5/9/chartex" xmlns:cx4="http://schemas.microsoft.com/office/drawing/2016/5/10/chartex" xmlns:cx5="http://schemas.microsoft.com/office/drawing/2016/5/11/chartex" xmlns:cx6="http://schemas.microsoft.com/office/drawing/2016/5/12/chartex" xmlns:cx7="http://schemas.microsoft.com/office/drawing/2016/5/13/chartex" xmlns:cx8="http://schemas.microsoft.com/office/drawing/2016/5/14/chartex" xmlns:mc="http://schemas.openxmlformats.org/markup-compatibility/2006" xmlns:aink="http://schemas.microsoft.com/office/drawing/2016/ink" xmlns:am3d="http://schemas.microsoft.com/office/drawing/2017/model3d" xmlns:o="urn:schemas-microsoft-com:office:office" xmlns:r="http://schemas.openxmlformats.org/officeDocument/2006/relationships" xmlns:m="http://schemas.openxmlformats.org/officeDocument/2006/math" xmlns:v="urn:schemas-microsoft-com:vml" xmlns:wp14="http://schemas.microsoft.com/office/word/2010/wordprocessingDrawing" xmlns:wp="http://schemas.openxmlformats.org/drawingml/2006/wordprocessingDrawing" xmlns:w10="urn:schemas-microsoft-com:office:word" xmlns:w="http://schemas.openxmlformats.org/wordprocessingml/2006/main" xmlns:w14="http://schemas.microsoft.com/office/word/2010/wordml" xmlns:w15="http://schemas.microsoft.com/office/word/2012/wordml" xmlns:w16cid="http://schemas.microsoft.com/office/word/2016/wordml/cid" xmlns:w16se="http://schemas.microsoft.com/office/word/2015/wordml/symex" xmlns:wpg="http://schemas.microsoft.com/office/word/2010/wordprocessingGroup" xmlns:wpi="http://schemas.microsoft.com/office/word/2010/wordprocessingInk" xmlns:wne="http://schemas.microsoft.com/office/word/2006/wordml" xmlns:wps="http://schemas.microsoft.com/office/word/2010/wordprocessingShape" mc:Ignorable="w14 w15 w16se w16cid wp14">
   <w:endnote w:type="separator" w:id="-1">
     <w:p>
       <w:r>
@@ -812,10 +815,10 @@
 </file>
 
 <file path=word/footer1.xml><?xml version="1.0" encoding="utf-8"?>
-<w:ftr xmlns:wpc="http://schemas.microsoft.com/office/word/2010/wordprocessingCanvas" xmlns:mc="http://schemas.openxmlformats.org/markup-compatibility/2006" xmlns:o="urn:schemas-microsoft-com:office:office" xmlns:r="http://schemas.openxmlformats.org/officeDocument/2006/relationships" xmlns:m="http://schemas.openxmlformats.org/officeDocument/2006/math" xmlns:v="urn:schemas-microsoft-com:vml" xmlns:wp14="http://schemas.microsoft.com/office/word/2010/wordprocessingDrawing" xmlns:wp="http://schemas.openxmlformats.org/drawingml/2006/wordprocessingDrawing" xmlns:w10="urn:schemas-microsoft-com:office:word" xmlns:w="http://schemas.openxmlformats.org/wordprocessingml/2006/main" xmlns:w14="http://schemas.microsoft.com/office/word/2010/wordml" xmlns:w15="http://schemas.microsoft.com/office/word/2012/wordml" xmlns:wpg="http://schemas.microsoft.com/office/word/2010/wordprocessingGroup" xmlns:wpi="http://schemas.microsoft.com/office/word/2010/wordprocessingInk" xmlns:wne="http://schemas.microsoft.com/office/word/2006/wordml" xmlns:wps="http://schemas.microsoft.com/office/word/2010/wordprocessingShape" mc:Ignorable="w14 w15 wp14">
+<w:ftr xmlns:wpc="http://schemas.microsoft.com/office/word/2010/wordprocessingCanvas" xmlns:cx="http://schemas.microsoft.com/office/drawing/2014/chartex" xmlns:cx1="http://schemas.microsoft.com/office/drawing/2015/9/8/chartex" xmlns:cx2="http://schemas.microsoft.com/office/drawing/2015/10/21/chartex" xmlns:cx3="http://schemas.microsoft.com/office/drawing/2016/5/9/chartex" xmlns:cx4="http://schemas.microsoft.com/office/drawing/2016/5/10/chartex" xmlns:cx5="http://schemas.microsoft.com/office/drawing/2016/5/11/chartex" xmlns:cx6="http://schemas.microsoft.com/office/drawing/2016/5/12/chartex" xmlns:cx7="http://schemas.microsoft.com/office/drawing/2016/5/13/chartex" xmlns:cx8="http://schemas.microsoft.com/office/drawing/2016/5/14/chartex" xmlns:mc="http://schemas.openxmlformats.org/markup-compatibility/2006" xmlns:aink="http://schemas.microsoft.com/office/drawing/2016/ink" xmlns:am3d="http://schemas.microsoft.com/office/drawing/2017/model3d" xmlns:o="urn:schemas-microsoft-com:office:office" xmlns:r="http://schemas.openxmlformats.org/officeDocument/2006/relationships" xmlns:m="http://schemas.openxmlformats.org/officeDocument/2006/math" xmlns:v="urn:schemas-microsoft-com:vml" xmlns:wp14="http://schemas.microsoft.com/office/word/2010/wordprocessingDrawing" xmlns:wp="http://schemas.openxmlformats.org/drawingml/2006/wordprocessingDrawing" xmlns:w10="urn:schemas-microsoft-com:office:word" xmlns:w="http://schemas.openxmlformats.org/wordprocessingml/2006/main" xmlns:w14="http://schemas.microsoft.com/office/word/2010/wordml" xmlns:w15="http://schemas.microsoft.com/office/word/2012/wordml" xmlns:w16cid="http://schemas.microsoft.com/office/word/2016/wordml/cid" xmlns:w16se="http://schemas.microsoft.com/office/word/2015/wordml/symex" xmlns:wpg="http://schemas.microsoft.com/office/word/2010/wordprocessingGroup" xmlns:wpi="http://schemas.microsoft.com/office/word/2010/wordprocessingInk" xmlns:wne="http://schemas.microsoft.com/office/word/2006/wordml" xmlns:wps="http://schemas.microsoft.com/office/word/2010/wordprocessingShape" mc:Ignorable="w14 w15 w16se w16cid wp14">
   <w:p>
     <w:pPr>
-      <w:pStyle w:val="a6"/>
+      <w:pStyle w:val="Footer"/>
       <w:pBdr>
         <w:top w:val="single" w:sz="12" w:space="1" w:color="2E74B5" w:themeColor="accent1" w:themeShade="BF"/>
       </w:pBdr>
@@ -842,17 +845,17 @@
   </w:p>
   <w:p>
     <w:pPr>
-      <w:pStyle w:val="a6"/>
+      <w:pStyle w:val="Footer"/>
     </w:pPr>
   </w:p>
 </w:ftr>
 </file>
 
 <file path=word/footer2.xml><?xml version="1.0" encoding="utf-8"?>
-<w:ftr xmlns:wpc="http://schemas.microsoft.com/office/word/2010/wordprocessingCanvas" xmlns:mc="http://schemas.openxmlformats.org/markup-compatibility/2006" xmlns:o="urn:schemas-microsoft-com:office:office" xmlns:r="http://schemas.openxmlformats.org/officeDocument/2006/relationships" xmlns:m="http://schemas.openxmlformats.org/officeDocument/2006/math" xmlns:v="urn:schemas-microsoft-com:vml" xmlns:wp14="http://schemas.microsoft.com/office/word/2010/wordprocessingDrawing" xmlns:wp="http://schemas.openxmlformats.org/drawingml/2006/wordprocessingDrawing" xmlns:w10="urn:schemas-microsoft-com:office:word" xmlns:w="http://schemas.openxmlformats.org/wordprocessingml/2006/main" xmlns:w14="http://schemas.microsoft.com/office/word/2010/wordml" xmlns:w15="http://schemas.microsoft.com/office/word/2012/wordml" xmlns:wpg="http://schemas.microsoft.com/office/word/2010/wordprocessingGroup" xmlns:wpi="http://schemas.microsoft.com/office/word/2010/wordprocessingInk" xmlns:wne="http://schemas.microsoft.com/office/word/2006/wordml" xmlns:wps="http://schemas.microsoft.com/office/word/2010/wordprocessingShape" mc:Ignorable="w14 w15 wp14">
+<w:ftr xmlns:wpc="http://schemas.microsoft.com/office/word/2010/wordprocessingCanvas" xmlns:cx="http://schemas.microsoft.com/office/drawing/2014/chartex" xmlns:cx1="http://schemas.microsoft.com/office/drawing/2015/9/8/chartex" xmlns:cx2="http://schemas.microsoft.com/office/drawing/2015/10/21/chartex" xmlns:cx3="http://schemas.microsoft.com/office/drawing/2016/5/9/chartex" xmlns:cx4="http://schemas.microsoft.com/office/drawing/2016/5/10/chartex" xmlns:cx5="http://schemas.microsoft.com/office/drawing/2016/5/11/chartex" xmlns:cx6="http://schemas.microsoft.com/office/drawing/2016/5/12/chartex" xmlns:cx7="http://schemas.microsoft.com/office/drawing/2016/5/13/chartex" xmlns:cx8="http://schemas.microsoft.com/office/drawing/2016/5/14/chartex" xmlns:mc="http://schemas.openxmlformats.org/markup-compatibility/2006" xmlns:aink="http://schemas.microsoft.com/office/drawing/2016/ink" xmlns:am3d="http://schemas.microsoft.com/office/drawing/2017/model3d" xmlns:o="urn:schemas-microsoft-com:office:office" xmlns:r="http://schemas.openxmlformats.org/officeDocument/2006/relationships" xmlns:m="http://schemas.openxmlformats.org/officeDocument/2006/math" xmlns:v="urn:schemas-microsoft-com:vml" xmlns:wp14="http://schemas.microsoft.com/office/word/2010/wordprocessingDrawing" xmlns:wp="http://schemas.openxmlformats.org/drawingml/2006/wordprocessingDrawing" xmlns:w10="urn:schemas-microsoft-com:office:word" xmlns:w="http://schemas.openxmlformats.org/wordprocessingml/2006/main" xmlns:w14="http://schemas.microsoft.com/office/word/2010/wordml" xmlns:w15="http://schemas.microsoft.com/office/word/2012/wordml" xmlns:w16cid="http://schemas.microsoft.com/office/word/2016/wordml/cid" xmlns:w16se="http://schemas.microsoft.com/office/word/2015/wordml/symex" xmlns:wpg="http://schemas.microsoft.com/office/word/2010/wordprocessingGroup" xmlns:wpi="http://schemas.microsoft.com/office/word/2010/wordprocessingInk" xmlns:wne="http://schemas.microsoft.com/office/word/2006/wordml" xmlns:wps="http://schemas.microsoft.com/office/word/2010/wordprocessingShape" mc:Ignorable="w14 w15 w16se w16cid wp14">
   <w:p>
     <w:pPr>
-      <w:pStyle w:val="a6"/>
+      <w:pStyle w:val="Footer"/>
       <w:pBdr>
         <w:top w:val="single" w:sz="12" w:space="1" w:color="2E74B5" w:themeColor="accent1" w:themeShade="BF"/>
       </w:pBdr>
@@ -886,17 +889,17 @@
 </file>
 
 <file path=word/footer3.xml><?xml version="1.0" encoding="utf-8"?>
-<w:ftr xmlns:wpc="http://schemas.microsoft.com/office/word/2010/wordprocessingCanvas" xmlns:mc="http://schemas.openxmlformats.org/markup-compatibility/2006" xmlns:o="urn:schemas-microsoft-com:office:office" xmlns:r="http://schemas.openxmlformats.org/officeDocument/2006/relationships" xmlns:m="http://schemas.openxmlformats.org/officeDocument/2006/math" xmlns:v="urn:schemas-microsoft-com:vml" xmlns:wp14="http://schemas.microsoft.com/office/word/2010/wordprocessingDrawing" xmlns:wp="http://schemas.openxmlformats.org/drawingml/2006/wordprocessingDrawing" xmlns:w10="urn:schemas-microsoft-com:office:word" xmlns:w="http://schemas.openxmlformats.org/wordprocessingml/2006/main" xmlns:w14="http://schemas.microsoft.com/office/word/2010/wordml" xmlns:w15="http://schemas.microsoft.com/office/word/2012/wordml" xmlns:wpg="http://schemas.microsoft.com/office/word/2010/wordprocessingGroup" xmlns:wpi="http://schemas.microsoft.com/office/word/2010/wordprocessingInk" xmlns:wne="http://schemas.microsoft.com/office/word/2006/wordml" xmlns:wps="http://schemas.microsoft.com/office/word/2010/wordprocessingShape" mc:Ignorable="w14 w15 wp14">
+<w:ftr xmlns:wpc="http://schemas.microsoft.com/office/word/2010/wordprocessingCanvas" xmlns:cx="http://schemas.microsoft.com/office/drawing/2014/chartex" xmlns:cx1="http://schemas.microsoft.com/office/drawing/2015/9/8/chartex" xmlns:cx2="http://schemas.microsoft.com/office/drawing/2015/10/21/chartex" xmlns:cx3="http://schemas.microsoft.com/office/drawing/2016/5/9/chartex" xmlns:cx4="http://schemas.microsoft.com/office/drawing/2016/5/10/chartex" xmlns:cx5="http://schemas.microsoft.com/office/drawing/2016/5/11/chartex" xmlns:cx6="http://schemas.microsoft.com/office/drawing/2016/5/12/chartex" xmlns:cx7="http://schemas.microsoft.com/office/drawing/2016/5/13/chartex" xmlns:cx8="http://schemas.microsoft.com/office/drawing/2016/5/14/chartex" xmlns:mc="http://schemas.openxmlformats.org/markup-compatibility/2006" xmlns:aink="http://schemas.microsoft.com/office/drawing/2016/ink" xmlns:am3d="http://schemas.microsoft.com/office/drawing/2017/model3d" xmlns:o="urn:schemas-microsoft-com:office:office" xmlns:r="http://schemas.openxmlformats.org/officeDocument/2006/relationships" xmlns:m="http://schemas.openxmlformats.org/officeDocument/2006/math" xmlns:v="urn:schemas-microsoft-com:vml" xmlns:wp14="http://schemas.microsoft.com/office/word/2010/wordprocessingDrawing" xmlns:wp="http://schemas.openxmlformats.org/drawingml/2006/wordprocessingDrawing" xmlns:w10="urn:schemas-microsoft-com:office:word" xmlns:w="http://schemas.openxmlformats.org/wordprocessingml/2006/main" xmlns:w14="http://schemas.microsoft.com/office/word/2010/wordml" xmlns:w15="http://schemas.microsoft.com/office/word/2012/wordml" xmlns:w16cid="http://schemas.microsoft.com/office/word/2016/wordml/cid" xmlns:w16se="http://schemas.microsoft.com/office/word/2015/wordml/symex" xmlns:wpg="http://schemas.microsoft.com/office/word/2010/wordprocessingGroup" xmlns:wpi="http://schemas.microsoft.com/office/word/2010/wordprocessingInk" xmlns:wne="http://schemas.microsoft.com/office/word/2006/wordml" xmlns:wps="http://schemas.microsoft.com/office/word/2010/wordprocessingShape" mc:Ignorable="w14 w15 w16se w16cid wp14">
   <w:p>
     <w:pPr>
-      <w:pStyle w:val="a6"/>
+      <w:pStyle w:val="Footer"/>
     </w:pPr>
   </w:p>
 </w:ftr>
 </file>
 
 <file path=word/footnotes.xml><?xml version="1.0" encoding="utf-8"?>
-<w:footnotes xmlns:wpc="http://schemas.microsoft.com/office/word/2010/wordprocessingCanvas" xmlns:mc="http://schemas.openxmlformats.org/markup-compatibility/2006" xmlns:o="urn:schemas-microsoft-com:office:office" xmlns:r="http://schemas.openxmlformats.org/officeDocument/2006/relationships" xmlns:m="http://schemas.openxmlformats.org/officeDocument/2006/math" xmlns:v="urn:schemas-microsoft-com:vml" xmlns:wp14="http://schemas.microsoft.com/office/word/2010/wordprocessingDrawing" xmlns:wp="http://schemas.openxmlformats.org/drawingml/2006/wordprocessingDrawing" xmlns:w10="urn:schemas-microsoft-com:office:word" xmlns:w="http://schemas.openxmlformats.org/wordprocessingml/2006/main" xmlns:w14="http://schemas.microsoft.com/office/word/2010/wordml" xmlns:w15="http://schemas.microsoft.com/office/word/2012/wordml" xmlns:wpg="http://schemas.microsoft.com/office/word/2010/wordprocessingGroup" xmlns:wpi="http://schemas.microsoft.com/office/word/2010/wordprocessingInk" xmlns:wne="http://schemas.microsoft.com/office/word/2006/wordml" xmlns:wps="http://schemas.microsoft.com/office/word/2010/wordprocessingShape" mc:Ignorable="w14 w15 wp14">
+<w:footnotes xmlns:wpc="http://schemas.microsoft.com/office/word/2010/wordprocessingCanvas" xmlns:cx="http://schemas.microsoft.com/office/drawing/2014/chartex" xmlns:cx1="http://schemas.microsoft.com/office/drawing/2015/9/8/chartex" xmlns:cx2="http://schemas.microsoft.com/office/drawing/2015/10/21/chartex" xmlns:cx3="http://schemas.microsoft.com/office/drawing/2016/5/9/chartex" xmlns:cx4="http://schemas.microsoft.com/office/drawing/2016/5/10/chartex" xmlns:cx5="http://schemas.microsoft.com/office/drawing/2016/5/11/chartex" xmlns:cx6="http://schemas.microsoft.com/office/drawing/2016/5/12/chartex" xmlns:cx7="http://schemas.microsoft.com/office/drawing/2016/5/13/chartex" xmlns:cx8="http://schemas.microsoft.com/office/drawing/2016/5/14/chartex" xmlns:mc="http://schemas.openxmlformats.org/markup-compatibility/2006" xmlns:aink="http://schemas.microsoft.com/office/drawing/2016/ink" xmlns:am3d="http://schemas.microsoft.com/office/drawing/2017/model3d" xmlns:o="urn:schemas-microsoft-com:office:office" xmlns:r="http://schemas.openxmlformats.org/officeDocument/2006/relationships" xmlns:m="http://schemas.openxmlformats.org/officeDocument/2006/math" xmlns:v="urn:schemas-microsoft-com:vml" xmlns:wp14="http://schemas.microsoft.com/office/word/2010/wordprocessingDrawing" xmlns:wp="http://schemas.openxmlformats.org/drawingml/2006/wordprocessingDrawing" xmlns:w10="urn:schemas-microsoft-com:office:word" xmlns:w="http://schemas.openxmlformats.org/wordprocessingml/2006/main" xmlns:w14="http://schemas.microsoft.com/office/word/2010/wordml" xmlns:w15="http://schemas.microsoft.com/office/word/2012/wordml" xmlns:w16cid="http://schemas.microsoft.com/office/word/2016/wordml/cid" xmlns:w16se="http://schemas.microsoft.com/office/word/2015/wordml/symex" xmlns:wpg="http://schemas.microsoft.com/office/word/2010/wordprocessingGroup" xmlns:wpi="http://schemas.microsoft.com/office/word/2010/wordprocessingInk" xmlns:wne="http://schemas.microsoft.com/office/word/2006/wordml" xmlns:wps="http://schemas.microsoft.com/office/word/2010/wordprocessingShape" mc:Ignorable="w14 w15 w16se w16cid wp14">
   <w:footnote w:type="separator" w:id="-1">
     <w:p>
       <w:r>
@@ -914,11 +917,11 @@
   <w:footnote w:id="1">
     <w:p>
       <w:pPr>
-        <w:pStyle w:val="ac"/>
-      </w:pPr>
-      <w:r>
-        <w:rPr>
-          <w:rStyle w:val="ae"/>
+        <w:pStyle w:val="FootnoteText"/>
+      </w:pPr>
+      <w:r>
+        <w:rPr>
+          <w:rStyle w:val="FootnoteReference"/>
         </w:rPr>
         <w:footnoteRef/>
       </w:r>
@@ -937,10 +940,10 @@
 </file>
 
 <file path=word/header1.xml><?xml version="1.0" encoding="utf-8"?>
-<w:hdr xmlns:wpc="http://schemas.microsoft.com/office/word/2010/wordprocessingCanvas" xmlns:mc="http://schemas.openxmlformats.org/markup-compatibility/2006" xmlns:o="urn:schemas-microsoft-com:office:office" xmlns:r="http://schemas.openxmlformats.org/officeDocument/2006/relationships" xmlns:m="http://schemas.openxmlformats.org/officeDocument/2006/math" xmlns:v="urn:schemas-microsoft-com:vml" xmlns:wp14="http://schemas.microsoft.com/office/word/2010/wordprocessingDrawing" xmlns:wp="http://schemas.openxmlformats.org/drawingml/2006/wordprocessingDrawing" xmlns:w10="urn:schemas-microsoft-com:office:word" xmlns:w="http://schemas.openxmlformats.org/wordprocessingml/2006/main" xmlns:w14="http://schemas.microsoft.com/office/word/2010/wordml" xmlns:w15="http://schemas.microsoft.com/office/word/2012/wordml" xmlns:wpg="http://schemas.microsoft.com/office/word/2010/wordprocessingGroup" xmlns:wpi="http://schemas.microsoft.com/office/word/2010/wordprocessingInk" xmlns:wne="http://schemas.microsoft.com/office/word/2006/wordml" xmlns:wps="http://schemas.microsoft.com/office/word/2010/wordprocessingShape" mc:Ignorable="w14 w15 wp14">
+<w:hdr xmlns:wpc="http://schemas.microsoft.com/office/word/2010/wordprocessingCanvas" xmlns:cx="http://schemas.microsoft.com/office/drawing/2014/chartex" xmlns:cx1="http://schemas.microsoft.com/office/drawing/2015/9/8/chartex" xmlns:cx2="http://schemas.microsoft.com/office/drawing/2015/10/21/chartex" xmlns:cx3="http://schemas.microsoft.com/office/drawing/2016/5/9/chartex" xmlns:cx4="http://schemas.microsoft.com/office/drawing/2016/5/10/chartex" xmlns:cx5="http://schemas.microsoft.com/office/drawing/2016/5/11/chartex" xmlns:cx6="http://schemas.microsoft.com/office/drawing/2016/5/12/chartex" xmlns:cx7="http://schemas.microsoft.com/office/drawing/2016/5/13/chartex" xmlns:cx8="http://schemas.microsoft.com/office/drawing/2016/5/14/chartex" xmlns:mc="http://schemas.openxmlformats.org/markup-compatibility/2006" xmlns:aink="http://schemas.microsoft.com/office/drawing/2016/ink" xmlns:am3d="http://schemas.microsoft.com/office/drawing/2017/model3d" xmlns:o="urn:schemas-microsoft-com:office:office" xmlns:r="http://schemas.openxmlformats.org/officeDocument/2006/relationships" xmlns:m="http://schemas.openxmlformats.org/officeDocument/2006/math" xmlns:v="urn:schemas-microsoft-com:vml" xmlns:wp14="http://schemas.microsoft.com/office/word/2010/wordprocessingDrawing" xmlns:wp="http://schemas.openxmlformats.org/drawingml/2006/wordprocessingDrawing" xmlns:w10="urn:schemas-microsoft-com:office:word" xmlns:w="http://schemas.openxmlformats.org/wordprocessingml/2006/main" xmlns:w14="http://schemas.microsoft.com/office/word/2010/wordml" xmlns:w15="http://schemas.microsoft.com/office/word/2012/wordml" xmlns:w16cid="http://schemas.microsoft.com/office/word/2016/wordml/cid" xmlns:w16se="http://schemas.microsoft.com/office/word/2015/wordml/symex" xmlns:wpg="http://schemas.microsoft.com/office/word/2010/wordprocessingGroup" xmlns:wpi="http://schemas.microsoft.com/office/word/2010/wordprocessingInk" xmlns:wne="http://schemas.microsoft.com/office/word/2006/wordml" xmlns:wps="http://schemas.microsoft.com/office/word/2010/wordprocessingShape" mc:Ignorable="w14 w15 w16se w16cid wp14">
   <w:p>
     <w:pPr>
-      <w:pStyle w:val="a4"/>
+      <w:pStyle w:val="Header"/>
       <w:pBdr>
         <w:bottom w:val="single" w:sz="12" w:space="1" w:color="2E74B5" w:themeColor="accent1" w:themeShade="BF"/>
       </w:pBdr>
@@ -989,17 +992,17 @@
   </w:p>
   <w:p>
     <w:pPr>
-      <w:pStyle w:val="a4"/>
+      <w:pStyle w:val="Header"/>
     </w:pPr>
   </w:p>
 </w:hdr>
 </file>
 
 <file path=word/header2.xml><?xml version="1.0" encoding="utf-8"?>
-<w:hdr xmlns:wpc="http://schemas.microsoft.com/office/word/2010/wordprocessingCanvas" xmlns:mc="http://schemas.openxmlformats.org/markup-compatibility/2006" xmlns:o="urn:schemas-microsoft-com:office:office" xmlns:r="http://schemas.openxmlformats.org/officeDocument/2006/relationships" xmlns:m="http://schemas.openxmlformats.org/officeDocument/2006/math" xmlns:v="urn:schemas-microsoft-com:vml" xmlns:wp14="http://schemas.microsoft.com/office/word/2010/wordprocessingDrawing" xmlns:wp="http://schemas.openxmlformats.org/drawingml/2006/wordprocessingDrawing" xmlns:w10="urn:schemas-microsoft-com:office:word" xmlns:w="http://schemas.openxmlformats.org/wordprocessingml/2006/main" xmlns:w14="http://schemas.microsoft.com/office/word/2010/wordml" xmlns:w15="http://schemas.microsoft.com/office/word/2012/wordml" xmlns:wpg="http://schemas.microsoft.com/office/word/2010/wordprocessingGroup" xmlns:wpi="http://schemas.microsoft.com/office/word/2010/wordprocessingInk" xmlns:wne="http://schemas.microsoft.com/office/word/2006/wordml" xmlns:wps="http://schemas.microsoft.com/office/word/2010/wordprocessingShape" mc:Ignorable="w14 w15 wp14">
+<w:hdr xmlns:wpc="http://schemas.microsoft.com/office/word/2010/wordprocessingCanvas" xmlns:cx="http://schemas.microsoft.com/office/drawing/2014/chartex" xmlns:cx1="http://schemas.microsoft.com/office/drawing/2015/9/8/chartex" xmlns:cx2="http://schemas.microsoft.com/office/drawing/2015/10/21/chartex" xmlns:cx3="http://schemas.microsoft.com/office/drawing/2016/5/9/chartex" xmlns:cx4="http://schemas.microsoft.com/office/drawing/2016/5/10/chartex" xmlns:cx5="http://schemas.microsoft.com/office/drawing/2016/5/11/chartex" xmlns:cx6="http://schemas.microsoft.com/office/drawing/2016/5/12/chartex" xmlns:cx7="http://schemas.microsoft.com/office/drawing/2016/5/13/chartex" xmlns:cx8="http://schemas.microsoft.com/office/drawing/2016/5/14/chartex" xmlns:mc="http://schemas.openxmlformats.org/markup-compatibility/2006" xmlns:aink="http://schemas.microsoft.com/office/drawing/2016/ink" xmlns:am3d="http://schemas.microsoft.com/office/drawing/2017/model3d" xmlns:o="urn:schemas-microsoft-com:office:office" xmlns:r="http://schemas.openxmlformats.org/officeDocument/2006/relationships" xmlns:m="http://schemas.openxmlformats.org/officeDocument/2006/math" xmlns:v="urn:schemas-microsoft-com:vml" xmlns:wp14="http://schemas.microsoft.com/office/word/2010/wordprocessingDrawing" xmlns:wp="http://schemas.openxmlformats.org/drawingml/2006/wordprocessingDrawing" xmlns:w10="urn:schemas-microsoft-com:office:word" xmlns:w="http://schemas.openxmlformats.org/wordprocessingml/2006/main" xmlns:w14="http://schemas.microsoft.com/office/word/2010/wordml" xmlns:w15="http://schemas.microsoft.com/office/word/2012/wordml" xmlns:w16cid="http://schemas.microsoft.com/office/word/2016/wordml/cid" xmlns:w16se="http://schemas.microsoft.com/office/word/2015/wordml/symex" xmlns:wpg="http://schemas.microsoft.com/office/word/2010/wordprocessingGroup" xmlns:wpi="http://schemas.microsoft.com/office/word/2010/wordprocessingInk" xmlns:wne="http://schemas.microsoft.com/office/word/2006/wordml" xmlns:wps="http://schemas.microsoft.com/office/word/2010/wordprocessingShape" mc:Ignorable="w14 w15 w16se w16cid wp14">
   <w:p>
     <w:pPr>
-      <w:pStyle w:val="a4"/>
+      <w:pStyle w:val="Header"/>
       <w:pBdr>
         <w:bottom w:val="single" w:sz="12" w:space="1" w:color="2E74B5" w:themeColor="accent1" w:themeShade="BF"/>
       </w:pBdr>
@@ -1049,28 +1052,28 @@
   </w:p>
   <w:p>
     <w:pPr>
-      <w:pStyle w:val="a4"/>
+      <w:pStyle w:val="Header"/>
     </w:pPr>
   </w:p>
 </w:hdr>
 </file>
 
 <file path=word/header3.xml><?xml version="1.0" encoding="utf-8"?>
-<w:hdr xmlns:wpc="http://schemas.microsoft.com/office/word/2010/wordprocessingCanvas" xmlns:mc="http://schemas.openxmlformats.org/markup-compatibility/2006" xmlns:o="urn:schemas-microsoft-com:office:office" xmlns:r="http://schemas.openxmlformats.org/officeDocument/2006/relationships" xmlns:m="http://schemas.openxmlformats.org/officeDocument/2006/math" xmlns:v="urn:schemas-microsoft-com:vml" xmlns:wp14="http://schemas.microsoft.com/office/word/2010/wordprocessingDrawing" xmlns:wp="http://schemas.openxmlformats.org/drawingml/2006/wordprocessingDrawing" xmlns:w10="urn:schemas-microsoft-com:office:word" xmlns:w="http://schemas.openxmlformats.org/wordprocessingml/2006/main" xmlns:w14="http://schemas.microsoft.com/office/word/2010/wordml" xmlns:w15="http://schemas.microsoft.com/office/word/2012/wordml" xmlns:wpg="http://schemas.microsoft.com/office/word/2010/wordprocessingGroup" xmlns:wpi="http://schemas.microsoft.com/office/word/2010/wordprocessingInk" xmlns:wne="http://schemas.microsoft.com/office/word/2006/wordml" xmlns:wps="http://schemas.microsoft.com/office/word/2010/wordprocessingShape" mc:Ignorable="w14 w15 wp14">
+<w:hdr xmlns:wpc="http://schemas.microsoft.com/office/word/2010/wordprocessingCanvas" xmlns:cx="http://schemas.microsoft.com/office/drawing/2014/chartex" xmlns:cx1="http://schemas.microsoft.com/office/drawing/2015/9/8/chartex" xmlns:cx2="http://schemas.microsoft.com/office/drawing/2015/10/21/chartex" xmlns:cx3="http://schemas.microsoft.com/office/drawing/2016/5/9/chartex" xmlns:cx4="http://schemas.microsoft.com/office/drawing/2016/5/10/chartex" xmlns:cx5="http://schemas.microsoft.com/office/drawing/2016/5/11/chartex" xmlns:cx6="http://schemas.microsoft.com/office/drawing/2016/5/12/chartex" xmlns:cx7="http://schemas.microsoft.com/office/drawing/2016/5/13/chartex" xmlns:cx8="http://schemas.microsoft.com/office/drawing/2016/5/14/chartex" xmlns:mc="http://schemas.openxmlformats.org/markup-compatibility/2006" xmlns:aink="http://schemas.microsoft.com/office/drawing/2016/ink" xmlns:am3d="http://schemas.microsoft.com/office/drawing/2017/model3d" xmlns:o="urn:schemas-microsoft-com:office:office" xmlns:r="http://schemas.openxmlformats.org/officeDocument/2006/relationships" xmlns:m="http://schemas.openxmlformats.org/officeDocument/2006/math" xmlns:v="urn:schemas-microsoft-com:vml" xmlns:wp14="http://schemas.microsoft.com/office/word/2010/wordprocessingDrawing" xmlns:wp="http://schemas.openxmlformats.org/drawingml/2006/wordprocessingDrawing" xmlns:w10="urn:schemas-microsoft-com:office:word" xmlns:w="http://schemas.openxmlformats.org/wordprocessingml/2006/main" xmlns:w14="http://schemas.microsoft.com/office/word/2010/wordml" xmlns:w15="http://schemas.microsoft.com/office/word/2012/wordml" xmlns:w16cid="http://schemas.microsoft.com/office/word/2016/wordml/cid" xmlns:w16se="http://schemas.microsoft.com/office/word/2015/wordml/symex" xmlns:wpg="http://schemas.microsoft.com/office/word/2010/wordprocessingGroup" xmlns:wpi="http://schemas.microsoft.com/office/word/2010/wordprocessingInk" xmlns:wne="http://schemas.microsoft.com/office/word/2006/wordml" xmlns:wps="http://schemas.microsoft.com/office/word/2010/wordprocessingShape" mc:Ignorable="w14 w15 w16se w16cid wp14">
   <w:p>
     <w:pPr>
-      <w:pStyle w:val="a4"/>
+      <w:pStyle w:val="Header"/>
     </w:pPr>
   </w:p>
 </w:hdr>
 </file>
 
 <file path=word/numbering.xml><?xml version="1.0" encoding="utf-8"?>
-<w:numbering xmlns:wpc="http://schemas.microsoft.com/office/word/2010/wordprocessingCanvas" xmlns:mc="http://schemas.openxmlformats.org/markup-compatibility/2006" xmlns:o="urn:schemas-microsoft-com:office:office" xmlns:r="http://schemas.openxmlformats.org/officeDocument/2006/relationships" xmlns:m="http://schemas.openxmlformats.org/officeDocument/2006/math" xmlns:v="urn:schemas-microsoft-com:vml" xmlns:wp14="http://schemas.microsoft.com/office/word/2010/wordprocessingDrawing" xmlns:wp="http://schemas.openxmlformats.org/drawingml/2006/wordprocessingDrawing" xmlns:w10="urn:schemas-microsoft-com:office:word" xmlns:w="http://schemas.openxmlformats.org/wordprocessingml/2006/main" xmlns:w14="http://schemas.microsoft.com/office/word/2010/wordml" xmlns:w15="http://schemas.microsoft.com/office/word/2012/wordml" xmlns:wpg="http://schemas.microsoft.com/office/word/2010/wordprocessingGroup" xmlns:wpi="http://schemas.microsoft.com/office/word/2010/wordprocessingInk" xmlns:wne="http://schemas.microsoft.com/office/word/2006/wordml" xmlns:wps="http://schemas.microsoft.com/office/word/2010/wordprocessingShape" mc:Ignorable="w14 w15 wp14">
+<w:numbering xmlns:wpc="http://schemas.microsoft.com/office/word/2010/wordprocessingCanvas" xmlns:cx="http://schemas.microsoft.com/office/drawing/2014/chartex" xmlns:cx1="http://schemas.microsoft.com/office/drawing/2015/9/8/chartex" xmlns:cx2="http://schemas.microsoft.com/office/drawing/2015/10/21/chartex" xmlns:cx3="http://schemas.microsoft.com/office/drawing/2016/5/9/chartex" xmlns:cx4="http://schemas.microsoft.com/office/drawing/2016/5/10/chartex" xmlns:cx5="http://schemas.microsoft.com/office/drawing/2016/5/11/chartex" xmlns:cx6="http://schemas.microsoft.com/office/drawing/2016/5/12/chartex" xmlns:cx7="http://schemas.microsoft.com/office/drawing/2016/5/13/chartex" xmlns:cx8="http://schemas.microsoft.com/office/drawing/2016/5/14/chartex" xmlns:mc="http://schemas.openxmlformats.org/markup-compatibility/2006" xmlns:aink="http://schemas.microsoft.com/office/drawing/2016/ink" xmlns:am3d="http://schemas.microsoft.com/office/drawing/2017/model3d" xmlns:o="urn:schemas-microsoft-com:office:office" xmlns:r="http://schemas.openxmlformats.org/officeDocument/2006/relationships" xmlns:m="http://schemas.openxmlformats.org/officeDocument/2006/math" xmlns:v="urn:schemas-microsoft-com:vml" xmlns:wp14="http://schemas.microsoft.com/office/word/2010/wordprocessingDrawing" xmlns:wp="http://schemas.openxmlformats.org/drawingml/2006/wordprocessingDrawing" xmlns:w10="urn:schemas-microsoft-com:office:word" xmlns:w="http://schemas.openxmlformats.org/wordprocessingml/2006/main" xmlns:w14="http://schemas.microsoft.com/office/word/2010/wordml" xmlns:w15="http://schemas.microsoft.com/office/word/2012/wordml" xmlns:w16cid="http://schemas.microsoft.com/office/word/2016/wordml/cid" xmlns:w16se="http://schemas.microsoft.com/office/word/2015/wordml/symex" xmlns:wpg="http://schemas.microsoft.com/office/word/2010/wordprocessingGroup" xmlns:wpi="http://schemas.microsoft.com/office/word/2010/wordprocessingInk" xmlns:wne="http://schemas.microsoft.com/office/word/2006/wordml" xmlns:wps="http://schemas.microsoft.com/office/word/2010/wordprocessingShape" mc:Ignorable="w14 w15 w16se w16cid wp14">
   <w:abstractNum w:abstractNumId="0" w15:restartNumberingAfterBreak="0">
     <w:nsid w:val="FFFFFF7C"/>
     <w:multiLevelType w:val="singleLevel"/>
-    <w:tmpl w:val="32BE294E"/>
+    <w:tmpl w:val="69182A10"/>
     <w:lvl w:ilvl="0">
       <w:start w:val="1"/>
       <w:numFmt w:val="decimal"/>
@@ -1087,7 +1090,7 @@
   <w:abstractNum w:abstractNumId="1" w15:restartNumberingAfterBreak="0">
     <w:nsid w:val="FFFFFF7D"/>
     <w:multiLevelType w:val="singleLevel"/>
-    <w:tmpl w:val="A5CC13DE"/>
+    <w:tmpl w:val="B4E2E9DE"/>
     <w:lvl w:ilvl="0">
       <w:start w:val="1"/>
       <w:numFmt w:val="decimal"/>
@@ -1104,7 +1107,7 @@
   <w:abstractNum w:abstractNumId="2" w15:restartNumberingAfterBreak="0">
     <w:nsid w:val="FFFFFF7E"/>
     <w:multiLevelType w:val="singleLevel"/>
-    <w:tmpl w:val="874CF6F6"/>
+    <w:tmpl w:val="4F56F312"/>
     <w:lvl w:ilvl="0">
       <w:start w:val="1"/>
       <w:numFmt w:val="decimal"/>
@@ -1121,7 +1124,7 @@
   <w:abstractNum w:abstractNumId="3" w15:restartNumberingAfterBreak="0">
     <w:nsid w:val="FFFFFF7F"/>
     <w:multiLevelType w:val="singleLevel"/>
-    <w:tmpl w:val="4FCA60BA"/>
+    <w:tmpl w:val="E0AA984E"/>
     <w:lvl w:ilvl="0">
       <w:start w:val="1"/>
       <w:numFmt w:val="decimal"/>
@@ -1138,7 +1141,7 @@
   <w:abstractNum w:abstractNumId="4" w15:restartNumberingAfterBreak="0">
     <w:nsid w:val="FFFFFF80"/>
     <w:multiLevelType w:val="singleLevel"/>
-    <w:tmpl w:val="2ED027C2"/>
+    <w:tmpl w:val="0178CDB0"/>
     <w:lvl w:ilvl="0">
       <w:start w:val="1"/>
       <w:numFmt w:val="bullet"/>
@@ -1158,7 +1161,7 @@
   <w:abstractNum w:abstractNumId="5" w15:restartNumberingAfterBreak="0">
     <w:nsid w:val="FFFFFF81"/>
     <w:multiLevelType w:val="singleLevel"/>
-    <w:tmpl w:val="AC78F0D6"/>
+    <w:tmpl w:val="6A6C1F66"/>
     <w:lvl w:ilvl="0">
       <w:start w:val="1"/>
       <w:numFmt w:val="bullet"/>
@@ -1178,7 +1181,7 @@
   <w:abstractNum w:abstractNumId="6" w15:restartNumberingAfterBreak="0">
     <w:nsid w:val="FFFFFF82"/>
     <w:multiLevelType w:val="singleLevel"/>
-    <w:tmpl w:val="23560986"/>
+    <w:tmpl w:val="56FEBECE"/>
     <w:lvl w:ilvl="0">
       <w:start w:val="1"/>
       <w:numFmt w:val="bullet"/>
@@ -1198,7 +1201,7 @@
   <w:abstractNum w:abstractNumId="7" w15:restartNumberingAfterBreak="0">
     <w:nsid w:val="FFFFFF83"/>
     <w:multiLevelType w:val="singleLevel"/>
-    <w:tmpl w:val="FB50ADD2"/>
+    <w:tmpl w:val="B2D8B94E"/>
     <w:lvl w:ilvl="0">
       <w:start w:val="1"/>
       <w:numFmt w:val="bullet"/>
@@ -1218,7 +1221,7 @@
   <w:abstractNum w:abstractNumId="8" w15:restartNumberingAfterBreak="0">
     <w:nsid w:val="FFFFFF88"/>
     <w:multiLevelType w:val="singleLevel"/>
-    <w:tmpl w:val="3A287C0C"/>
+    <w:tmpl w:val="6D607834"/>
     <w:lvl w:ilvl="0">
       <w:start w:val="1"/>
       <w:numFmt w:val="decimal"/>
@@ -1235,7 +1238,7 @@
   <w:abstractNum w:abstractNumId="9" w15:restartNumberingAfterBreak="0">
     <w:nsid w:val="FFFFFF89"/>
     <w:multiLevelType w:val="singleLevel"/>
-    <w:tmpl w:val="DE167E56"/>
+    <w:tmpl w:val="ADE83962"/>
     <w:lvl w:ilvl="0">
       <w:start w:val="1"/>
       <w:numFmt w:val="bullet"/>
@@ -1854,7 +1857,7 @@
 </file>
 
 <file path=word/styles.xml><?xml version="1.0" encoding="utf-8"?>
-<w:styles xmlns:mc="http://schemas.openxmlformats.org/markup-compatibility/2006" xmlns:r="http://schemas.openxmlformats.org/officeDocument/2006/relationships" xmlns:w="http://schemas.openxmlformats.org/wordprocessingml/2006/main" xmlns:w14="http://schemas.microsoft.com/office/word/2010/wordml" xmlns:w15="http://schemas.microsoft.com/office/word/2012/wordml" mc:Ignorable="w14 w15">
+<w:styles xmlns:mc="http://schemas.openxmlformats.org/markup-compatibility/2006" xmlns:r="http://schemas.openxmlformats.org/officeDocument/2006/relationships" xmlns:w="http://schemas.openxmlformats.org/wordprocessingml/2006/main" xmlns:w14="http://schemas.microsoft.com/office/word/2010/wordml" xmlns:w15="http://schemas.microsoft.com/office/word/2012/wordml" xmlns:w16cid="http://schemas.microsoft.com/office/word/2016/wordml/cid" xmlns:w16se="http://schemas.microsoft.com/office/word/2015/wordml/symex" mc:Ignorable="w14 w15 w16se w16cid">
   <w:docDefaults>
     <w:rPrDefault>
       <w:rPr>
@@ -1864,7 +1867,7 @@
     </w:rPrDefault>
     <w:pPrDefault/>
   </w:docDefaults>
-  <w:latentStyles w:defLockedState="0" w:defUIPriority="0" w:defSemiHidden="0" w:defUnhideWhenUsed="0" w:defQFormat="0" w:count="371">
+  <w:latentStyles w:defLockedState="0" w:defUIPriority="0" w:defSemiHidden="0" w:defUnhideWhenUsed="0" w:defQFormat="0" w:count="375">
     <w:lsdException w:name="Normal" w:qFormat="1"/>
     <w:lsdException w:name="heading 1" w:qFormat="1"/>
     <w:lsdException w:name="heading 2" w:semiHidden="1" w:unhideWhenUsed="1" w:qFormat="1"/>
@@ -1887,7 +1890,6 @@
     <w:lsdException w:name="Strong" w:qFormat="1"/>
     <w:lsdException w:name="Emphasis" w:qFormat="1"/>
     <w:lsdException w:name="HTML Preformatted" w:semiHidden="1" w:unhideWhenUsed="1"/>
-    <w:lsdException w:name="Normal Table" w:semiHidden="1" w:unhideWhenUsed="1"/>
     <w:lsdException w:name="No List" w:semiHidden="1" w:unhideWhenUsed="1"/>
     <w:lsdException w:name="Outline List 1" w:semiHidden="1" w:unhideWhenUsed="1"/>
     <w:lsdException w:name="Outline List 2" w:semiHidden="1" w:unhideWhenUsed="1"/>
@@ -1930,10 +1932,8 @@
     <w:lsdException w:name="Table Elegant" w:semiHidden="1" w:unhideWhenUsed="1"/>
     <w:lsdException w:name="Table Professional" w:semiHidden="1" w:unhideWhenUsed="1"/>
     <w:lsdException w:name="Table Subtle 1" w:semiHidden="1" w:unhideWhenUsed="1"/>
-    <w:lsdException w:name="Table Subtle 2" w:semiHidden="1" w:unhideWhenUsed="1"/>
     <w:lsdException w:name="Table Web 1" w:semiHidden="1" w:unhideWhenUsed="1"/>
     <w:lsdException w:name="Table Web 2" w:semiHidden="1" w:unhideWhenUsed="1"/>
-    <w:lsdException w:name="Table Web 3" w:semiHidden="1" w:unhideWhenUsed="1"/>
     <w:lsdException w:name="Table Theme" w:semiHidden="1" w:unhideWhenUsed="1"/>
     <w:lsdException w:name="Placeholder Text" w:semiHidden="1" w:uiPriority="99"/>
     <w:lsdException w:name="No Spacing" w:uiPriority="1" w:qFormat="1"/>
@@ -2150,8 +2150,12 @@
     <w:lsdException w:name="List Table 5 Dark Accent 6" w:uiPriority="50"/>
     <w:lsdException w:name="List Table 6 Colorful Accent 6" w:uiPriority="51"/>
     <w:lsdException w:name="List Table 7 Colorful Accent 6" w:uiPriority="52"/>
+    <w:lsdException w:name="Mention" w:semiHidden="1" w:uiPriority="99" w:unhideWhenUsed="1"/>
+    <w:lsdException w:name="Smart Hyperlink" w:semiHidden="1" w:uiPriority="99" w:unhideWhenUsed="1"/>
+    <w:lsdException w:name="Hashtag" w:semiHidden="1" w:uiPriority="99" w:unhideWhenUsed="1"/>
+    <w:lsdException w:name="Unresolved Mention" w:semiHidden="1" w:uiPriority="99" w:unhideWhenUsed="1"/>
   </w:latentStyles>
-  <w:style w:type="paragraph" w:default="1" w:styleId="a">
+  <w:style w:type="paragraph" w:default="1" w:styleId="Normal">
     <w:name w:val="Normal"/>
     <w:qFormat/>
     <w:rsid w:val="00312E05"/>
@@ -2166,12 +2170,12 @@
       <w:szCs w:val="24"/>
     </w:rPr>
   </w:style>
-  <w:style w:type="paragraph" w:styleId="1">
+  <w:style w:type="paragraph" w:styleId="Heading1">
     <w:name w:val="heading 1"/>
     <w:aliases w:val="heading 1"/>
-    <w:basedOn w:val="a0"/>
-    <w:next w:val="a"/>
-    <w:link w:val="10"/>
+    <w:basedOn w:val="Title"/>
+    <w:next w:val="Normal"/>
+    <w:link w:val="Heading1Char"/>
     <w:qFormat/>
     <w:rsid w:val="00413738"/>
     <w:pPr>
@@ -2183,12 +2187,12 @@
       <w:sz w:val="24"/>
     </w:rPr>
   </w:style>
-  <w:style w:type="paragraph" w:styleId="2">
+  <w:style w:type="paragraph" w:styleId="Heading2">
     <w:name w:val="heading 2"/>
     <w:aliases w:val="heading 2"/>
-    <w:basedOn w:val="a0"/>
-    <w:next w:val="a"/>
-    <w:link w:val="20"/>
+    <w:basedOn w:val="Title"/>
+    <w:next w:val="Normal"/>
+    <w:link w:val="Heading2Char"/>
     <w:unhideWhenUsed/>
     <w:qFormat/>
     <w:rsid w:val="00413738"/>
@@ -2200,12 +2204,12 @@
       <w:color w:val="1F4E79" w:themeColor="accent1" w:themeShade="80"/>
     </w:rPr>
   </w:style>
-  <w:style w:type="paragraph" w:styleId="3">
+  <w:style w:type="paragraph" w:styleId="Heading3">
     <w:name w:val="heading 3"/>
     <w:aliases w:val="heading 3"/>
-    <w:basedOn w:val="a0"/>
-    <w:next w:val="a"/>
-    <w:link w:val="30"/>
+    <w:basedOn w:val="Title"/>
+    <w:next w:val="Normal"/>
+    <w:link w:val="Heading3Char"/>
     <w:unhideWhenUsed/>
     <w:qFormat/>
     <w:rsid w:val="00413738"/>
@@ -2217,12 +2221,12 @@
       <w:color w:val="1F4E79" w:themeColor="accent1" w:themeShade="80"/>
     </w:rPr>
   </w:style>
-  <w:style w:type="paragraph" w:styleId="4">
+  <w:style w:type="paragraph" w:styleId="Heading4">
     <w:name w:val="heading 4"/>
     <w:aliases w:val="heading 4"/>
-    <w:basedOn w:val="a0"/>
-    <w:next w:val="a"/>
-    <w:link w:val="40"/>
+    <w:basedOn w:val="Title"/>
+    <w:next w:val="Normal"/>
+    <w:link w:val="Heading4Char"/>
     <w:unhideWhenUsed/>
     <w:qFormat/>
     <w:rsid w:val="00413738"/>
@@ -2236,12 +2240,12 @@
       <w:color w:val="1F4E79" w:themeColor="accent1" w:themeShade="80"/>
     </w:rPr>
   </w:style>
-  <w:style w:type="paragraph" w:styleId="5">
+  <w:style w:type="paragraph" w:styleId="Heading5">
     <w:name w:val="heading 5"/>
     <w:aliases w:val="heading 5"/>
-    <w:basedOn w:val="a0"/>
-    <w:next w:val="a"/>
-    <w:link w:val="50"/>
+    <w:basedOn w:val="Title"/>
+    <w:next w:val="Normal"/>
+    <w:link w:val="Heading5Char"/>
     <w:unhideWhenUsed/>
     <w:qFormat/>
     <w:rsid w:val="00413738"/>
@@ -2253,12 +2257,12 @@
       <w:color w:val="1F4E79" w:themeColor="accent1" w:themeShade="80"/>
     </w:rPr>
   </w:style>
-  <w:style w:type="paragraph" w:styleId="6">
+  <w:style w:type="paragraph" w:styleId="Heading6">
     <w:name w:val="heading 6"/>
     <w:aliases w:val="heading 6"/>
-    <w:basedOn w:val="a0"/>
-    <w:next w:val="a"/>
-    <w:link w:val="60"/>
+    <w:basedOn w:val="Title"/>
+    <w:next w:val="Normal"/>
+    <w:link w:val="Heading6Char"/>
     <w:unhideWhenUsed/>
     <w:qFormat/>
     <w:rsid w:val="00413738"/>
@@ -2272,12 +2276,12 @@
       <w:color w:val="1F4E79" w:themeColor="accent1" w:themeShade="80"/>
     </w:rPr>
   </w:style>
-  <w:style w:type="paragraph" w:styleId="7">
+  <w:style w:type="paragraph" w:styleId="Heading7">
     <w:name w:val="heading 7"/>
     <w:aliases w:val="heading 7"/>
-    <w:basedOn w:val="a0"/>
-    <w:next w:val="a"/>
-    <w:link w:val="70"/>
+    <w:basedOn w:val="Title"/>
+    <w:next w:val="Normal"/>
+    <w:link w:val="Heading7Char"/>
     <w:unhideWhenUsed/>
     <w:qFormat/>
     <w:rsid w:val="00413738"/>
@@ -2289,12 +2293,12 @@
       <w:color w:val="1F4E79" w:themeColor="accent1" w:themeShade="80"/>
     </w:rPr>
   </w:style>
-  <w:style w:type="paragraph" w:styleId="8">
+  <w:style w:type="paragraph" w:styleId="Heading8">
     <w:name w:val="heading 8"/>
     <w:aliases w:val="heading 8"/>
-    <w:basedOn w:val="a0"/>
-    <w:next w:val="a"/>
-    <w:link w:val="80"/>
+    <w:basedOn w:val="Title"/>
+    <w:next w:val="Normal"/>
+    <w:link w:val="Heading8Char"/>
     <w:unhideWhenUsed/>
     <w:qFormat/>
     <w:rsid w:val="00413738"/>
@@ -2306,12 +2310,12 @@
       <w:color w:val="1F4E79" w:themeColor="accent1" w:themeShade="80"/>
     </w:rPr>
   </w:style>
-  <w:style w:type="paragraph" w:styleId="9">
+  <w:style w:type="paragraph" w:styleId="Heading9">
     <w:name w:val="heading 9"/>
     <w:aliases w:val="heading 9"/>
-    <w:basedOn w:val="a0"/>
-    <w:next w:val="a"/>
-    <w:link w:val="90"/>
+    <w:basedOn w:val="Title"/>
+    <w:next w:val="Normal"/>
+    <w:link w:val="Heading9Char"/>
     <w:unhideWhenUsed/>
     <w:qFormat/>
     <w:rsid w:val="00413738"/>
@@ -2323,13 +2327,13 @@
       <w:color w:val="1F4E79" w:themeColor="accent1" w:themeShade="80"/>
     </w:rPr>
   </w:style>
-  <w:style w:type="character" w:default="1" w:styleId="a1">
+  <w:style w:type="character" w:default="1" w:styleId="DefaultParagraphFont">
     <w:name w:val="Default Paragraph Font"/>
     <w:uiPriority w:val="1"/>
     <w:semiHidden/>
     <w:unhideWhenUsed/>
   </w:style>
-  <w:style w:type="table" w:default="1" w:styleId="a2">
+  <w:style w:type="table" w:default="1" w:styleId="TableNormal">
     <w:name w:val="Normal Table"/>
     <w:uiPriority w:val="99"/>
     <w:semiHidden/>
@@ -2344,13 +2348,13 @@
       </w:tblCellMar>
     </w:tblPr>
   </w:style>
-  <w:style w:type="numbering" w:default="1" w:styleId="a3">
+  <w:style w:type="numbering" w:default="1" w:styleId="NoList">
     <w:name w:val="No List"/>
     <w:uiPriority w:val="99"/>
     <w:semiHidden/>
     <w:unhideWhenUsed/>
   </w:style>
-  <w:style w:type="paragraph" w:styleId="a0">
+  <w:style w:type="paragraph" w:styleId="Title">
     <w:name w:val="Title"/>
     <w:qFormat/>
     <w:pPr>
@@ -2363,11 +2367,11 @@
       <w:szCs w:val="24"/>
     </w:rPr>
   </w:style>
-  <w:style w:type="character" w:customStyle="1" w:styleId="10">
-    <w:name w:val="見出し 1 (文字)"/>
-    <w:aliases w:val="heading 1 (文字)"/>
-    <w:basedOn w:val="a1"/>
-    <w:link w:val="1"/>
+  <w:style w:type="character" w:customStyle="1" w:styleId="Heading1Char">
+    <w:name w:val="Heading 1 Char"/>
+    <w:aliases w:val="heading 1 Char"/>
+    <w:basedOn w:val="DefaultParagraphFont"/>
+    <w:link w:val="Heading1"/>
     <w:rsid w:val="00413738"/>
     <w:rPr>
       <w:rFonts w:asciiTheme="majorHAnsi" w:eastAsiaTheme="majorEastAsia" w:hAnsiTheme="majorHAnsi" w:cstheme="majorBidi"/>
@@ -2377,11 +2381,11 @@
       <w:szCs w:val="24"/>
     </w:rPr>
   </w:style>
-  <w:style w:type="character" w:customStyle="1" w:styleId="20">
-    <w:name w:val="見出し 2 (文字)"/>
-    <w:aliases w:val="heading 2 (文字)"/>
-    <w:basedOn w:val="a1"/>
-    <w:link w:val="2"/>
+  <w:style w:type="character" w:customStyle="1" w:styleId="Heading2Char">
+    <w:name w:val="Heading 2 Char"/>
+    <w:aliases w:val="heading 2 Char"/>
+    <w:basedOn w:val="DefaultParagraphFont"/>
+    <w:link w:val="Heading2"/>
     <w:rsid w:val="00413738"/>
     <w:rPr>
       <w:rFonts w:asciiTheme="majorHAnsi" w:eastAsiaTheme="majorEastAsia" w:hAnsiTheme="majorHAnsi" w:cstheme="majorBidi"/>
@@ -2391,11 +2395,11 @@
       <w:szCs w:val="24"/>
     </w:rPr>
   </w:style>
-  <w:style w:type="character" w:customStyle="1" w:styleId="30">
-    <w:name w:val="見出し 3 (文字)"/>
-    <w:aliases w:val="heading 3 (文字)"/>
-    <w:basedOn w:val="a1"/>
-    <w:link w:val="3"/>
+  <w:style w:type="character" w:customStyle="1" w:styleId="Heading3Char">
+    <w:name w:val="Heading 3 Char"/>
+    <w:aliases w:val="heading 3 Char"/>
+    <w:basedOn w:val="DefaultParagraphFont"/>
+    <w:link w:val="Heading3"/>
     <w:rsid w:val="00413738"/>
     <w:rPr>
       <w:rFonts w:asciiTheme="majorHAnsi" w:eastAsiaTheme="majorEastAsia" w:hAnsiTheme="majorHAnsi" w:cstheme="majorBidi"/>
@@ -2405,11 +2409,11 @@
       <w:szCs w:val="24"/>
     </w:rPr>
   </w:style>
-  <w:style w:type="character" w:customStyle="1" w:styleId="40">
-    <w:name w:val="見出し 4 (文字)"/>
-    <w:aliases w:val="heading 4 (文字)"/>
-    <w:basedOn w:val="a1"/>
-    <w:link w:val="4"/>
+  <w:style w:type="character" w:customStyle="1" w:styleId="Heading4Char">
+    <w:name w:val="Heading 4 Char"/>
+    <w:aliases w:val="heading 4 Char"/>
+    <w:basedOn w:val="DefaultParagraphFont"/>
+    <w:link w:val="Heading4"/>
     <w:rsid w:val="00413738"/>
     <w:rPr>
       <w:b/>
@@ -2420,11 +2424,11 @@
       <w:szCs w:val="24"/>
     </w:rPr>
   </w:style>
-  <w:style w:type="character" w:customStyle="1" w:styleId="50">
-    <w:name w:val="見出し 5 (文字)"/>
-    <w:aliases w:val="heading 5 (文字)"/>
-    <w:basedOn w:val="a1"/>
-    <w:link w:val="5"/>
+  <w:style w:type="character" w:customStyle="1" w:styleId="Heading5Char">
+    <w:name w:val="Heading 5 Char"/>
+    <w:aliases w:val="heading 5 Char"/>
+    <w:basedOn w:val="DefaultParagraphFont"/>
+    <w:link w:val="Heading5"/>
     <w:rsid w:val="00413738"/>
     <w:rPr>
       <w:rFonts w:asciiTheme="majorHAnsi" w:eastAsiaTheme="majorEastAsia" w:hAnsiTheme="majorHAnsi" w:cstheme="majorBidi"/>
@@ -2434,11 +2438,11 @@
       <w:szCs w:val="24"/>
     </w:rPr>
   </w:style>
-  <w:style w:type="character" w:customStyle="1" w:styleId="60">
-    <w:name w:val="見出し 6 (文字)"/>
-    <w:aliases w:val="heading 6 (文字)"/>
-    <w:basedOn w:val="a1"/>
-    <w:link w:val="6"/>
+  <w:style w:type="character" w:customStyle="1" w:styleId="Heading6Char">
+    <w:name w:val="Heading 6 Char"/>
+    <w:aliases w:val="heading 6 Char"/>
+    <w:basedOn w:val="DefaultParagraphFont"/>
+    <w:link w:val="Heading6"/>
     <w:rsid w:val="00413738"/>
     <w:rPr>
       <w:b/>
@@ -2449,11 +2453,11 @@
       <w:szCs w:val="24"/>
     </w:rPr>
   </w:style>
-  <w:style w:type="character" w:customStyle="1" w:styleId="70">
-    <w:name w:val="見出し 7 (文字)"/>
-    <w:aliases w:val="heading 7 (文字)"/>
-    <w:basedOn w:val="a1"/>
-    <w:link w:val="7"/>
+  <w:style w:type="character" w:customStyle="1" w:styleId="Heading7Char">
+    <w:name w:val="Heading 7 Char"/>
+    <w:aliases w:val="heading 7 Char"/>
+    <w:basedOn w:val="DefaultParagraphFont"/>
+    <w:link w:val="Heading7"/>
     <w:rsid w:val="00413738"/>
     <w:rPr>
       <w:color w:val="1F4E79" w:themeColor="accent1" w:themeShade="80"/>
@@ -2462,11 +2466,11 @@
       <w:szCs w:val="24"/>
     </w:rPr>
   </w:style>
-  <w:style w:type="character" w:customStyle="1" w:styleId="80">
-    <w:name w:val="見出し 8 (文字)"/>
-    <w:aliases w:val="heading 8 (文字)"/>
-    <w:basedOn w:val="a1"/>
-    <w:link w:val="8"/>
+  <w:style w:type="character" w:customStyle="1" w:styleId="Heading8Char">
+    <w:name w:val="Heading 8 Char"/>
+    <w:aliases w:val="heading 8 Char"/>
+    <w:basedOn w:val="DefaultParagraphFont"/>
+    <w:link w:val="Heading8"/>
     <w:rsid w:val="00413738"/>
     <w:rPr>
       <w:color w:val="1F4E79" w:themeColor="accent1" w:themeShade="80"/>
@@ -2475,11 +2479,11 @@
       <w:szCs w:val="24"/>
     </w:rPr>
   </w:style>
-  <w:style w:type="character" w:customStyle="1" w:styleId="90">
-    <w:name w:val="見出し 9 (文字)"/>
-    <w:aliases w:val="heading 9 (文字)"/>
-    <w:basedOn w:val="a1"/>
-    <w:link w:val="9"/>
+  <w:style w:type="character" w:customStyle="1" w:styleId="Heading9Char">
+    <w:name w:val="Heading 9 Char"/>
+    <w:aliases w:val="heading 9 Char"/>
+    <w:basedOn w:val="DefaultParagraphFont"/>
+    <w:link w:val="Heading9"/>
     <w:rsid w:val="00413738"/>
     <w:rPr>
       <w:color w:val="1F4E79" w:themeColor="accent1" w:themeShade="80"/>
@@ -2488,10 +2492,10 @@
       <w:szCs w:val="24"/>
     </w:rPr>
   </w:style>
-  <w:style w:type="paragraph" w:styleId="a4">
+  <w:style w:type="paragraph" w:styleId="Header">
     <w:name w:val="header"/>
-    <w:basedOn w:val="a"/>
-    <w:link w:val="a5"/>
+    <w:basedOn w:val="Normal"/>
+    <w:link w:val="HeaderChar"/>
     <w:uiPriority w:val="99"/>
     <w:rsid w:val="002E05E0"/>
     <w:pPr>
@@ -2501,10 +2505,10 @@
       </w:tabs>
     </w:pPr>
   </w:style>
-  <w:style w:type="character" w:customStyle="1" w:styleId="a5">
-    <w:name w:val="ヘッダー (文字)"/>
-    <w:basedOn w:val="a1"/>
-    <w:link w:val="a4"/>
+  <w:style w:type="character" w:customStyle="1" w:styleId="HeaderChar">
+    <w:name w:val="Header Char"/>
+    <w:basedOn w:val="DefaultParagraphFont"/>
+    <w:link w:val="Header"/>
     <w:uiPriority w:val="99"/>
     <w:rsid w:val="002E05E0"/>
     <w:rPr>
@@ -2513,10 +2517,10 @@
       <w:szCs w:val="24"/>
     </w:rPr>
   </w:style>
-  <w:style w:type="paragraph" w:styleId="a6">
+  <w:style w:type="paragraph" w:styleId="Footer">
     <w:name w:val="footer"/>
-    <w:basedOn w:val="a"/>
-    <w:link w:val="a7"/>
+    <w:basedOn w:val="Normal"/>
+    <w:link w:val="FooterChar"/>
     <w:uiPriority w:val="99"/>
     <w:rsid w:val="00570554"/>
     <w:pPr>
@@ -2529,10 +2533,10 @@
       <w:sz w:val="22"/>
     </w:rPr>
   </w:style>
-  <w:style w:type="character" w:customStyle="1" w:styleId="a7">
-    <w:name w:val="フッター (文字)"/>
-    <w:basedOn w:val="a1"/>
-    <w:link w:val="a6"/>
+  <w:style w:type="character" w:customStyle="1" w:styleId="FooterChar">
+    <w:name w:val="Footer Char"/>
+    <w:basedOn w:val="DefaultParagraphFont"/>
+    <w:link w:val="Footer"/>
     <w:uiPriority w:val="99"/>
     <w:rsid w:val="00570554"/>
     <w:rPr>
@@ -2541,10 +2545,10 @@
       <w:szCs w:val="24"/>
     </w:rPr>
   </w:style>
-  <w:style w:type="paragraph" w:styleId="a8">
+  <w:style w:type="paragraph" w:styleId="TOCHeading">
     <w:name w:val="TOC Heading"/>
-    <w:basedOn w:val="1"/>
-    <w:next w:val="a"/>
+    <w:basedOn w:val="Heading1"/>
+    <w:next w:val="Normal"/>
     <w:uiPriority w:val="39"/>
     <w:unhideWhenUsed/>
     <w:qFormat/>
@@ -2562,18 +2566,18 @@
       <w:szCs w:val="32"/>
     </w:rPr>
   </w:style>
-  <w:style w:type="paragraph" w:styleId="11">
+  <w:style w:type="paragraph" w:styleId="TOC1">
     <w:name w:val="toc 1"/>
-    <w:basedOn w:val="a"/>
-    <w:next w:val="a"/>
+    <w:basedOn w:val="Normal"/>
+    <w:next w:val="Normal"/>
     <w:autoRedefine/>
     <w:uiPriority w:val="39"/>
     <w:rsid w:val="008F7AA4"/>
   </w:style>
-  <w:style w:type="paragraph" w:styleId="21">
+  <w:style w:type="paragraph" w:styleId="TOC2">
     <w:name w:val="toc 2"/>
-    <w:basedOn w:val="a"/>
-    <w:next w:val="a"/>
+    <w:basedOn w:val="Normal"/>
+    <w:next w:val="Normal"/>
     <w:autoRedefine/>
     <w:uiPriority w:val="39"/>
     <w:rsid w:val="008F7AA4"/>
@@ -2581,10 +2585,10 @@
       <w:ind w:leftChars="100" w:left="210"/>
     </w:pPr>
   </w:style>
-  <w:style w:type="paragraph" w:styleId="31">
+  <w:style w:type="paragraph" w:styleId="TOC3">
     <w:name w:val="toc 3"/>
-    <w:basedOn w:val="a"/>
-    <w:next w:val="a"/>
+    <w:basedOn w:val="Normal"/>
+    <w:next w:val="Normal"/>
     <w:autoRedefine/>
     <w:uiPriority w:val="39"/>
     <w:rsid w:val="008F7AA4"/>
@@ -2592,9 +2596,9 @@
       <w:ind w:leftChars="200" w:left="420"/>
     </w:pPr>
   </w:style>
-  <w:style w:type="character" w:styleId="a9">
+  <w:style w:type="character" w:styleId="Hyperlink">
     <w:name w:val="Hyperlink"/>
-    <w:basedOn w:val="a1"/>
+    <w:basedOn w:val="DefaultParagraphFont"/>
     <w:uiPriority w:val="99"/>
     <w:unhideWhenUsed/>
     <w:rsid w:val="008F7AA4"/>
@@ -2605,8 +2609,8 @@
   </w:style>
   <w:style w:type="paragraph" w:customStyle="1" w:styleId="headingwithnumber1">
     <w:name w:val="heading with number 1"/>
-    <w:basedOn w:val="1"/>
-    <w:next w:val="a"/>
+    <w:basedOn w:val="Heading1"/>
+    <w:next w:val="Normal"/>
     <w:qFormat/>
     <w:rsid w:val="00026082"/>
     <w:pPr>
@@ -2617,8 +2621,8 @@
   </w:style>
   <w:style w:type="paragraph" w:customStyle="1" w:styleId="headingwithnumber2">
     <w:name w:val="heading with number 2"/>
-    <w:basedOn w:val="2"/>
-    <w:next w:val="a"/>
+    <w:basedOn w:val="Heading2"/>
+    <w:next w:val="Normal"/>
     <w:qFormat/>
     <w:rsid w:val="002F5992"/>
     <w:pPr>
@@ -2628,9 +2632,9 @@
       </w:numPr>
     </w:pPr>
   </w:style>
-  <w:style w:type="paragraph" w:styleId="aa">
+  <w:style w:type="paragraph" w:styleId="ListParagraph">
     <w:name w:val="List Paragraph"/>
-    <w:basedOn w:val="a"/>
+    <w:basedOn w:val="Normal"/>
     <w:uiPriority w:val="34"/>
     <w:qFormat/>
     <w:rsid w:val="00965B75"/>
@@ -2640,8 +2644,8 @@
   </w:style>
   <w:style w:type="paragraph" w:customStyle="1" w:styleId="headingwithnumber3">
     <w:name w:val="heading with number 3"/>
-    <w:basedOn w:val="3"/>
-    <w:next w:val="a"/>
+    <w:basedOn w:val="Heading3"/>
+    <w:next w:val="Normal"/>
     <w:qFormat/>
     <w:rsid w:val="00635351"/>
     <w:pPr>
@@ -2653,7 +2657,7 @@
   </w:style>
   <w:style w:type="paragraph" w:customStyle="1" w:styleId="headingwithnumber4">
     <w:name w:val="heading with number 4"/>
-    <w:basedOn w:val="4"/>
+    <w:basedOn w:val="Heading4"/>
     <w:qFormat/>
     <w:rsid w:val="00861AEC"/>
     <w:pPr>
@@ -2665,7 +2669,7 @@
   </w:style>
   <w:style w:type="paragraph" w:customStyle="1" w:styleId="ol">
     <w:name w:val="ol"/>
-    <w:basedOn w:val="a"/>
+    <w:basedOn w:val="Normal"/>
     <w:rsid w:val="00DB5823"/>
     <w:pPr>
       <w:numPr>
@@ -2675,7 +2679,7 @@
   </w:style>
   <w:style w:type="paragraph" w:customStyle="1" w:styleId="ul">
     <w:name w:val="ul"/>
-    <w:basedOn w:val="a"/>
+    <w:basedOn w:val="Normal"/>
     <w:uiPriority w:val="99"/>
     <w:rsid w:val="005F449E"/>
     <w:pPr>
@@ -2686,10 +2690,11 @@
   </w:style>
   <w:style w:type="paragraph" w:customStyle="1" w:styleId="dt">
     <w:name w:val="dt"/>
-    <w:basedOn w:val="a"/>
+    <w:basedOn w:val="Normal"/>
     <w:qFormat/>
-    <w:rsid w:val="00204C5C"/>
-    <w:pPr>
+    <w:rsid w:val="000E34AE"/>
+    <w:pPr>
+      <w:keepNext/>
       <w:spacing w:beforeLines="25" w:before="25"/>
       <w:contextualSpacing/>
     </w:pPr>
@@ -2699,7 +2704,7 @@
   </w:style>
   <w:style w:type="paragraph" w:customStyle="1" w:styleId="dd">
     <w:name w:val="dd"/>
-    <w:basedOn w:val="a"/>
+    <w:basedOn w:val="Normal"/>
     <w:qFormat/>
     <w:rsid w:val="00376D0D"/>
     <w:pPr>
@@ -2708,8 +2713,8 @@
   </w:style>
   <w:style w:type="paragraph" w:customStyle="1" w:styleId="note-line">
     <w:name w:val="note-line"/>
-    <w:basedOn w:val="a"/>
-    <w:next w:val="a"/>
+    <w:basedOn w:val="Normal"/>
+    <w:next w:val="Normal"/>
     <w:qFormat/>
     <w:rsid w:val="00AF5ADE"/>
     <w:pPr>
@@ -2719,10 +2724,10 @@
       <w:strike/>
     </w:rPr>
   </w:style>
-  <w:style w:type="paragraph" w:styleId="ab">
+  <w:style w:type="paragraph" w:styleId="Caption">
     <w:name w:val="caption"/>
-    <w:basedOn w:val="a"/>
-    <w:next w:val="a"/>
+    <w:basedOn w:val="Normal"/>
+    <w:next w:val="Normal"/>
     <w:uiPriority w:val="35"/>
     <w:qFormat/>
     <w:pPr>
@@ -2736,8 +2741,8 @@
   </w:style>
   <w:style w:type="paragraph" w:customStyle="1" w:styleId="section">
     <w:name w:val="section"/>
-    <w:basedOn w:val="a"/>
-    <w:next w:val="a"/>
+    <w:basedOn w:val="Normal"/>
+    <w:next w:val="Normal"/>
     <w:uiPriority w:val="36"/>
     <w:qFormat/>
     <w:pPr>
@@ -2751,19 +2756,19 @@
       <w:szCs w:val="21"/>
     </w:rPr>
   </w:style>
-  <w:style w:type="paragraph" w:styleId="ac">
+  <w:style w:type="paragraph" w:styleId="FootnoteText">
     <w:name w:val="footnote text"/>
-    <w:basedOn w:val="a"/>
-    <w:link w:val="ad"/>
+    <w:basedOn w:val="Normal"/>
+    <w:link w:val="FootnoteTextChar"/>
     <w:rsid w:val="00521A43"/>
     <w:pPr>
       <w:jc w:val="left"/>
     </w:pPr>
   </w:style>
-  <w:style w:type="character" w:customStyle="1" w:styleId="ad">
-    <w:name w:val="脚注文字列 (文字)"/>
-    <w:basedOn w:val="a1"/>
-    <w:link w:val="ac"/>
+  <w:style w:type="character" w:customStyle="1" w:styleId="FootnoteTextChar">
+    <w:name w:val="Footnote Text Char"/>
+    <w:basedOn w:val="DefaultParagraphFont"/>
+    <w:link w:val="FootnoteText"/>
     <w:rsid w:val="00521A43"/>
     <w:rPr>
       <w:kern w:val="2"/>
@@ -2771,18 +2776,18 @@
       <w:szCs w:val="24"/>
     </w:rPr>
   </w:style>
-  <w:style w:type="character" w:styleId="ae">
+  <w:style w:type="character" w:styleId="FootnoteReference">
     <w:name w:val="footnote reference"/>
-    <w:basedOn w:val="a1"/>
+    <w:basedOn w:val="DefaultParagraphFont"/>
     <w:rsid w:val="00521A43"/>
     <w:rPr>
       <w:vertAlign w:val="superscript"/>
     </w:rPr>
   </w:style>
-  <w:style w:type="paragraph" w:styleId="HTML">
+  <w:style w:type="paragraph" w:styleId="HTMLPreformatted">
     <w:name w:val="HTML Preformatted"/>
-    <w:basedOn w:val="a"/>
-    <w:link w:val="HTML0"/>
+    <w:basedOn w:val="Normal"/>
+    <w:link w:val="HTMLPreformattedChar"/>
     <w:unhideWhenUsed/>
     <w:rsid w:val="00730FD1"/>
     <w:rPr>
@@ -2792,10 +2797,10 @@
       <w:szCs w:val="20"/>
     </w:rPr>
   </w:style>
-  <w:style w:type="character" w:customStyle="1" w:styleId="HTML0">
-    <w:name w:val="HTML 書式付き (文字)"/>
-    <w:basedOn w:val="a1"/>
-    <w:link w:val="HTML"/>
+  <w:style w:type="character" w:customStyle="1" w:styleId="HTMLPreformattedChar">
+    <w:name w:val="HTML Preformatted Char"/>
+    <w:basedOn w:val="DefaultParagraphFont"/>
+    <w:link w:val="HTMLPreformatted"/>
     <w:rsid w:val="00730FD1"/>
     <w:rPr>
       <w:rFonts w:ascii="Courier New" w:hAnsi="Courier New" w:cs="Courier New"/>
@@ -2803,9 +2808,9 @@
       <w:kern w:val="2"/>
     </w:rPr>
   </w:style>
-  <w:style w:type="character" w:styleId="HTML1">
+  <w:style w:type="character" w:styleId="HTMLCode">
     <w:name w:val="HTML Code"/>
-    <w:basedOn w:val="a1"/>
+    <w:basedOn w:val="DefaultParagraphFont"/>
     <w:rsid w:val="007F083D"/>
     <w:rPr>
       <w:rFonts w:ascii="Courier New" w:hAnsi="Courier New" w:cs="Courier New"/>
@@ -2813,19 +2818,19 @@
       <w:szCs w:val="20"/>
     </w:rPr>
   </w:style>
-  <w:style w:type="paragraph" w:styleId="af">
+  <w:style w:type="paragraph" w:styleId="BodyText">
     <w:name w:val="Body Text"/>
-    <w:basedOn w:val="a"/>
-    <w:link w:val="af0"/>
+    <w:basedOn w:val="Normal"/>
+    <w:link w:val="BodyTextChar"/>
     <w:rsid w:val="00C00A1A"/>
     <w:pPr>
       <w:spacing w:before="80"/>
     </w:pPr>
   </w:style>
-  <w:style w:type="character" w:customStyle="1" w:styleId="af0">
-    <w:name w:val="本文 (文字)"/>
-    <w:basedOn w:val="a1"/>
-    <w:link w:val="af"/>
+  <w:style w:type="character" w:customStyle="1" w:styleId="BodyTextChar">
+    <w:name w:val="Body Text Char"/>
+    <w:basedOn w:val="DefaultParagraphFont"/>
+    <w:link w:val="BodyText"/>
     <w:rsid w:val="00C00A1A"/>
     <w:rPr>
       <w:kern w:val="2"/>
@@ -2833,9 +2838,9 @@
       <w:szCs w:val="24"/>
     </w:rPr>
   </w:style>
-  <w:style w:type="table" w:styleId="af1">
+  <w:style w:type="table" w:styleId="TableGrid">
     <w:name w:val="Table Grid"/>
-    <w:basedOn w:val="a2"/>
+    <w:basedOn w:val="TableNormal"/>
     <w:rsid w:val="005E2167"/>
     <w:tblPr>
       <w:tblBorders>
@@ -2850,7 +2855,7 @@
   </w:style>
   <w:style w:type="paragraph" w:customStyle="1" w:styleId="related-links">
     <w:name w:val="related-links"/>
-    <w:basedOn w:val="a"/>
+    <w:basedOn w:val="Normal"/>
     <w:qFormat/>
     <w:rsid w:val="008841EF"/>
   </w:style>
@@ -3123,7 +3128,7 @@
 </file>
 
 <file path=customXml/itemProps1.xml><?xml version="1.0" encoding="utf-8"?>
-<ds:datastoreItem xmlns:ds="http://schemas.openxmlformats.org/officeDocument/2006/customXml" ds:itemID="{D657E54A-BBE5-4059-ADE9-3D12F3C47E54}">
+<ds:datastoreItem xmlns:ds="http://schemas.openxmlformats.org/officeDocument/2006/customXml" ds:itemID="{7E766ADE-8096-496D-A309-3903AECD01DC}">
   <ds:schemaRefs>
     <ds:schemaRef ds:uri="http://schemas.openxmlformats.org/officeDocument/2006/bibliography"/>
   </ds:schemaRefs>

</xml_diff>